<commit_message>
Updated Q2 and Lab
</commit_message>
<xml_diff>
--- a/Lab1-Report.docx
+++ b/Lab1-Report.docx
@@ -132,10 +132,7 @@
               <w:jc w:val="center"/>
             </w:pPr>
             <w:r>
-              <w:t>Cynthia Deng</w:t>
-            </w:r>
-            <w:r>
-              <w:t xml:space="preserve"> &amp; William Gao</w:t>
+              <w:t>Cynthia Deng &amp; William Gao</w:t>
             </w:r>
           </w:p>
         </w:tc>
@@ -166,10 +163,7 @@
               <w:jc w:val="center"/>
             </w:pPr>
             <w:r>
-              <w:t>20782862</w:t>
-            </w:r>
-            <w:r>
-              <w:t xml:space="preserve"> &amp; 20780743</w:t>
+              <w:t>20782862 &amp; 20780743</w:t>
             </w:r>
           </w:p>
         </w:tc>
@@ -207,6 +201,9 @@
             <w:pPr>
               <w:jc w:val="right"/>
             </w:pPr>
+            <w:r>
+              <w:t>Submission date:</w:t>
+            </w:r>
           </w:p>
         </w:tc>
         <w:tc>
@@ -232,9 +229,6 @@
             <w:pPr>
               <w:jc w:val="right"/>
             </w:pPr>
-            <w:r>
-              <w:t>Submission date:</w:t>
-            </w:r>
           </w:p>
         </w:tc>
         <w:tc>
@@ -260,6 +254,9 @@
             <w:pPr>
               <w:jc w:val="right"/>
             </w:pPr>
+            <w:r>
+              <w:t>Submitted to:</w:t>
+            </w:r>
           </w:p>
         </w:tc>
         <w:tc>
@@ -270,6 +267,9 @@
             <w:pPr>
               <w:jc w:val="center"/>
             </w:pPr>
+            <w:r>
+              <w:t>Prof Irene Huang</w:t>
+            </w:r>
           </w:p>
         </w:tc>
       </w:tr>
@@ -285,9 +285,6 @@
             <w:pPr>
               <w:jc w:val="right"/>
             </w:pPr>
-            <w:r>
-              <w:t>Submitted to:</w:t>
-            </w:r>
           </w:p>
         </w:tc>
         <w:tc>
@@ -298,9 +295,6 @@
             <w:pPr>
               <w:jc w:val="center"/>
             </w:pPr>
-            <w:r>
-              <w:t>Prof Irene Huang</w:t>
-            </w:r>
           </w:p>
         </w:tc>
       </w:tr>
@@ -486,6 +480,12 @@
     </w:p>
     <w:sdt>
       <w:sdtPr>
+        <w:rPr>
+          <w:rFonts w:ascii="Cambria" w:eastAsia="Cambria" w:hAnsi="Cambria" w:cs="Times New Roman"/>
+          <w:color w:val="auto"/>
+          <w:sz w:val="24"/>
+          <w:szCs w:val="24"/>
+        </w:rPr>
         <w:id w:val="-633486823"/>
         <w:docPartObj>
           <w:docPartGallery w:val="Table of Contents"/>
@@ -494,13 +494,9 @@
       </w:sdtPr>
       <w:sdtEndPr>
         <w:rPr>
-          <w:rFonts w:ascii="Cambria" w:eastAsia="Cambria" w:hAnsi="Cambria" w:cs="Times New Roman"/>
           <w:b/>
           <w:bCs/>
           <w:noProof/>
-          <w:color w:val="auto"/>
-          <w:sz w:val="24"/>
-          <w:szCs w:val="24"/>
         </w:rPr>
       </w:sdtEndPr>
       <w:sdtContent>
@@ -535,7 +531,7 @@
           <w:r>
             <w:fldChar w:fldCharType="separate"/>
           </w:r>
-          <w:hyperlink w:anchor="_Toc116493836" w:history="1">
+          <w:hyperlink w:anchor="_Toc116567761" w:history="1">
             <w:r>
               <w:rPr>
                 <w:rStyle w:val="Hyperlink"/>
@@ -562,7 +558,7 @@
                 <w:noProof/>
                 <w:webHidden/>
               </w:rPr>
-              <w:instrText xml:space="preserve"> PAGEREF _Toc116493836 \h </w:instrText>
+              <w:instrText xml:space="preserve"> PAGEREF _Toc116567761 \h </w:instrText>
             </w:r>
             <w:r>
               <w:rPr>
@@ -607,7 +603,7 @@
               <w:lang w:val="en-CA" w:eastAsia="zh-CN"/>
             </w:rPr>
           </w:pPr>
-          <w:hyperlink w:anchor="_Toc116493837" w:history="1">
+          <w:hyperlink w:anchor="_Toc116567762" w:history="1">
             <w:r>
               <w:rPr>
                 <w:rStyle w:val="Hyperlink"/>
@@ -634,7 +630,7 @@
                 <w:noProof/>
                 <w:webHidden/>
               </w:rPr>
-              <w:instrText xml:space="preserve"> PAGEREF _Toc116493837 \h </w:instrText>
+              <w:instrText xml:space="preserve"> PAGEREF _Toc116567762 \h </w:instrText>
             </w:r>
             <w:r>
               <w:rPr>
@@ -679,7 +675,7 @@
               <w:lang w:val="en-CA" w:eastAsia="zh-CN"/>
             </w:rPr>
           </w:pPr>
-          <w:hyperlink w:anchor="_Toc116493838" w:history="1">
+          <w:hyperlink w:anchor="_Toc116567763" w:history="1">
             <w:r>
               <w:rPr>
                 <w:rStyle w:val="Hyperlink"/>
@@ -706,7 +702,7 @@
                 <w:noProof/>
                 <w:webHidden/>
               </w:rPr>
-              <w:instrText xml:space="preserve"> PAGEREF _Toc116493838 \h </w:instrText>
+              <w:instrText xml:space="preserve"> PAGEREF _Toc116567763 \h </w:instrText>
             </w:r>
             <w:r>
               <w:rPr>
@@ -751,7 +747,7 @@
               <w:lang w:val="en-CA" w:eastAsia="zh-CN"/>
             </w:rPr>
           </w:pPr>
-          <w:hyperlink w:anchor="_Toc116493839" w:history="1">
+          <w:hyperlink w:anchor="_Toc116567764" w:history="1">
             <w:r>
               <w:rPr>
                 <w:rStyle w:val="Hyperlink"/>
@@ -778,7 +774,7 @@
                 <w:noProof/>
                 <w:webHidden/>
               </w:rPr>
-              <w:instrText xml:space="preserve"> PAGEREF _Toc116493839 \h </w:instrText>
+              <w:instrText xml:space="preserve"> PAGEREF _Toc116567764 \h </w:instrText>
             </w:r>
             <w:r>
               <w:rPr>
@@ -823,7 +819,7 @@
               <w:lang w:val="en-CA" w:eastAsia="zh-CN"/>
             </w:rPr>
           </w:pPr>
-          <w:hyperlink w:anchor="_Toc116493840" w:history="1">
+          <w:hyperlink w:anchor="_Toc116567765" w:history="1">
             <w:r>
               <w:rPr>
                 <w:rStyle w:val="Hyperlink"/>
@@ -850,7 +846,7 @@
                 <w:noProof/>
                 <w:webHidden/>
               </w:rPr>
-              <w:instrText xml:space="preserve"> PAGEREF _Toc116493840 \h </w:instrText>
+              <w:instrText xml:space="preserve"> PAGEREF _Toc116567765 \h </w:instrText>
             </w:r>
             <w:r>
               <w:rPr>
@@ -870,7 +866,7 @@
                 <w:noProof/>
                 <w:webHidden/>
               </w:rPr>
-              <w:t>8</w:t>
+              <w:t>9</w:t>
             </w:r>
             <w:r>
               <w:rPr>
@@ -895,7 +891,7 @@
               <w:lang w:val="en-CA" w:eastAsia="zh-CN"/>
             </w:rPr>
           </w:pPr>
-          <w:hyperlink w:anchor="_Toc116493841" w:history="1">
+          <w:hyperlink w:anchor="_Toc116567766" w:history="1">
             <w:r>
               <w:rPr>
                 <w:rStyle w:val="Hyperlink"/>
@@ -922,7 +918,7 @@
                 <w:noProof/>
                 <w:webHidden/>
               </w:rPr>
-              <w:instrText xml:space="preserve"> PAGEREF _Toc116493841 \h </w:instrText>
+              <w:instrText xml:space="preserve"> PAGEREF _Toc116567766 \h </w:instrText>
             </w:r>
             <w:r>
               <w:rPr>
@@ -942,7 +938,7 @@
                 <w:noProof/>
                 <w:webHidden/>
               </w:rPr>
-              <w:t>8</w:t>
+              <w:t>9</w:t>
             </w:r>
             <w:r>
               <w:rPr>
@@ -967,7 +963,7 @@
               <w:lang w:val="en-CA" w:eastAsia="zh-CN"/>
             </w:rPr>
           </w:pPr>
-          <w:hyperlink w:anchor="_Toc116493842" w:history="1">
+          <w:hyperlink w:anchor="_Toc116567767" w:history="1">
             <w:r>
               <w:rPr>
                 <w:rStyle w:val="Hyperlink"/>
@@ -994,7 +990,7 @@
                 <w:noProof/>
                 <w:webHidden/>
               </w:rPr>
-              <w:instrText xml:space="preserve"> PAGEREF _Toc116493842 \h </w:instrText>
+              <w:instrText xml:space="preserve"> PAGEREF _Toc116567767 \h </w:instrText>
             </w:r>
             <w:r>
               <w:rPr>
@@ -1014,7 +1010,7 @@
                 <w:noProof/>
                 <w:webHidden/>
               </w:rPr>
-              <w:t>8</w:t>
+              <w:t>9</w:t>
             </w:r>
             <w:r>
               <w:rPr>
@@ -1039,7 +1035,7 @@
               <w:lang w:val="en-CA" w:eastAsia="zh-CN"/>
             </w:rPr>
           </w:pPr>
-          <w:hyperlink w:anchor="_Toc116493843" w:history="1">
+          <w:hyperlink w:anchor="_Toc116567768" w:history="1">
             <w:r>
               <w:rPr>
                 <w:rStyle w:val="Hyperlink"/>
@@ -1066,7 +1062,7 @@
                 <w:noProof/>
                 <w:webHidden/>
               </w:rPr>
-              <w:instrText xml:space="preserve"> PAGEREF _Toc116493843 \h </w:instrText>
+              <w:instrText xml:space="preserve"> PAGEREF _Toc116567768 \h </w:instrText>
             </w:r>
             <w:r>
               <w:rPr>
@@ -1086,7 +1082,7 @@
                 <w:noProof/>
                 <w:webHidden/>
               </w:rPr>
-              <w:t>8</w:t>
+              <w:t>9</w:t>
             </w:r>
             <w:r>
               <w:rPr>
@@ -1122,7 +1118,7 @@
         <w:pStyle w:val="Heading1"/>
         <w:spacing w:line="276" w:lineRule="auto"/>
       </w:pPr>
-      <w:bookmarkStart w:id="0" w:name="_Toc116493836"/>
+      <w:bookmarkStart w:id="0" w:name="_Toc116567761"/>
       <w:r>
         <w:lastRenderedPageBreak/>
         <w:t>Question 1</w:t>
@@ -1732,7 +1728,7 @@
         <w:pStyle w:val="Heading1"/>
         <w:spacing w:line="276" w:lineRule="auto"/>
       </w:pPr>
-      <w:bookmarkStart w:id="1" w:name="_Toc116493837"/>
+      <w:bookmarkStart w:id="1" w:name="_Toc116567762"/>
       <w:r>
         <w:t>I. M/M/1 Queue</w:t>
       </w:r>
@@ -1748,7 +1744,7 @@
         <w:pStyle w:val="Heading2"/>
         <w:spacing w:line="276" w:lineRule="auto"/>
       </w:pPr>
-      <w:bookmarkStart w:id="2" w:name="_Toc116493838"/>
+      <w:bookmarkStart w:id="2" w:name="_Toc116567763"/>
       <w:r>
         <w:t>Question 2</w:t>
       </w:r>
@@ -1882,7 +1878,7 @@
         <w:rPr>
           <w:rFonts w:asciiTheme="minorHAnsi" w:hAnsiTheme="minorHAnsi" w:cstheme="minorHAnsi"/>
         </w:rPr>
-        <w:t>(eventTypes, DES, T)</w:t>
+        <w:t>(DES, T)</w:t>
       </w:r>
       <w:r>
         <w:rPr>
@@ -1902,21 +1898,7 @@
         <w:rPr>
           <w:rFonts w:asciiTheme="minorHAnsi" w:hAnsiTheme="minorHAnsi" w:cstheme="minorHAnsi"/>
         </w:rPr>
-        <w:t xml:space="preserve">(lamb, </w:t>
-      </w:r>
-      <w:proofErr w:type="spellStart"/>
-      <w:r>
-        <w:rPr>
-          <w:rFonts w:asciiTheme="minorHAnsi" w:hAnsiTheme="minorHAnsi" w:cstheme="minorHAnsi"/>
-        </w:rPr>
-        <w:t>avg_l</w:t>
-      </w:r>
-      <w:proofErr w:type="spellEnd"/>
-      <w:r>
-        <w:rPr>
-          <w:rFonts w:asciiTheme="minorHAnsi" w:hAnsiTheme="minorHAnsi" w:cstheme="minorHAnsi"/>
-        </w:rPr>
-        <w:t>, C, T)</w:t>
+        <w:t>(lamb, avg_l, C, T)</w:t>
       </w:r>
       <w:r>
         <w:rPr>
@@ -2372,13 +2354,19 @@
         <w:rPr>
           <w:rFonts w:asciiTheme="minorHAnsi" w:hAnsiTheme="minorHAnsi" w:cstheme="minorHAnsi"/>
         </w:rPr>
-        <w:t>(p_a, p_d, o)</w:t>
-      </w:r>
-      <w:r>
-        <w:rPr>
-          <w:rFonts w:asciiTheme="minorHAnsi" w:hAnsiTheme="minorHAnsi" w:cstheme="minorHAnsi"/>
-        </w:rPr>
-        <w:t xml:space="preserve"> is the function used to create a combined list of Arrivals, Departures, and Observations, sorted by the time of the event. The inputs this function take are the 3 arrays that contain packet arrival times, packet departure times, and observation times. The outputs of this function are two arrays, one that contains the event type, and the other which contains the event time. </w:t>
+        <w:t>(p_a, p_d, o) is the function used to create a combined list of Arrivals, Departures, and Observations, sorted by the time of the event. The inputs this function take are the 3 arrays that contain packet arrival times, packet departure times, and observation times. The output of this function</w:t>
+      </w:r>
+      <w:r>
+        <w:rPr>
+          <w:rFonts w:asciiTheme="minorHAnsi" w:hAnsiTheme="minorHAnsi" w:cstheme="minorHAnsi"/>
+        </w:rPr>
+        <w:t xml:space="preserve"> is an array of dictionaries, where each dictionary represents one time point</w:t>
+      </w:r>
+      <w:r>
+        <w:rPr>
+          <w:rFonts w:asciiTheme="minorHAnsi" w:hAnsiTheme="minorHAnsi" w:cstheme="minorHAnsi"/>
+        </w:rPr>
+        <w:t xml:space="preserve">. </w:t>
       </w:r>
     </w:p>
     <w:p>
@@ -2393,7 +2381,49 @@
         <w:rPr>
           <w:rFonts w:asciiTheme="minorHAnsi" w:hAnsiTheme="minorHAnsi" w:cstheme="minorHAnsi"/>
         </w:rPr>
-        <w:t xml:space="preserve">In Fig. 4, the logic behind the function is displayed. At step 1, we have the packet arrival time array, the packet departure time array, and the observation time array, all of which have length n. In step 2, the first value of all 3 arrays will be compared, in which the lowest value will get popped and added to a new array, DES. Depending on which array the value is popped from, a corresponding string (“Arrival”, “Departure”, or “Observation”) will be added to the second new array, eventTypes. This procedure will continue until the original 3 arrays are empty and DES contains all the time values. Fig. 5 shows some sample code of what happens when the lowest value is in the arrival time array. </w:t>
+        <w:t xml:space="preserve">The logic of the </w:t>
+      </w:r>
+      <w:r>
+        <w:rPr>
+          <w:rFonts w:asciiTheme="minorHAnsi" w:hAnsiTheme="minorHAnsi" w:cstheme="minorHAnsi"/>
+          <w:b/>
+          <w:bCs/>
+        </w:rPr>
+        <w:t xml:space="preserve">createDES </w:t>
+      </w:r>
+      <w:r>
+        <w:rPr>
+          <w:rFonts w:asciiTheme="minorHAnsi" w:hAnsiTheme="minorHAnsi" w:cstheme="minorHAnsi"/>
+        </w:rPr>
+        <w:t xml:space="preserve">function is as follows. The code iterates through each of the 2 input </w:t>
+      </w:r>
+      <w:proofErr w:type="gramStart"/>
+      <w:r>
+        <w:rPr>
+          <w:rFonts w:asciiTheme="minorHAnsi" w:hAnsiTheme="minorHAnsi" w:cstheme="minorHAnsi"/>
+        </w:rPr>
+        <w:t>arrays, and</w:t>
+      </w:r>
+      <w:proofErr w:type="gramEnd"/>
+      <w:r>
+        <w:rPr>
+          <w:rFonts w:asciiTheme="minorHAnsi" w:hAnsiTheme="minorHAnsi" w:cstheme="minorHAnsi"/>
+        </w:rPr>
+        <w:t xml:space="preserve"> adds a dictionary to the array with two keys. The two keys are “type” and “time”, where type corresponds with what type of event it was, and time is the numerical value found in the original array. The sample code for </w:t>
+      </w:r>
+      <w:r>
+        <w:rPr>
+          <w:rFonts w:asciiTheme="minorHAnsi" w:hAnsiTheme="minorHAnsi" w:cstheme="minorHAnsi"/>
+          <w:b/>
+          <w:bCs/>
+        </w:rPr>
+        <w:t>createDES</w:t>
+      </w:r>
+      <w:r>
+        <w:rPr>
+          <w:rFonts w:asciiTheme="minorHAnsi" w:hAnsiTheme="minorHAnsi" w:cstheme="minorHAnsi"/>
+        </w:rPr>
+        <w:t xml:space="preserve"> can be found in Fig. 4. </w:t>
       </w:r>
     </w:p>
     <w:p>
@@ -2408,10 +2438,10 @@
         </w:rPr>
         <w:lastRenderedPageBreak/>
         <w:drawing>
-          <wp:inline distT="0" distB="0" distL="0" distR="0" wp14:anchorId="4BE28E3D" wp14:editId="1C71A5C9">
-            <wp:extent cx="5210006" cy="3962400"/>
+          <wp:inline distT="0" distB="0" distL="0" distR="0" wp14:anchorId="0A3D4A38" wp14:editId="458C9613">
+            <wp:extent cx="5943600" cy="3469005"/>
             <wp:effectExtent l="0" t="0" r="0" b="0"/>
-            <wp:docPr id="5" name="Picture 5" descr="Text&#10;&#10;Description automatically generated"/>
+            <wp:docPr id="8" name="Picture 8" descr="Text&#10;&#10;Description automatically generated"/>
             <wp:cNvGraphicFramePr>
               <a:graphicFrameLocks xmlns:a="http://schemas.openxmlformats.org/drawingml/2006/main" noChangeAspect="1"/>
             </wp:cNvGraphicFramePr>
@@ -2419,103 +2449,11 @@
               <a:graphicData uri="http://schemas.openxmlformats.org/drawingml/2006/picture">
                 <pic:pic xmlns:pic="http://schemas.openxmlformats.org/drawingml/2006/picture">
                   <pic:nvPicPr>
-                    <pic:cNvPr id="5" name="Picture 5" descr="Text&#10;&#10;Description automatically generated"/>
-                    <pic:cNvPicPr>
-                      <a:picLocks noChangeAspect="1" noChangeArrowheads="1"/>
-                    </pic:cNvPicPr>
-                  </pic:nvPicPr>
-                  <pic:blipFill rotWithShape="1">
-                    <a:blip r:embed="rId10" cstate="print">
-                      <a:extLst>
-                        <a:ext uri="{28A0092B-C50C-407E-A947-70E740481C1C}">
-                          <a14:useLocalDpi xmlns:a14="http://schemas.microsoft.com/office/drawing/2010/main" val="0"/>
-                        </a:ext>
-                      </a:extLst>
-                    </a:blip>
-                    <a:srcRect l="3686" t="11116" r="12661" b="4019"/>
-                    <a:stretch/>
-                  </pic:blipFill>
-                  <pic:spPr bwMode="auto">
-                    <a:xfrm>
-                      <a:off x="0" y="0"/>
-                      <a:ext cx="5215075" cy="3966256"/>
-                    </a:xfrm>
-                    <a:prstGeom prst="rect">
-                      <a:avLst/>
-                    </a:prstGeom>
-                    <a:noFill/>
-                    <a:ln>
-                      <a:noFill/>
-                    </a:ln>
-                    <a:extLst>
-                      <a:ext uri="{53640926-AAD7-44D8-BBD7-CCE9431645EC}">
-                        <a14:shadowObscured xmlns:a14="http://schemas.microsoft.com/office/drawing/2010/main"/>
-                      </a:ext>
-                    </a:extLst>
-                  </pic:spPr>
-                </pic:pic>
-              </a:graphicData>
-            </a:graphic>
-          </wp:inline>
-        </w:drawing>
-      </w:r>
-    </w:p>
-    <w:p>
-      <w:pPr>
-        <w:pStyle w:val="Caption"/>
-        <w:spacing w:line="276" w:lineRule="auto"/>
-      </w:pPr>
-      <w:r>
-        <w:t xml:space="preserve">Figure </w:t>
-      </w:r>
-      <w:r>
-        <w:fldChar w:fldCharType="begin"/>
-      </w:r>
-      <w:r>
-        <w:instrText xml:space="preserve"> SEQ Figure \* ARABIC </w:instrText>
-      </w:r>
-      <w:r>
-        <w:fldChar w:fldCharType="separate"/>
-      </w:r>
-      <w:r>
-        <w:rPr>
-          <w:noProof/>
-        </w:rPr>
-        <w:t>4</w:t>
-      </w:r>
-      <w:r>
-        <w:fldChar w:fldCharType="end"/>
-      </w:r>
-      <w:r>
-        <w:t>. The logic behind createDES function</w:t>
-      </w:r>
-    </w:p>
-    <w:p>
-      <w:pPr>
-        <w:keepNext/>
-        <w:spacing w:line="276" w:lineRule="auto"/>
-      </w:pPr>
-      <w:r>
-        <w:rPr>
-          <w:noProof/>
-        </w:rPr>
-        <w:drawing>
-          <wp:inline distT="0" distB="0" distL="0" distR="0" wp14:anchorId="00FDA7D7" wp14:editId="38474D8A">
-            <wp:extent cx="3238500" cy="733425"/>
-            <wp:effectExtent l="0" t="0" r="0" b="9525"/>
-            <wp:docPr id="6" name="Picture 6" descr="Text&#10;&#10;Description automatically generated"/>
-            <wp:cNvGraphicFramePr>
-              <a:graphicFrameLocks xmlns:a="http://schemas.openxmlformats.org/drawingml/2006/main" noChangeAspect="1"/>
-            </wp:cNvGraphicFramePr>
-            <a:graphic xmlns:a="http://schemas.openxmlformats.org/drawingml/2006/main">
-              <a:graphicData uri="http://schemas.openxmlformats.org/drawingml/2006/picture">
-                <pic:pic xmlns:pic="http://schemas.openxmlformats.org/drawingml/2006/picture">
-                  <pic:nvPicPr>
-                    <pic:cNvPr id="6" name="Picture 6" descr="Text&#10;&#10;Description automatically generated"/>
+                    <pic:cNvPr id="8" name="Picture 8" descr="Text&#10;&#10;Description automatically generated"/>
                     <pic:cNvPicPr/>
                   </pic:nvPicPr>
                   <pic:blipFill>
-                    <a:blip r:embed="rId11"/>
+                    <a:blip r:embed="rId10"/>
                     <a:stretch>
                       <a:fillRect/>
                     </a:stretch>
@@ -2523,7 +2461,7 @@
                   <pic:spPr>
                     <a:xfrm>
                       <a:off x="0" y="0"/>
-                      <a:ext cx="3238500" cy="733425"/>
+                      <a:ext cx="5943600" cy="3469005"/>
                     </a:xfrm>
                     <a:prstGeom prst="rect">
                       <a:avLst/>
@@ -2539,7 +2477,6 @@
     <w:p>
       <w:pPr>
         <w:pStyle w:val="Caption"/>
-        <w:spacing w:line="276" w:lineRule="auto"/>
       </w:pPr>
       <w:r>
         <w:t xml:space="preserve">Figure </w:t>
@@ -2557,13 +2494,13 @@
         <w:rPr>
           <w:noProof/>
         </w:rPr>
-        <w:t>5</w:t>
+        <w:t>4</w:t>
       </w:r>
       <w:r>
         <w:fldChar w:fldCharType="end"/>
       </w:r>
       <w:r>
-        <w:t>. Sample code where arrival time array has the lowest value</w:t>
+        <w:t>. Sample code of createDES</w:t>
       </w:r>
     </w:p>
     <w:p>
@@ -2730,7 +2667,19 @@
         <w:rPr>
           <w:rFonts w:asciiTheme="minorHAnsi" w:hAnsiTheme="minorHAnsi" w:cstheme="minorHAnsi"/>
         </w:rPr>
-        <w:t>. Fig. 6 shows sample code of this function.</w:t>
+        <w:t xml:space="preserve">. Fig. </w:t>
+      </w:r>
+      <w:r>
+        <w:rPr>
+          <w:rFonts w:asciiTheme="minorHAnsi" w:hAnsiTheme="minorHAnsi" w:cstheme="minorHAnsi"/>
+        </w:rPr>
+        <w:t>5</w:t>
+      </w:r>
+      <w:r>
+        <w:rPr>
+          <w:rFonts w:asciiTheme="minorHAnsi" w:hAnsiTheme="minorHAnsi" w:cstheme="minorHAnsi"/>
+        </w:rPr>
+        <w:t xml:space="preserve"> shows sample code of this function.</w:t>
       </w:r>
     </w:p>
     <w:p>
@@ -2765,7 +2714,7 @@
                     <pic:cNvPicPr/>
                   </pic:nvPicPr>
                   <pic:blipFill>
-                    <a:blip r:embed="rId12"/>
+                    <a:blip r:embed="rId11"/>
                     <a:stretch>
                       <a:fillRect/>
                     </a:stretch>
@@ -2789,7 +2738,6 @@
     <w:p>
       <w:pPr>
         <w:pStyle w:val="Caption"/>
-        <w:spacing w:line="276" w:lineRule="auto"/>
         <w:rPr>
           <w:rFonts w:asciiTheme="minorHAnsi" w:hAnsiTheme="minorHAnsi" w:cstheme="minorHAnsi"/>
         </w:rPr>
@@ -2810,7 +2758,7 @@
         <w:rPr>
           <w:noProof/>
         </w:rPr>
-        <w:t>6</w:t>
+        <w:t>5</w:t>
       </w:r>
       <w:r>
         <w:fldChar w:fldCharType="end"/>
@@ -3146,16 +3094,7 @@
         <w:spacing w:line="276" w:lineRule="auto"/>
       </w:pPr>
       <w:r>
-        <w:t xml:space="preserve">Equation </w:t>
-      </w:r>
-      <w:r>
-        <w:t>2</w:t>
-      </w:r>
-      <w:r>
-        <w:t xml:space="preserve">. Formula used for calculating </w:t>
-      </w:r>
-      <w:r>
-        <w:t>P</w:t>
+        <w:t>Equation 2. Formula used for calculating P</w:t>
       </w:r>
       <w:r>
         <w:rPr>
@@ -3221,21 +3160,7 @@
         <w:rPr>
           <w:rFonts w:asciiTheme="minorHAnsi" w:hAnsiTheme="minorHAnsi" w:cstheme="minorHAnsi"/>
         </w:rPr>
-        <w:t xml:space="preserve">it will be taking lamb, </w:t>
-      </w:r>
-      <w:proofErr w:type="spellStart"/>
-      <w:r>
-        <w:rPr>
-          <w:rFonts w:asciiTheme="minorHAnsi" w:hAnsiTheme="minorHAnsi" w:cstheme="minorHAnsi"/>
-        </w:rPr>
-        <w:t>avg_l</w:t>
-      </w:r>
-      <w:proofErr w:type="spellEnd"/>
-      <w:r>
-        <w:rPr>
-          <w:rFonts w:asciiTheme="minorHAnsi" w:hAnsiTheme="minorHAnsi" w:cstheme="minorHAnsi"/>
-        </w:rPr>
-        <w:t>, C and T as the inputs. This is where</w:t>
+        <w:t>it will be taking lamb, avg_l, C and T as the inputs. This is where</w:t>
       </w:r>
       <w:r>
         <w:rPr>
@@ -3318,45 +3243,151 @@
         <w:rPr>
           <w:rFonts w:asciiTheme="minorHAnsi" w:hAnsiTheme="minorHAnsi" w:cstheme="minorHAnsi"/>
         </w:rPr>
+        <w:tab/>
+        <w:t xml:space="preserve">Lastly, in the main function, the variables are initialized, and rho is then used to calculate the lambdas needed for the multiple iterations. The final outputs are 2 separate </w:t>
+      </w:r>
+      <w:r>
+        <w:rPr>
+          <w:rFonts w:asciiTheme="minorHAnsi" w:hAnsiTheme="minorHAnsi" w:cstheme="minorHAnsi"/>
+        </w:rPr>
         <w:lastRenderedPageBreak/>
+        <w:t>figures, one of E[N] vs rho and the other is of P</w:t>
+      </w:r>
+      <w:r>
+        <w:rPr>
+          <w:rFonts w:asciiTheme="minorHAnsi" w:hAnsiTheme="minorHAnsi" w:cstheme="minorHAnsi"/>
+          <w:vertAlign w:val="subscript"/>
+        </w:rPr>
+        <w:t>IDLE</w:t>
+      </w:r>
+      <w:r>
+        <w:rPr>
+          <w:rFonts w:asciiTheme="minorHAnsi" w:hAnsiTheme="minorHAnsi" w:cstheme="minorHAnsi"/>
+        </w:rPr>
+        <w:t xml:space="preserve"> vs rho. </w:t>
+      </w:r>
+      <w:r>
+        <w:rPr>
+          <w:rFonts w:asciiTheme="minorHAnsi" w:hAnsiTheme="minorHAnsi" w:cstheme="minorHAnsi"/>
+        </w:rPr>
+        <w:t xml:space="preserve">Fig. </w:t>
+      </w:r>
+      <w:r>
+        <w:rPr>
+          <w:rFonts w:asciiTheme="minorHAnsi" w:hAnsiTheme="minorHAnsi" w:cstheme="minorHAnsi"/>
+        </w:rPr>
+        <w:t>6</w:t>
+      </w:r>
+      <w:r>
+        <w:rPr>
+          <w:rFonts w:asciiTheme="minorHAnsi" w:hAnsiTheme="minorHAnsi" w:cstheme="minorHAnsi"/>
+        </w:rPr>
+        <w:t xml:space="preserve"> below shows the for loop that runs through each iteration of rho</w:t>
+      </w:r>
+    </w:p>
+    <w:p>
+      <w:pPr>
+        <w:keepNext/>
+        <w:spacing w:line="276" w:lineRule="auto"/>
+      </w:pPr>
+      <w:r>
+        <w:rPr>
+          <w:noProof/>
+        </w:rPr>
+        <w:drawing>
+          <wp:inline distT="0" distB="0" distL="0" distR="0" wp14:anchorId="2D64788C" wp14:editId="0271607D">
+            <wp:extent cx="5924550" cy="2000250"/>
+            <wp:effectExtent l="0" t="0" r="0" b="0"/>
+            <wp:docPr id="9" name="Picture 9" descr="Text&#10;&#10;Description automatically generated"/>
+            <wp:cNvGraphicFramePr>
+              <a:graphicFrameLocks xmlns:a="http://schemas.openxmlformats.org/drawingml/2006/main" noChangeAspect="1"/>
+            </wp:cNvGraphicFramePr>
+            <a:graphic xmlns:a="http://schemas.openxmlformats.org/drawingml/2006/main">
+              <a:graphicData uri="http://schemas.openxmlformats.org/drawingml/2006/picture">
+                <pic:pic xmlns:pic="http://schemas.openxmlformats.org/drawingml/2006/picture">
+                  <pic:nvPicPr>
+                    <pic:cNvPr id="9" name="Picture 9" descr="Text&#10;&#10;Description automatically generated"/>
+                    <pic:cNvPicPr/>
+                  </pic:nvPicPr>
+                  <pic:blipFill>
+                    <a:blip r:embed="rId12"/>
+                    <a:stretch>
+                      <a:fillRect/>
+                    </a:stretch>
+                  </pic:blipFill>
+                  <pic:spPr>
+                    <a:xfrm>
+                      <a:off x="0" y="0"/>
+                      <a:ext cx="5924550" cy="2000250"/>
+                    </a:xfrm>
+                    <a:prstGeom prst="rect">
+                      <a:avLst/>
+                    </a:prstGeom>
+                  </pic:spPr>
+                </pic:pic>
+              </a:graphicData>
+            </a:graphic>
+          </wp:inline>
+        </w:drawing>
+      </w:r>
+    </w:p>
+    <w:p>
+      <w:pPr>
+        <w:pStyle w:val="Caption"/>
+      </w:pPr>
+      <w:r>
+        <w:t xml:space="preserve">Figure </w:t>
+      </w:r>
+      <w:r>
+        <w:fldChar w:fldCharType="begin"/>
+      </w:r>
+      <w:r>
+        <w:instrText xml:space="preserve"> SEQ Figure \* ARABIC </w:instrText>
+      </w:r>
+      <w:r>
+        <w:fldChar w:fldCharType="separate"/>
+      </w:r>
+      <w:r>
+        <w:rPr>
+          <w:noProof/>
+        </w:rPr>
+        <w:t>6</w:t>
+      </w:r>
+      <w:r>
+        <w:fldChar w:fldCharType="end"/>
+      </w:r>
+      <w:r>
+        <w:t>. For loop that iterates through values of rho</w:t>
+      </w:r>
+      <w:r>
+        <w:t xml:space="preserve"> </w:t>
+      </w:r>
+    </w:p>
+    <w:p>
+      <w:pPr>
+        <w:spacing w:line="276" w:lineRule="auto"/>
+        <w:rPr>
+          <w:rFonts w:asciiTheme="minorHAnsi" w:hAnsiTheme="minorHAnsi" w:cstheme="minorHAnsi"/>
+        </w:rPr>
+      </w:pPr>
+      <w:r>
+        <w:rPr>
+          <w:rFonts w:asciiTheme="minorHAnsi" w:hAnsiTheme="minorHAnsi" w:cstheme="minorHAnsi"/>
+        </w:rPr>
         <w:tab/>
-        <w:t>Lastly, in the main function, the variables are initialized, and rho is then used to calculate the lambdas needed for the multiple iterations. The final outputs are 2 separate figures, one of E[N] vs rho and the other is of P</w:t>
-      </w:r>
-      <w:r>
-        <w:rPr>
-          <w:rFonts w:asciiTheme="minorHAnsi" w:hAnsiTheme="minorHAnsi" w:cstheme="minorHAnsi"/>
-          <w:vertAlign w:val="subscript"/>
-        </w:rPr>
-        <w:t>IDLE</w:t>
-      </w:r>
-      <w:r>
-        <w:rPr>
-          <w:rFonts w:asciiTheme="minorHAnsi" w:hAnsiTheme="minorHAnsi" w:cstheme="minorHAnsi"/>
-        </w:rPr>
-        <w:t xml:space="preserve"> vs rho. </w:t>
-      </w:r>
-    </w:p>
-    <w:p>
-      <w:pPr>
-        <w:spacing w:line="276" w:lineRule="auto"/>
-        <w:rPr>
-          <w:rFonts w:asciiTheme="minorHAnsi" w:hAnsiTheme="minorHAnsi" w:cstheme="minorHAnsi"/>
-        </w:rPr>
-      </w:pPr>
-    </w:p>
-    <w:p>
-      <w:pPr>
-        <w:spacing w:line="276" w:lineRule="auto"/>
-        <w:rPr>
-          <w:rFonts w:asciiTheme="minorHAnsi" w:hAnsiTheme="minorHAnsi" w:cstheme="minorHAnsi"/>
-        </w:rPr>
-      </w:pPr>
-      <w:r>
-        <w:rPr>
-          <w:rFonts w:asciiTheme="minorHAnsi" w:hAnsiTheme="minorHAnsi" w:cstheme="minorHAnsi"/>
-        </w:rPr>
-        <w:tab/>
-        <w:t>The stability check was performed on T = 1000 and 2T = 2000.</w:t>
+        <w:t>The stability check was performed on T = 1000 and 2T = 2000</w:t>
+      </w:r>
+      <w:r>
+        <w:rPr>
+          <w:rFonts w:asciiTheme="minorHAnsi" w:hAnsiTheme="minorHAnsi" w:cstheme="minorHAnsi"/>
+        </w:rPr>
+        <w:t>, where lambda = 75</w:t>
+      </w:r>
+      <w:r>
+        <w:rPr>
+          <w:rFonts w:asciiTheme="minorHAnsi" w:hAnsiTheme="minorHAnsi" w:cstheme="minorHAnsi"/>
+        </w:rPr>
+        <w:t>.</w:t>
       </w:r>
       <w:r>
         <w:rPr>
@@ -3611,7 +3642,7 @@
         <w:pStyle w:val="Heading2"/>
         <w:spacing w:line="276" w:lineRule="auto"/>
       </w:pPr>
-      <w:bookmarkStart w:id="3" w:name="_Toc116493839"/>
+      <w:bookmarkStart w:id="3" w:name="_Toc116567764"/>
       <w:r>
         <w:t>Question 3</w:t>
       </w:r>
@@ -3620,247 +3651,1328 @@
     <w:p>
       <w:pPr>
         <w:spacing w:line="276" w:lineRule="auto"/>
-        <w:rPr>
-          <w:rFonts w:ascii="Calibri" w:hAnsi="Calibri" w:cs="Calibri"/>
+        <w:ind w:left="720"/>
+        <w:rPr>
+          <w:rFonts w:asciiTheme="minorHAnsi" w:hAnsiTheme="minorHAnsi" w:cstheme="minorHAnsi"/>
           <w:shd w:val="clear" w:color="auto" w:fill="FFFFFF"/>
         </w:rPr>
       </w:pPr>
       <w:r>
         <w:rPr>
-          <w:rStyle w:val="markedcontent"/>
-          <w:rFonts w:ascii="Calibri" w:hAnsi="Calibri" w:cs="Calibri"/>
-          <w:shd w:val="clear" w:color="auto" w:fill="FFFFFF"/>
-        </w:rPr>
-        <w:t>The packet length will follow an exponential distribution with an average of L = 2000 bits. Assume that C =</w:t>
-      </w:r>
-      <w:r>
-        <w:rPr>
-          <w:rFonts w:ascii="Calibri" w:hAnsi="Calibri" w:cs="Calibri"/>
-          <w:shd w:val="clear" w:color="auto" w:fill="FFFFFF"/>
-        </w:rPr>
-        <w:t xml:space="preserve"> </w:t>
-      </w:r>
-      <w:r>
-        <w:rPr>
-          <w:rStyle w:val="markedcontent"/>
-          <w:rFonts w:ascii="Calibri" w:hAnsi="Calibri" w:cs="Calibri"/>
-          <w:shd w:val="clear" w:color="auto" w:fill="FFFFFF"/>
-        </w:rPr>
-        <w:t>1Mbps. Use your simulator to obtain the following graphs. Provide comments on all your figures.</w:t>
-      </w:r>
-    </w:p>
-    <w:p>
-      <w:pPr>
-        <w:pStyle w:val="ListParagraph"/>
-        <w:numPr>
-          <w:ilvl w:val="0"/>
-          <w:numId w:val="2"/>
-        </w:numPr>
+          <w:rFonts w:asciiTheme="minorHAnsi" w:hAnsiTheme="minorHAnsi" w:cstheme="minorHAnsi"/>
+          <w:noProof/>
+        </w:rPr>
+        <w:drawing>
+          <wp:inline distT="0" distB="0" distL="0" distR="0" wp14:anchorId="1EA94DFC" wp14:editId="50B2C042">
+            <wp:extent cx="2702164" cy="2028825"/>
+            <wp:effectExtent l="0" t="0" r="3175" b="0"/>
+            <wp:docPr id="10" name="Picture 10"/>
+            <wp:cNvGraphicFramePr>
+              <a:graphicFrameLocks xmlns:a="http://schemas.openxmlformats.org/drawingml/2006/main" noChangeAspect="1"/>
+            </wp:cNvGraphicFramePr>
+            <a:graphic xmlns:a="http://schemas.openxmlformats.org/drawingml/2006/main">
+              <a:graphicData uri="http://schemas.openxmlformats.org/drawingml/2006/picture">
+                <pic:pic xmlns:pic="http://schemas.openxmlformats.org/drawingml/2006/picture">
+                  <pic:nvPicPr>
+                    <pic:cNvPr id="0" name="Picture 1"/>
+                    <pic:cNvPicPr>
+                      <a:picLocks noChangeAspect="1" noChangeArrowheads="1"/>
+                    </pic:cNvPicPr>
+                  </pic:nvPicPr>
+                  <pic:blipFill>
+                    <a:blip r:embed="rId13">
+                      <a:extLst>
+                        <a:ext uri="{28A0092B-C50C-407E-A947-70E740481C1C}">
+                          <a14:useLocalDpi xmlns:a14="http://schemas.microsoft.com/office/drawing/2010/main" val="0"/>
+                        </a:ext>
+                      </a:extLst>
+                    </a:blip>
+                    <a:srcRect/>
+                    <a:stretch>
+                      <a:fillRect/>
+                    </a:stretch>
+                  </pic:blipFill>
+                  <pic:spPr bwMode="auto">
+                    <a:xfrm>
+                      <a:off x="0" y="0"/>
+                      <a:ext cx="2728155" cy="2048340"/>
+                    </a:xfrm>
+                    <a:prstGeom prst="rect">
+                      <a:avLst/>
+                    </a:prstGeom>
+                    <a:noFill/>
+                    <a:ln>
+                      <a:noFill/>
+                    </a:ln>
+                  </pic:spPr>
+                </pic:pic>
+              </a:graphicData>
+            </a:graphic>
+          </wp:inline>
+        </w:drawing>
+      </w:r>
+      <w:r>
+        <w:rPr>
+          <w:rFonts w:asciiTheme="minorHAnsi" w:hAnsiTheme="minorHAnsi" w:cstheme="minorHAnsi"/>
+          <w:noProof/>
+        </w:rPr>
+        <w:drawing>
+          <wp:inline distT="0" distB="0" distL="0" distR="0" wp14:anchorId="1D6918D6" wp14:editId="26CF3A2C">
+            <wp:extent cx="2752725" cy="2066784"/>
+            <wp:effectExtent l="0" t="0" r="0" b="0"/>
+            <wp:docPr id="11" name="Picture 11" descr="Chart, line chart&#10;&#10;Description automatically generated"/>
+            <wp:cNvGraphicFramePr>
+              <a:graphicFrameLocks xmlns:a="http://schemas.openxmlformats.org/drawingml/2006/main" noChangeAspect="1"/>
+            </wp:cNvGraphicFramePr>
+            <a:graphic xmlns:a="http://schemas.openxmlformats.org/drawingml/2006/main">
+              <a:graphicData uri="http://schemas.openxmlformats.org/drawingml/2006/picture">
+                <pic:pic xmlns:pic="http://schemas.openxmlformats.org/drawingml/2006/picture">
+                  <pic:nvPicPr>
+                    <pic:cNvPr id="11" name="Picture 11" descr="Chart, line chart&#10;&#10;Description automatically generated"/>
+                    <pic:cNvPicPr>
+                      <a:picLocks noChangeAspect="1" noChangeArrowheads="1"/>
+                    </pic:cNvPicPr>
+                  </pic:nvPicPr>
+                  <pic:blipFill>
+                    <a:blip r:embed="rId14">
+                      <a:extLst>
+                        <a:ext uri="{28A0092B-C50C-407E-A947-70E740481C1C}">
+                          <a14:useLocalDpi xmlns:a14="http://schemas.microsoft.com/office/drawing/2010/main" val="0"/>
+                        </a:ext>
+                      </a:extLst>
+                    </a:blip>
+                    <a:srcRect/>
+                    <a:stretch>
+                      <a:fillRect/>
+                    </a:stretch>
+                  </pic:blipFill>
+                  <pic:spPr bwMode="auto">
+                    <a:xfrm>
+                      <a:off x="0" y="0"/>
+                      <a:ext cx="2777925" cy="2085705"/>
+                    </a:xfrm>
+                    <a:prstGeom prst="rect">
+                      <a:avLst/>
+                    </a:prstGeom>
+                    <a:noFill/>
+                    <a:ln>
+                      <a:noFill/>
+                    </a:ln>
+                  </pic:spPr>
+                </pic:pic>
+              </a:graphicData>
+            </a:graphic>
+          </wp:inline>
+        </w:drawing>
+      </w:r>
+    </w:p>
+    <w:p>
+      <w:pPr>
         <w:spacing w:line="276" w:lineRule="auto"/>
-        <w:rPr>
-          <w:rStyle w:val="markedcontent"/>
-          <w:rFonts w:ascii="Calibri" w:hAnsi="Calibri" w:cs="Calibri"/>
-          <w:shd w:val="clear" w:color="auto" w:fill="FFFFFF"/>
-        </w:rPr>
-      </w:pPr>
-      <w:r>
-        <w:rPr>
-          <w:rStyle w:val="markedcontent"/>
-          <w:rFonts w:ascii="Calibri" w:hAnsi="Calibri" w:cs="Calibri"/>
-          <w:shd w:val="clear" w:color="auto" w:fill="FFFFFF"/>
-        </w:rPr>
-        <w:t xml:space="preserve">E[N], the average number of packets in the queue as a function of </w:t>
-      </w:r>
-      <w:r>
-        <w:rPr>
-          <w:rStyle w:val="markedcontent"/>
-          <w:rFonts w:ascii="Calibri" w:hAnsi="Calibri" w:cs="Calibri"/>
-          <w:shd w:val="clear" w:color="auto" w:fill="FFFFFF"/>
-        </w:rPr>
-        <w:sym w:font="Symbol" w:char="F072"/>
-      </w:r>
-      <w:r>
-        <w:rPr>
-          <w:rStyle w:val="markedcontent"/>
-          <w:rFonts w:ascii="Calibri" w:hAnsi="Calibri" w:cs="Calibri"/>
-          <w:shd w:val="clear" w:color="auto" w:fill="FFFFFF"/>
-        </w:rPr>
-        <w:t xml:space="preserve"> (for 0.25 &lt; </w:t>
-      </w:r>
-      <w:r>
-        <w:rPr>
-          <w:rStyle w:val="markedcontent"/>
-          <w:rFonts w:ascii="Calibri" w:hAnsi="Calibri" w:cs="Calibri"/>
-          <w:shd w:val="clear" w:color="auto" w:fill="FFFFFF"/>
-        </w:rPr>
-        <w:sym w:font="Symbol" w:char="F072"/>
-      </w:r>
-      <w:r>
-        <w:rPr>
-          <w:rStyle w:val="markedcontent"/>
-          <w:rFonts w:ascii="Calibri" w:hAnsi="Calibri" w:cs="Calibri"/>
-          <w:shd w:val="clear" w:color="auto" w:fill="FFFFFF"/>
-        </w:rPr>
-        <w:t xml:space="preserve"> </w:t>
-      </w:r>
-      <w:r>
-        <w:rPr>
-          <w:rStyle w:val="markedcontent"/>
-          <w:rFonts w:ascii="Calibri" w:hAnsi="Calibri" w:cs="Calibri"/>
-          <w:shd w:val="clear" w:color="auto" w:fill="FFFFFF"/>
-        </w:rPr>
-        <w:sym w:font="Symbol" w:char="F03C"/>
-      </w:r>
-      <w:r>
-        <w:rPr>
-          <w:rStyle w:val="markedcontent"/>
-          <w:rFonts w:ascii="Calibri" w:hAnsi="Calibri" w:cs="Calibri"/>
-          <w:shd w:val="clear" w:color="auto" w:fill="FFFFFF"/>
-        </w:rPr>
-        <w:t xml:space="preserve"> 0.95, step size</w:t>
-      </w:r>
-      <w:r>
-        <w:rPr>
-          <w:rStyle w:val="markedcontent"/>
-          <w:rFonts w:ascii="Calibri" w:hAnsi="Calibri" w:cs="Calibri"/>
-          <w:shd w:val="clear" w:color="auto" w:fill="FFFFFF"/>
-        </w:rPr>
-        <w:t xml:space="preserve"> </w:t>
-      </w:r>
-      <w:r>
-        <w:rPr>
-          <w:rStyle w:val="markedcontent"/>
-          <w:rFonts w:ascii="Calibri" w:hAnsi="Calibri" w:cs="Calibri"/>
-          <w:shd w:val="clear" w:color="auto" w:fill="FFFFFF"/>
-        </w:rPr>
-        <w:t>0.1). Explain</w:t>
-      </w:r>
-      <w:r>
-        <w:rPr>
-          <w:rFonts w:ascii="Calibri" w:hAnsi="Calibri" w:cs="Calibri"/>
-          <w:shd w:val="clear" w:color="auto" w:fill="FFFFFF"/>
-        </w:rPr>
-        <w:t xml:space="preserve"> </w:t>
-      </w:r>
-      <w:r>
-        <w:rPr>
-          <w:rStyle w:val="markedcontent"/>
-          <w:rFonts w:ascii="Calibri" w:hAnsi="Calibri" w:cs="Calibri"/>
-          <w:shd w:val="clear" w:color="auto" w:fill="FFFFFF"/>
-        </w:rPr>
-        <w:t>how you do that.</w:t>
-      </w:r>
-    </w:p>
-    <w:p>
-      <w:pPr>
-        <w:pStyle w:val="ListParagraph"/>
-        <w:numPr>
-          <w:ilvl w:val="0"/>
-          <w:numId w:val="2"/>
-        </w:numPr>
+        <w:ind w:firstLine="720"/>
+        <w:rPr>
+          <w:rFonts w:asciiTheme="minorHAnsi" w:hAnsiTheme="minorHAnsi" w:cstheme="minorHAnsi"/>
+        </w:rPr>
+      </w:pPr>
+      <w:r>
+        <w:rPr>
+          <w:rFonts w:asciiTheme="minorHAnsi" w:hAnsiTheme="minorHAnsi" w:cstheme="minorHAnsi"/>
+        </w:rPr>
+        <w:t>The E[N] vs rho graph is an exponential curve while the P</w:t>
+      </w:r>
+      <w:r>
+        <w:rPr>
+          <w:rFonts w:asciiTheme="minorHAnsi" w:hAnsiTheme="minorHAnsi" w:cstheme="minorHAnsi"/>
+          <w:vertAlign w:val="subscript"/>
+        </w:rPr>
+        <w:t>IDLE</w:t>
+      </w:r>
+      <w:r>
+        <w:rPr>
+          <w:rFonts w:asciiTheme="minorHAnsi" w:hAnsiTheme="minorHAnsi" w:cstheme="minorHAnsi"/>
+        </w:rPr>
+        <w:t xml:space="preserve"> vs rho is a linearly decreasing line. </w:t>
+      </w:r>
+    </w:p>
+    <w:p>
+      <w:pPr>
         <w:spacing w:line="276" w:lineRule="auto"/>
-        <w:rPr>
-          <w:rStyle w:val="markedcontent"/>
-          <w:rFonts w:ascii="Calibri" w:hAnsi="Calibri" w:cs="Calibri"/>
-          <w:shd w:val="clear" w:color="auto" w:fill="FFFFFF"/>
-        </w:rPr>
-      </w:pPr>
-      <w:r>
-        <w:rPr>
-          <w:rStyle w:val="markedcontent"/>
-          <w:rFonts w:ascii="Calibri" w:hAnsi="Calibri" w:cs="Calibri"/>
-          <w:shd w:val="clear" w:color="auto" w:fill="FFFFFF"/>
-        </w:rPr>
-        <w:t xml:space="preserve">2. PIDLE, the proportion of time the system is idle as a function of </w:t>
-      </w:r>
-      <w:r>
-        <w:rPr>
-          <w:rStyle w:val="markedcontent"/>
-          <w:rFonts w:ascii="Calibri" w:hAnsi="Calibri" w:cs="Calibri"/>
-          <w:shd w:val="clear" w:color="auto" w:fill="FFFFFF"/>
-        </w:rPr>
-        <w:sym w:font="Symbol" w:char="F072"/>
-      </w:r>
-      <w:r>
-        <w:rPr>
-          <w:rStyle w:val="markedcontent"/>
-          <w:rFonts w:ascii="Calibri" w:hAnsi="Calibri" w:cs="Calibri"/>
-          <w:shd w:val="clear" w:color="auto" w:fill="FFFFFF"/>
-        </w:rPr>
-        <w:t xml:space="preserve">, (for 0.25 &lt; </w:t>
-      </w:r>
-      <w:r>
-        <w:rPr>
-          <w:rStyle w:val="markedcontent"/>
-          <w:rFonts w:ascii="Calibri" w:hAnsi="Calibri" w:cs="Calibri"/>
-          <w:shd w:val="clear" w:color="auto" w:fill="FFFFFF"/>
-        </w:rPr>
-        <w:sym w:font="Symbol" w:char="F072"/>
-      </w:r>
-      <w:r>
-        <w:rPr>
-          <w:rStyle w:val="markedcontent"/>
-          <w:rFonts w:ascii="Calibri" w:hAnsi="Calibri" w:cs="Calibri"/>
-          <w:shd w:val="clear" w:color="auto" w:fill="FFFFFF"/>
-        </w:rPr>
-        <w:t xml:space="preserve"> </w:t>
-      </w:r>
-      <w:r>
-        <w:rPr>
-          <w:rStyle w:val="markedcontent"/>
-          <w:rFonts w:ascii="Calibri" w:hAnsi="Calibri" w:cs="Calibri"/>
-          <w:shd w:val="clear" w:color="auto" w:fill="FFFFFF"/>
-        </w:rPr>
-        <w:sym w:font="Symbol" w:char="F03C"/>
-      </w:r>
-      <w:r>
-        <w:rPr>
-          <w:rStyle w:val="markedcontent"/>
-          <w:rFonts w:ascii="Calibri" w:hAnsi="Calibri" w:cs="Calibri"/>
-          <w:shd w:val="clear" w:color="auto" w:fill="FFFFFF"/>
-        </w:rPr>
-        <w:t xml:space="preserve"> 0.95, step size 0.1). Explain</w:t>
-      </w:r>
-      <w:r>
-        <w:rPr>
-          <w:rFonts w:ascii="Calibri" w:hAnsi="Calibri" w:cs="Calibri"/>
-          <w:shd w:val="clear" w:color="auto" w:fill="FFFFFF"/>
-        </w:rPr>
-        <w:t xml:space="preserve"> </w:t>
-      </w:r>
-      <w:r>
-        <w:rPr>
-          <w:rStyle w:val="markedcontent"/>
-          <w:rFonts w:ascii="Calibri" w:hAnsi="Calibri" w:cs="Calibri"/>
-          <w:shd w:val="clear" w:color="auto" w:fill="FFFFFF"/>
-        </w:rPr>
-        <w:t>how you do that.</w:t>
+        <w:ind w:firstLine="720"/>
+        <w:rPr>
+          <w:rFonts w:asciiTheme="minorHAnsi" w:hAnsiTheme="minorHAnsi" w:cstheme="minorHAnsi"/>
+        </w:rPr>
+      </w:pPr>
+      <w:r>
+        <w:rPr>
+          <w:rFonts w:asciiTheme="minorHAnsi" w:hAnsiTheme="minorHAnsi" w:cstheme="minorHAnsi"/>
+        </w:rPr>
+        <w:t xml:space="preserve">The reason for the E[N] vs rho curve </w:t>
+      </w:r>
+      <w:r>
+        <w:rPr>
+          <w:rFonts w:asciiTheme="minorHAnsi" w:hAnsiTheme="minorHAnsi" w:cstheme="minorHAnsi"/>
+        </w:rPr>
+        <w:t xml:space="preserve">increasing </w:t>
+      </w:r>
+      <w:r>
+        <w:rPr>
+          <w:rFonts w:asciiTheme="minorHAnsi" w:hAnsiTheme="minorHAnsi" w:cstheme="minorHAnsi"/>
+        </w:rPr>
+        <w:t xml:space="preserve">is because </w:t>
+      </w:r>
+      <w:r>
+        <w:rPr>
+          <w:rFonts w:asciiTheme="minorHAnsi" w:hAnsiTheme="minorHAnsi" w:cstheme="minorHAnsi"/>
+        </w:rPr>
+        <w:t>as rho increases, there will be an increasing number of packets arriving per second. Since service time does not change, this means there will be a greater N</w:t>
+      </w:r>
+      <w:r>
+        <w:rPr>
+          <w:rFonts w:asciiTheme="minorHAnsi" w:hAnsiTheme="minorHAnsi" w:cstheme="minorHAnsi"/>
+          <w:vertAlign w:val="subscript"/>
+        </w:rPr>
+        <w:t>A</w:t>
+      </w:r>
+      <w:r>
+        <w:rPr>
+          <w:rFonts w:asciiTheme="minorHAnsi" w:hAnsiTheme="minorHAnsi" w:cstheme="minorHAnsi"/>
+        </w:rPr>
+        <w:t xml:space="preserve"> – N</w:t>
+      </w:r>
+      <w:r>
+        <w:rPr>
+          <w:rFonts w:asciiTheme="minorHAnsi" w:hAnsiTheme="minorHAnsi" w:cstheme="minorHAnsi"/>
+          <w:vertAlign w:val="subscript"/>
+        </w:rPr>
+        <w:t>D</w:t>
+      </w:r>
+      <w:r>
+        <w:rPr>
+          <w:rFonts w:asciiTheme="minorHAnsi" w:hAnsiTheme="minorHAnsi" w:cstheme="minorHAnsi"/>
+        </w:rPr>
+        <w:t xml:space="preserve"> the greater the value of rho. It is exponential as  </w:t>
       </w:r>
     </w:p>
     <w:p>
       <w:pPr>
         <w:spacing w:line="276" w:lineRule="auto"/>
-      </w:pPr>
+        <w:ind w:firstLine="720"/>
+        <w:rPr>
+          <w:rFonts w:asciiTheme="minorHAnsi" w:hAnsiTheme="minorHAnsi" w:cstheme="minorHAnsi"/>
+        </w:rPr>
+      </w:pPr>
+      <w:r>
+        <w:rPr>
+          <w:rFonts w:asciiTheme="minorHAnsi" w:hAnsiTheme="minorHAnsi" w:cstheme="minorHAnsi"/>
+        </w:rPr>
+        <w:lastRenderedPageBreak/>
+        <w:t>The reason for the P</w:t>
+      </w:r>
+      <w:r>
+        <w:rPr>
+          <w:rFonts w:asciiTheme="minorHAnsi" w:hAnsiTheme="minorHAnsi" w:cstheme="minorHAnsi"/>
+          <w:vertAlign w:val="subscript"/>
+        </w:rPr>
+        <w:t>IDLE</w:t>
+      </w:r>
+      <w:r>
+        <w:rPr>
+          <w:rFonts w:asciiTheme="minorHAnsi" w:hAnsiTheme="minorHAnsi" w:cstheme="minorHAnsi"/>
+        </w:rPr>
+        <w:t xml:space="preserve"> vs rho li</w:t>
+      </w:r>
+      <w:r>
+        <w:rPr>
+          <w:rFonts w:asciiTheme="minorHAnsi" w:hAnsiTheme="minorHAnsi" w:cstheme="minorHAnsi"/>
+        </w:rPr>
+        <w:t xml:space="preserve">ne decreasing is because as rho increases, we can see that lambda also </w:t>
+      </w:r>
+      <w:r>
+        <w:rPr>
+          <w:rFonts w:asciiTheme="minorHAnsi" w:hAnsiTheme="minorHAnsi" w:cstheme="minorHAnsi"/>
+        </w:rPr>
+        <w:t>increases. As lambda increases, the number of packets arriving every second increases and leaves less time for the queue to be idle, thus resulting in decreasing P</w:t>
+      </w:r>
+      <w:r>
+        <w:rPr>
+          <w:rFonts w:asciiTheme="minorHAnsi" w:hAnsiTheme="minorHAnsi" w:cstheme="minorHAnsi"/>
+          <w:vertAlign w:val="subscript"/>
+        </w:rPr>
+        <w:t>IDLE</w:t>
+      </w:r>
+      <w:r>
+        <w:rPr>
+          <w:rFonts w:asciiTheme="minorHAnsi" w:hAnsiTheme="minorHAnsi" w:cstheme="minorHAnsi"/>
+        </w:rPr>
+        <w:t xml:space="preserve">. The reason it is linear is because rho is the utilization of the queue, and this is directly correlated with </w:t>
+      </w:r>
+      <w:r>
+        <w:rPr>
+          <w:rFonts w:asciiTheme="minorHAnsi" w:hAnsiTheme="minorHAnsi" w:cstheme="minorHAnsi"/>
+        </w:rPr>
+        <w:t>idle time as 100% - rho (utilization) = P</w:t>
+      </w:r>
+      <w:r>
+        <w:rPr>
+          <w:rFonts w:asciiTheme="minorHAnsi" w:hAnsiTheme="minorHAnsi" w:cstheme="minorHAnsi"/>
+          <w:vertAlign w:val="subscript"/>
+        </w:rPr>
+        <w:t>IDLE</w:t>
+      </w:r>
+      <w:r>
+        <w:rPr>
+          <w:rFonts w:asciiTheme="minorHAnsi" w:hAnsiTheme="minorHAnsi" w:cstheme="minorHAnsi"/>
+        </w:rPr>
+        <w:t>(idle time). Since rho is linear, P</w:t>
+      </w:r>
+      <w:r>
+        <w:rPr>
+          <w:rFonts w:asciiTheme="minorHAnsi" w:hAnsiTheme="minorHAnsi" w:cstheme="minorHAnsi"/>
+          <w:vertAlign w:val="subscript"/>
+        </w:rPr>
+        <w:t xml:space="preserve">IDLE </w:t>
+      </w:r>
+      <w:r>
+        <w:rPr>
+          <w:rFonts w:asciiTheme="minorHAnsi" w:hAnsiTheme="minorHAnsi" w:cstheme="minorHAnsi"/>
+        </w:rPr>
+        <w:t xml:space="preserve">should also be linear. </w:t>
+      </w:r>
     </w:p>
     <w:p>
       <w:pPr>
         <w:spacing w:line="276" w:lineRule="auto"/>
-      </w:pPr>
-      <w:r>
-        <w:t>[0.3353346181219163, 0.5376161641141187, 0.8201357053772789, 1.207436217050385, 1.8494997385843899, 2.9988873776568794, 5.673789933262058, 16.999984418625218]</w:t>
-      </w:r>
+        <w:rPr>
+          <w:rFonts w:asciiTheme="minorHAnsi" w:hAnsiTheme="minorHAnsi" w:cstheme="minorHAnsi"/>
+        </w:rPr>
+      </w:pPr>
     </w:p>
     <w:p>
       <w:pPr>
         <w:spacing w:line="276" w:lineRule="auto"/>
-      </w:pPr>
-      <w:r>
-        <w:t>[0.7495317985174286, 0.6502122066630717, 0.549254758266463, 0.4528076715532626, 0.35022917743068793, 0.2506493852841561, 0.15218134634495556, 0.05047986423148027]</w:t>
-      </w:r>
-    </w:p>
+        <w:rPr>
+          <w:rFonts w:asciiTheme="minorHAnsi" w:hAnsiTheme="minorHAnsi" w:cstheme="minorHAnsi"/>
+        </w:rPr>
+      </w:pPr>
+      <w:r>
+        <w:rPr>
+          <w:rFonts w:asciiTheme="minorHAnsi" w:hAnsiTheme="minorHAnsi" w:cstheme="minorHAnsi"/>
+        </w:rPr>
+        <w:t xml:space="preserve">The T in this simulation was 1000, since 2T holds stability, as shown in the table below. </w:t>
+      </w:r>
+    </w:p>
+    <w:tbl>
+      <w:tblPr>
+        <w:tblStyle w:val="TableGrid"/>
+        <w:tblW w:w="0" w:type="auto"/>
+        <w:tblLook w:val="04A0" w:firstRow="1" w:lastRow="0" w:firstColumn="1" w:lastColumn="0" w:noHBand="0" w:noVBand="1"/>
+      </w:tblPr>
+      <w:tblGrid>
+        <w:gridCol w:w="1213"/>
+        <w:gridCol w:w="2658"/>
+        <w:gridCol w:w="1399"/>
+        <w:gridCol w:w="2791"/>
+        <w:gridCol w:w="1289"/>
+      </w:tblGrid>
+      <w:tr>
+        <w:tc>
+          <w:tcPr>
+            <w:tcW w:w="1213" w:type="dxa"/>
+          </w:tcPr>
+          <w:p>
+            <w:pPr>
+              <w:spacing w:line="276" w:lineRule="auto"/>
+              <w:jc w:val="center"/>
+              <w:rPr>
+                <w:rFonts w:asciiTheme="minorHAnsi" w:hAnsiTheme="minorHAnsi" w:cstheme="minorHAnsi"/>
+                <w:b/>
+                <w:bCs/>
+              </w:rPr>
+            </w:pPr>
+          </w:p>
+        </w:tc>
+        <w:tc>
+          <w:tcPr>
+            <w:tcW w:w="4057" w:type="dxa"/>
+            <w:gridSpan w:val="2"/>
+          </w:tcPr>
+          <w:p>
+            <w:pPr>
+              <w:spacing w:line="276" w:lineRule="auto"/>
+              <w:jc w:val="center"/>
+              <w:rPr>
+                <w:rFonts w:asciiTheme="minorHAnsi" w:hAnsiTheme="minorHAnsi" w:cstheme="minorHAnsi"/>
+                <w:b/>
+                <w:bCs/>
+              </w:rPr>
+            </w:pPr>
+            <w:r>
+              <w:rPr>
+                <w:rFonts w:asciiTheme="minorHAnsi" w:hAnsiTheme="minorHAnsi" w:cstheme="minorHAnsi"/>
+                <w:b/>
+                <w:bCs/>
+              </w:rPr>
+              <w:t>E[N]</w:t>
+            </w:r>
+          </w:p>
+        </w:tc>
+        <w:tc>
+          <w:tcPr>
+            <w:tcW w:w="4080" w:type="dxa"/>
+            <w:gridSpan w:val="2"/>
+          </w:tcPr>
+          <w:p>
+            <w:pPr>
+              <w:spacing w:line="276" w:lineRule="auto"/>
+              <w:jc w:val="center"/>
+              <w:rPr>
+                <w:rFonts w:asciiTheme="minorHAnsi" w:hAnsiTheme="minorHAnsi" w:cstheme="minorHAnsi"/>
+                <w:b/>
+                <w:bCs/>
+                <w:vertAlign w:val="subscript"/>
+              </w:rPr>
+            </w:pPr>
+            <w:r>
+              <w:rPr>
+                <w:rFonts w:asciiTheme="minorHAnsi" w:hAnsiTheme="minorHAnsi" w:cstheme="minorHAnsi"/>
+                <w:b/>
+                <w:bCs/>
+              </w:rPr>
+              <w:t>P</w:t>
+            </w:r>
+            <w:r>
+              <w:rPr>
+                <w:rFonts w:asciiTheme="minorHAnsi" w:hAnsiTheme="minorHAnsi" w:cstheme="minorHAnsi"/>
+                <w:b/>
+                <w:bCs/>
+                <w:vertAlign w:val="subscript"/>
+              </w:rPr>
+              <w:t>IDLE</w:t>
+            </w:r>
+          </w:p>
+        </w:tc>
+      </w:tr>
+      <w:tr>
+        <w:tc>
+          <w:tcPr>
+            <w:tcW w:w="1213" w:type="dxa"/>
+          </w:tcPr>
+          <w:p>
+            <w:pPr>
+              <w:spacing w:line="276" w:lineRule="auto"/>
+              <w:jc w:val="center"/>
+              <w:rPr>
+                <w:rFonts w:asciiTheme="minorHAnsi" w:hAnsiTheme="minorHAnsi" w:cstheme="minorHAnsi"/>
+                <w:b/>
+                <w:bCs/>
+              </w:rPr>
+            </w:pPr>
+            <w:r>
+              <w:rPr>
+                <w:rFonts w:asciiTheme="minorHAnsi" w:hAnsiTheme="minorHAnsi" w:cstheme="minorHAnsi"/>
+                <w:b/>
+                <w:bCs/>
+              </w:rPr>
+              <w:t>Rho</w:t>
+            </w:r>
+          </w:p>
+        </w:tc>
+        <w:tc>
+          <w:tcPr>
+            <w:tcW w:w="2658" w:type="dxa"/>
+          </w:tcPr>
+          <w:p>
+            <w:pPr>
+              <w:spacing w:line="276" w:lineRule="auto"/>
+              <w:jc w:val="center"/>
+              <w:rPr>
+                <w:rFonts w:asciiTheme="minorHAnsi" w:hAnsiTheme="minorHAnsi" w:cstheme="minorHAnsi"/>
+                <w:b/>
+                <w:bCs/>
+                <w:vertAlign w:val="subscript"/>
+              </w:rPr>
+            </w:pPr>
+            <w:r>
+              <w:rPr>
+                <w:rFonts w:asciiTheme="minorHAnsi" w:hAnsiTheme="minorHAnsi" w:cstheme="minorHAnsi"/>
+                <w:b/>
+                <w:bCs/>
+              </w:rPr>
+              <w:t>T</w:t>
+            </w:r>
+          </w:p>
+        </w:tc>
+        <w:tc>
+          <w:tcPr>
+            <w:tcW w:w="1399" w:type="dxa"/>
+          </w:tcPr>
+          <w:p>
+            <w:pPr>
+              <w:spacing w:line="276" w:lineRule="auto"/>
+              <w:jc w:val="center"/>
+              <w:rPr>
+                <w:rFonts w:asciiTheme="minorHAnsi" w:hAnsiTheme="minorHAnsi" w:cstheme="minorHAnsi"/>
+                <w:b/>
+                <w:bCs/>
+                <w:vertAlign w:val="subscript"/>
+              </w:rPr>
+            </w:pPr>
+            <w:r>
+              <w:rPr>
+                <w:rFonts w:asciiTheme="minorHAnsi" w:hAnsiTheme="minorHAnsi" w:cstheme="minorHAnsi"/>
+                <w:b/>
+                <w:bCs/>
+              </w:rPr>
+              <w:t>2T</w:t>
+            </w:r>
+          </w:p>
+        </w:tc>
+        <w:tc>
+          <w:tcPr>
+            <w:tcW w:w="2791" w:type="dxa"/>
+          </w:tcPr>
+          <w:p>
+            <w:pPr>
+              <w:spacing w:line="276" w:lineRule="auto"/>
+              <w:jc w:val="center"/>
+              <w:rPr>
+                <w:rFonts w:asciiTheme="minorHAnsi" w:hAnsiTheme="minorHAnsi" w:cstheme="minorHAnsi"/>
+                <w:b/>
+                <w:bCs/>
+                <w:vertAlign w:val="subscript"/>
+              </w:rPr>
+            </w:pPr>
+            <w:r>
+              <w:rPr>
+                <w:rFonts w:asciiTheme="minorHAnsi" w:hAnsiTheme="minorHAnsi" w:cstheme="minorHAnsi"/>
+                <w:b/>
+                <w:bCs/>
+              </w:rPr>
+              <w:t>T</w:t>
+            </w:r>
+          </w:p>
+        </w:tc>
+        <w:tc>
+          <w:tcPr>
+            <w:tcW w:w="1289" w:type="dxa"/>
+          </w:tcPr>
+          <w:p>
+            <w:pPr>
+              <w:spacing w:line="276" w:lineRule="auto"/>
+              <w:jc w:val="center"/>
+              <w:rPr>
+                <w:rFonts w:asciiTheme="minorHAnsi" w:hAnsiTheme="minorHAnsi" w:cstheme="minorHAnsi"/>
+                <w:b/>
+                <w:bCs/>
+                <w:vertAlign w:val="subscript"/>
+              </w:rPr>
+            </w:pPr>
+            <w:r>
+              <w:rPr>
+                <w:rFonts w:asciiTheme="minorHAnsi" w:hAnsiTheme="minorHAnsi" w:cstheme="minorHAnsi"/>
+                <w:b/>
+                <w:bCs/>
+              </w:rPr>
+              <w:t>2T</w:t>
+            </w:r>
+          </w:p>
+        </w:tc>
+      </w:tr>
+      <w:tr>
+        <w:tc>
+          <w:tcPr>
+            <w:tcW w:w="1213" w:type="dxa"/>
+          </w:tcPr>
+          <w:p>
+            <w:pPr>
+              <w:spacing w:line="276" w:lineRule="auto"/>
+              <w:rPr>
+                <w:rFonts w:asciiTheme="minorHAnsi" w:hAnsiTheme="minorHAnsi" w:cstheme="minorHAnsi"/>
+              </w:rPr>
+            </w:pPr>
+          </w:p>
+        </w:tc>
+        <w:tc>
+          <w:tcPr>
+            <w:tcW w:w="2658" w:type="dxa"/>
+          </w:tcPr>
+          <w:p>
+            <w:pPr>
+              <w:spacing w:line="276" w:lineRule="auto"/>
+              <w:rPr>
+                <w:rFonts w:asciiTheme="minorHAnsi" w:hAnsiTheme="minorHAnsi" w:cstheme="minorHAnsi"/>
+              </w:rPr>
+            </w:pPr>
+            <w:r>
+              <w:rPr>
+                <w:rFonts w:asciiTheme="minorHAnsi" w:hAnsiTheme="minorHAnsi" w:cstheme="minorHAnsi"/>
+              </w:rPr>
+              <w:t>0.3311</w:t>
+            </w:r>
+          </w:p>
+        </w:tc>
+        <w:tc>
+          <w:tcPr>
+            <w:tcW w:w="1399" w:type="dxa"/>
+          </w:tcPr>
+          <w:p>
+            <w:pPr>
+              <w:spacing w:line="276" w:lineRule="auto"/>
+              <w:rPr>
+                <w:rFonts w:asciiTheme="minorHAnsi" w:hAnsiTheme="minorHAnsi" w:cstheme="minorHAnsi"/>
+              </w:rPr>
+            </w:pPr>
+            <w:r>
+              <w:rPr>
+                <w:rFonts w:asciiTheme="minorHAnsi" w:hAnsiTheme="minorHAnsi" w:cstheme="minorHAnsi"/>
+              </w:rPr>
+              <w:t>0.3325</w:t>
+            </w:r>
+          </w:p>
+        </w:tc>
+        <w:tc>
+          <w:tcPr>
+            <w:tcW w:w="2791" w:type="dxa"/>
+          </w:tcPr>
+          <w:p>
+            <w:pPr>
+              <w:spacing w:line="276" w:lineRule="auto"/>
+              <w:rPr>
+                <w:rFonts w:asciiTheme="minorHAnsi" w:hAnsiTheme="minorHAnsi" w:cstheme="minorHAnsi"/>
+              </w:rPr>
+            </w:pPr>
+            <w:r>
+              <w:rPr>
+                <w:rFonts w:asciiTheme="minorHAnsi" w:hAnsiTheme="minorHAnsi" w:cstheme="minorHAnsi"/>
+              </w:rPr>
+              <w:t>0.751</w:t>
+            </w:r>
+            <w:r>
+              <w:rPr>
+                <w:rFonts w:asciiTheme="minorHAnsi" w:hAnsiTheme="minorHAnsi" w:cstheme="minorHAnsi"/>
+              </w:rPr>
+              <w:t>6</w:t>
+            </w:r>
+          </w:p>
+        </w:tc>
+        <w:tc>
+          <w:tcPr>
+            <w:tcW w:w="1289" w:type="dxa"/>
+          </w:tcPr>
+          <w:p>
+            <w:pPr>
+              <w:spacing w:line="276" w:lineRule="auto"/>
+              <w:rPr>
+                <w:rFonts w:asciiTheme="minorHAnsi" w:hAnsiTheme="minorHAnsi" w:cstheme="minorHAnsi"/>
+              </w:rPr>
+            </w:pPr>
+            <w:r>
+              <w:rPr>
+                <w:rFonts w:asciiTheme="minorHAnsi" w:hAnsiTheme="minorHAnsi" w:cstheme="minorHAnsi"/>
+              </w:rPr>
+              <w:t>0.750</w:t>
+            </w:r>
+            <w:r>
+              <w:rPr>
+                <w:rFonts w:asciiTheme="minorHAnsi" w:hAnsiTheme="minorHAnsi" w:cstheme="minorHAnsi"/>
+              </w:rPr>
+              <w:t>7</w:t>
+            </w:r>
+          </w:p>
+        </w:tc>
+      </w:tr>
+      <w:tr>
+        <w:tc>
+          <w:tcPr>
+            <w:tcW w:w="1213" w:type="dxa"/>
+          </w:tcPr>
+          <w:p>
+            <w:pPr>
+              <w:spacing w:line="276" w:lineRule="auto"/>
+              <w:rPr>
+                <w:rFonts w:asciiTheme="minorHAnsi" w:hAnsiTheme="minorHAnsi" w:cstheme="minorHAnsi"/>
+              </w:rPr>
+            </w:pPr>
+          </w:p>
+        </w:tc>
+        <w:tc>
+          <w:tcPr>
+            <w:tcW w:w="2658" w:type="dxa"/>
+          </w:tcPr>
+          <w:p>
+            <w:pPr>
+              <w:spacing w:line="276" w:lineRule="auto"/>
+              <w:rPr>
+                <w:rFonts w:asciiTheme="minorHAnsi" w:hAnsiTheme="minorHAnsi" w:cstheme="minorHAnsi"/>
+              </w:rPr>
+            </w:pPr>
+            <w:r>
+              <w:rPr>
+                <w:rFonts w:asciiTheme="minorHAnsi" w:hAnsiTheme="minorHAnsi" w:cstheme="minorHAnsi"/>
+              </w:rPr>
+              <w:t>0.5349</w:t>
+            </w:r>
+          </w:p>
+        </w:tc>
+        <w:tc>
+          <w:tcPr>
+            <w:tcW w:w="1399" w:type="dxa"/>
+          </w:tcPr>
+          <w:p>
+            <w:pPr>
+              <w:spacing w:line="276" w:lineRule="auto"/>
+              <w:rPr>
+                <w:rFonts w:asciiTheme="minorHAnsi" w:hAnsiTheme="minorHAnsi" w:cstheme="minorHAnsi"/>
+              </w:rPr>
+            </w:pPr>
+            <w:r>
+              <w:rPr>
+                <w:rFonts w:asciiTheme="minorHAnsi" w:hAnsiTheme="minorHAnsi" w:cstheme="minorHAnsi"/>
+              </w:rPr>
+              <w:t>0.538</w:t>
+            </w:r>
+            <w:r>
+              <w:rPr>
+                <w:rFonts w:asciiTheme="minorHAnsi" w:hAnsiTheme="minorHAnsi" w:cstheme="minorHAnsi"/>
+              </w:rPr>
+              <w:t>4</w:t>
+            </w:r>
+          </w:p>
+        </w:tc>
+        <w:tc>
+          <w:tcPr>
+            <w:tcW w:w="2791" w:type="dxa"/>
+          </w:tcPr>
+          <w:p>
+            <w:pPr>
+              <w:spacing w:line="276" w:lineRule="auto"/>
+              <w:rPr>
+                <w:rFonts w:asciiTheme="minorHAnsi" w:hAnsiTheme="minorHAnsi" w:cstheme="minorHAnsi"/>
+              </w:rPr>
+            </w:pPr>
+            <w:r>
+              <w:rPr>
+                <w:rFonts w:asciiTheme="minorHAnsi" w:hAnsiTheme="minorHAnsi" w:cstheme="minorHAnsi"/>
+              </w:rPr>
+              <w:t>0.6507</w:t>
+            </w:r>
+          </w:p>
+        </w:tc>
+        <w:tc>
+          <w:tcPr>
+            <w:tcW w:w="1289" w:type="dxa"/>
+          </w:tcPr>
+          <w:p>
+            <w:pPr>
+              <w:spacing w:line="276" w:lineRule="auto"/>
+              <w:rPr>
+                <w:rFonts w:asciiTheme="minorHAnsi" w:hAnsiTheme="minorHAnsi" w:cstheme="minorHAnsi"/>
+              </w:rPr>
+            </w:pPr>
+            <w:r>
+              <w:rPr>
+                <w:rFonts w:asciiTheme="minorHAnsi" w:hAnsiTheme="minorHAnsi" w:cstheme="minorHAnsi"/>
+              </w:rPr>
+              <w:t>0.649</w:t>
+            </w:r>
+            <w:r>
+              <w:rPr>
+                <w:rFonts w:asciiTheme="minorHAnsi" w:hAnsiTheme="minorHAnsi" w:cstheme="minorHAnsi"/>
+              </w:rPr>
+              <w:t>8</w:t>
+            </w:r>
+          </w:p>
+        </w:tc>
+      </w:tr>
+      <w:tr>
+        <w:tc>
+          <w:tcPr>
+            <w:tcW w:w="1213" w:type="dxa"/>
+          </w:tcPr>
+          <w:p>
+            <w:pPr>
+              <w:spacing w:line="276" w:lineRule="auto"/>
+              <w:rPr>
+                <w:rFonts w:asciiTheme="minorHAnsi" w:hAnsiTheme="minorHAnsi" w:cstheme="minorHAnsi"/>
+              </w:rPr>
+            </w:pPr>
+          </w:p>
+        </w:tc>
+        <w:tc>
+          <w:tcPr>
+            <w:tcW w:w="2658" w:type="dxa"/>
+          </w:tcPr>
+          <w:p>
+            <w:pPr>
+              <w:spacing w:line="276" w:lineRule="auto"/>
+              <w:rPr>
+                <w:rFonts w:asciiTheme="minorHAnsi" w:hAnsiTheme="minorHAnsi" w:cstheme="minorHAnsi"/>
+              </w:rPr>
+            </w:pPr>
+            <w:r>
+              <w:rPr>
+                <w:rFonts w:asciiTheme="minorHAnsi" w:hAnsiTheme="minorHAnsi" w:cstheme="minorHAnsi"/>
+              </w:rPr>
+              <w:t>0.8192</w:t>
+            </w:r>
+          </w:p>
+        </w:tc>
+        <w:tc>
+          <w:tcPr>
+            <w:tcW w:w="1399" w:type="dxa"/>
+          </w:tcPr>
+          <w:p>
+            <w:pPr>
+              <w:spacing w:line="276" w:lineRule="auto"/>
+              <w:rPr>
+                <w:rFonts w:asciiTheme="minorHAnsi" w:hAnsiTheme="minorHAnsi" w:cstheme="minorHAnsi"/>
+              </w:rPr>
+            </w:pPr>
+            <w:r>
+              <w:rPr>
+                <w:rFonts w:asciiTheme="minorHAnsi" w:hAnsiTheme="minorHAnsi" w:cstheme="minorHAnsi"/>
+              </w:rPr>
+              <w:t>0.816</w:t>
+            </w:r>
+            <w:r>
+              <w:rPr>
+                <w:rFonts w:asciiTheme="minorHAnsi" w:hAnsiTheme="minorHAnsi" w:cstheme="minorHAnsi"/>
+              </w:rPr>
+              <w:t>8</w:t>
+            </w:r>
+          </w:p>
+        </w:tc>
+        <w:tc>
+          <w:tcPr>
+            <w:tcW w:w="2791" w:type="dxa"/>
+          </w:tcPr>
+          <w:p>
+            <w:pPr>
+              <w:spacing w:line="276" w:lineRule="auto"/>
+              <w:rPr>
+                <w:rFonts w:asciiTheme="minorHAnsi" w:hAnsiTheme="minorHAnsi" w:cstheme="minorHAnsi"/>
+              </w:rPr>
+            </w:pPr>
+            <w:r>
+              <w:rPr>
+                <w:rFonts w:asciiTheme="minorHAnsi" w:hAnsiTheme="minorHAnsi" w:cstheme="minorHAnsi"/>
+              </w:rPr>
+              <w:t>0.5495</w:t>
+            </w:r>
+          </w:p>
+        </w:tc>
+        <w:tc>
+          <w:tcPr>
+            <w:tcW w:w="1289" w:type="dxa"/>
+          </w:tcPr>
+          <w:p>
+            <w:pPr>
+              <w:spacing w:line="276" w:lineRule="auto"/>
+              <w:rPr>
+                <w:rFonts w:asciiTheme="minorHAnsi" w:hAnsiTheme="minorHAnsi" w:cstheme="minorHAnsi"/>
+              </w:rPr>
+            </w:pPr>
+            <w:r>
+              <w:rPr>
+                <w:rFonts w:asciiTheme="minorHAnsi" w:hAnsiTheme="minorHAnsi" w:cstheme="minorHAnsi"/>
+              </w:rPr>
+              <w:t>0.549</w:t>
+            </w:r>
+            <w:r>
+              <w:rPr>
+                <w:rFonts w:asciiTheme="minorHAnsi" w:hAnsiTheme="minorHAnsi" w:cstheme="minorHAnsi"/>
+              </w:rPr>
+              <w:t>9</w:t>
+            </w:r>
+          </w:p>
+        </w:tc>
+      </w:tr>
+      <w:tr>
+        <w:tc>
+          <w:tcPr>
+            <w:tcW w:w="1213" w:type="dxa"/>
+          </w:tcPr>
+          <w:p>
+            <w:pPr>
+              <w:spacing w:line="276" w:lineRule="auto"/>
+              <w:rPr>
+                <w:rFonts w:asciiTheme="minorHAnsi" w:hAnsiTheme="minorHAnsi" w:cstheme="minorHAnsi"/>
+              </w:rPr>
+            </w:pPr>
+          </w:p>
+        </w:tc>
+        <w:tc>
+          <w:tcPr>
+            <w:tcW w:w="2658" w:type="dxa"/>
+          </w:tcPr>
+          <w:p>
+            <w:pPr>
+              <w:spacing w:line="276" w:lineRule="auto"/>
+              <w:rPr>
+                <w:rFonts w:asciiTheme="minorHAnsi" w:hAnsiTheme="minorHAnsi" w:cstheme="minorHAnsi"/>
+              </w:rPr>
+            </w:pPr>
+            <w:r>
+              <w:rPr>
+                <w:rFonts w:asciiTheme="minorHAnsi" w:hAnsiTheme="minorHAnsi" w:cstheme="minorHAnsi"/>
+              </w:rPr>
+              <w:t>1.226</w:t>
+            </w:r>
+            <w:r>
+              <w:rPr>
+                <w:rFonts w:asciiTheme="minorHAnsi" w:hAnsiTheme="minorHAnsi" w:cstheme="minorHAnsi"/>
+              </w:rPr>
+              <w:t>1</w:t>
+            </w:r>
+          </w:p>
+        </w:tc>
+        <w:tc>
+          <w:tcPr>
+            <w:tcW w:w="1399" w:type="dxa"/>
+          </w:tcPr>
+          <w:p>
+            <w:pPr>
+              <w:spacing w:line="276" w:lineRule="auto"/>
+              <w:rPr>
+                <w:rFonts w:asciiTheme="minorHAnsi" w:hAnsiTheme="minorHAnsi" w:cstheme="minorHAnsi"/>
+              </w:rPr>
+            </w:pPr>
+            <w:r>
+              <w:rPr>
+                <w:rFonts w:asciiTheme="minorHAnsi" w:hAnsiTheme="minorHAnsi" w:cstheme="minorHAnsi"/>
+              </w:rPr>
+              <w:t>1.2221</w:t>
+            </w:r>
+          </w:p>
+        </w:tc>
+        <w:tc>
+          <w:tcPr>
+            <w:tcW w:w="2791" w:type="dxa"/>
+          </w:tcPr>
+          <w:p>
+            <w:pPr>
+              <w:spacing w:line="276" w:lineRule="auto"/>
+              <w:rPr>
+                <w:rFonts w:asciiTheme="minorHAnsi" w:hAnsiTheme="minorHAnsi" w:cstheme="minorHAnsi"/>
+              </w:rPr>
+            </w:pPr>
+            <w:r>
+              <w:rPr>
+                <w:rFonts w:asciiTheme="minorHAnsi" w:hAnsiTheme="minorHAnsi" w:cstheme="minorHAnsi"/>
+              </w:rPr>
+              <w:t>0.4491</w:t>
+            </w:r>
+          </w:p>
+        </w:tc>
+        <w:tc>
+          <w:tcPr>
+            <w:tcW w:w="1289" w:type="dxa"/>
+          </w:tcPr>
+          <w:p>
+            <w:pPr>
+              <w:spacing w:line="276" w:lineRule="auto"/>
+              <w:rPr>
+                <w:rFonts w:asciiTheme="minorHAnsi" w:hAnsiTheme="minorHAnsi" w:cstheme="minorHAnsi"/>
+              </w:rPr>
+            </w:pPr>
+            <w:r>
+              <w:rPr>
+                <w:rFonts w:asciiTheme="minorHAnsi" w:hAnsiTheme="minorHAnsi" w:cstheme="minorHAnsi"/>
+              </w:rPr>
+              <w:t>0.450</w:t>
+            </w:r>
+            <w:r>
+              <w:rPr>
+                <w:rFonts w:asciiTheme="minorHAnsi" w:hAnsiTheme="minorHAnsi" w:cstheme="minorHAnsi"/>
+              </w:rPr>
+              <w:t>6</w:t>
+            </w:r>
+          </w:p>
+        </w:tc>
+      </w:tr>
+      <w:tr>
+        <w:tc>
+          <w:tcPr>
+            <w:tcW w:w="1213" w:type="dxa"/>
+          </w:tcPr>
+          <w:p>
+            <w:pPr>
+              <w:spacing w:line="276" w:lineRule="auto"/>
+              <w:rPr>
+                <w:rFonts w:asciiTheme="minorHAnsi" w:hAnsiTheme="minorHAnsi" w:cstheme="minorHAnsi"/>
+              </w:rPr>
+            </w:pPr>
+          </w:p>
+        </w:tc>
+        <w:tc>
+          <w:tcPr>
+            <w:tcW w:w="2658" w:type="dxa"/>
+          </w:tcPr>
+          <w:p>
+            <w:pPr>
+              <w:spacing w:line="276" w:lineRule="auto"/>
+              <w:rPr>
+                <w:rFonts w:asciiTheme="minorHAnsi" w:hAnsiTheme="minorHAnsi" w:cstheme="minorHAnsi"/>
+              </w:rPr>
+            </w:pPr>
+            <w:r>
+              <w:rPr>
+                <w:rFonts w:asciiTheme="minorHAnsi" w:hAnsiTheme="minorHAnsi" w:cstheme="minorHAnsi"/>
+              </w:rPr>
+              <w:t>1.8582</w:t>
+            </w:r>
+          </w:p>
+        </w:tc>
+        <w:tc>
+          <w:tcPr>
+            <w:tcW w:w="1399" w:type="dxa"/>
+          </w:tcPr>
+          <w:p>
+            <w:pPr>
+              <w:spacing w:line="276" w:lineRule="auto"/>
+              <w:rPr>
+                <w:rFonts w:asciiTheme="minorHAnsi" w:hAnsiTheme="minorHAnsi" w:cstheme="minorHAnsi"/>
+              </w:rPr>
+            </w:pPr>
+            <w:r>
+              <w:rPr>
+                <w:rFonts w:asciiTheme="minorHAnsi" w:hAnsiTheme="minorHAnsi" w:cstheme="minorHAnsi"/>
+              </w:rPr>
+              <w:t>1.8513</w:t>
+            </w:r>
+          </w:p>
+        </w:tc>
+        <w:tc>
+          <w:tcPr>
+            <w:tcW w:w="2791" w:type="dxa"/>
+          </w:tcPr>
+          <w:p>
+            <w:pPr>
+              <w:spacing w:line="276" w:lineRule="auto"/>
+              <w:rPr>
+                <w:rFonts w:asciiTheme="minorHAnsi" w:hAnsiTheme="minorHAnsi" w:cstheme="minorHAnsi"/>
+              </w:rPr>
+            </w:pPr>
+            <w:r>
+              <w:rPr>
+                <w:rFonts w:asciiTheme="minorHAnsi" w:hAnsiTheme="minorHAnsi" w:cstheme="minorHAnsi"/>
+              </w:rPr>
+              <w:t>0.3493</w:t>
+            </w:r>
+          </w:p>
+        </w:tc>
+        <w:tc>
+          <w:tcPr>
+            <w:tcW w:w="1289" w:type="dxa"/>
+          </w:tcPr>
+          <w:p>
+            <w:pPr>
+              <w:spacing w:line="276" w:lineRule="auto"/>
+              <w:rPr>
+                <w:rFonts w:asciiTheme="minorHAnsi" w:hAnsiTheme="minorHAnsi" w:cstheme="minorHAnsi"/>
+              </w:rPr>
+            </w:pPr>
+            <w:r>
+              <w:rPr>
+                <w:rFonts w:asciiTheme="minorHAnsi" w:hAnsiTheme="minorHAnsi" w:cstheme="minorHAnsi"/>
+              </w:rPr>
+              <w:t>0.3505</w:t>
+            </w:r>
+          </w:p>
+        </w:tc>
+      </w:tr>
+      <w:tr>
+        <w:tc>
+          <w:tcPr>
+            <w:tcW w:w="1213" w:type="dxa"/>
+          </w:tcPr>
+          <w:p>
+            <w:pPr>
+              <w:spacing w:line="276" w:lineRule="auto"/>
+              <w:rPr>
+                <w:rFonts w:asciiTheme="minorHAnsi" w:hAnsiTheme="minorHAnsi" w:cstheme="minorHAnsi"/>
+              </w:rPr>
+            </w:pPr>
+          </w:p>
+        </w:tc>
+        <w:tc>
+          <w:tcPr>
+            <w:tcW w:w="2658" w:type="dxa"/>
+          </w:tcPr>
+          <w:p>
+            <w:pPr>
+              <w:spacing w:line="276" w:lineRule="auto"/>
+              <w:rPr>
+                <w:rFonts w:asciiTheme="minorHAnsi" w:hAnsiTheme="minorHAnsi" w:cstheme="minorHAnsi"/>
+              </w:rPr>
+            </w:pPr>
+            <w:r>
+              <w:rPr>
+                <w:rFonts w:asciiTheme="minorHAnsi" w:hAnsiTheme="minorHAnsi" w:cstheme="minorHAnsi"/>
+              </w:rPr>
+              <w:t>2.9937</w:t>
+            </w:r>
+          </w:p>
+        </w:tc>
+        <w:tc>
+          <w:tcPr>
+            <w:tcW w:w="1399" w:type="dxa"/>
+          </w:tcPr>
+          <w:p>
+            <w:pPr>
+              <w:spacing w:line="276" w:lineRule="auto"/>
+              <w:rPr>
+                <w:rFonts w:asciiTheme="minorHAnsi" w:hAnsiTheme="minorHAnsi" w:cstheme="minorHAnsi"/>
+              </w:rPr>
+            </w:pPr>
+            <w:r>
+              <w:rPr>
+                <w:rFonts w:asciiTheme="minorHAnsi" w:hAnsiTheme="minorHAnsi" w:cstheme="minorHAnsi"/>
+              </w:rPr>
+              <w:t>3.0302</w:t>
+            </w:r>
+          </w:p>
+        </w:tc>
+        <w:tc>
+          <w:tcPr>
+            <w:tcW w:w="2791" w:type="dxa"/>
+          </w:tcPr>
+          <w:p>
+            <w:pPr>
+              <w:spacing w:line="276" w:lineRule="auto"/>
+              <w:rPr>
+                <w:rFonts w:asciiTheme="minorHAnsi" w:hAnsiTheme="minorHAnsi" w:cstheme="minorHAnsi"/>
+              </w:rPr>
+            </w:pPr>
+            <w:r>
+              <w:rPr>
+                <w:rFonts w:asciiTheme="minorHAnsi" w:hAnsiTheme="minorHAnsi" w:cstheme="minorHAnsi"/>
+              </w:rPr>
+              <w:t>0.2489</w:t>
+            </w:r>
+          </w:p>
+        </w:tc>
+        <w:tc>
+          <w:tcPr>
+            <w:tcW w:w="1289" w:type="dxa"/>
+          </w:tcPr>
+          <w:p>
+            <w:pPr>
+              <w:spacing w:line="276" w:lineRule="auto"/>
+              <w:rPr>
+                <w:rFonts w:asciiTheme="minorHAnsi" w:hAnsiTheme="minorHAnsi" w:cstheme="minorHAnsi"/>
+              </w:rPr>
+            </w:pPr>
+            <w:r>
+              <w:rPr>
+                <w:rFonts w:asciiTheme="minorHAnsi" w:hAnsiTheme="minorHAnsi" w:cstheme="minorHAnsi"/>
+              </w:rPr>
+              <w:t>0.2492</w:t>
+            </w:r>
+          </w:p>
+        </w:tc>
+      </w:tr>
+      <w:tr>
+        <w:tc>
+          <w:tcPr>
+            <w:tcW w:w="1213" w:type="dxa"/>
+          </w:tcPr>
+          <w:p>
+            <w:pPr>
+              <w:spacing w:line="276" w:lineRule="auto"/>
+              <w:rPr>
+                <w:rFonts w:asciiTheme="minorHAnsi" w:hAnsiTheme="minorHAnsi" w:cstheme="minorHAnsi"/>
+              </w:rPr>
+            </w:pPr>
+          </w:p>
+        </w:tc>
+        <w:tc>
+          <w:tcPr>
+            <w:tcW w:w="2658" w:type="dxa"/>
+          </w:tcPr>
+          <w:p>
+            <w:pPr>
+              <w:spacing w:line="276" w:lineRule="auto"/>
+              <w:rPr>
+                <w:rFonts w:asciiTheme="minorHAnsi" w:hAnsiTheme="minorHAnsi" w:cstheme="minorHAnsi"/>
+              </w:rPr>
+            </w:pPr>
+            <w:r>
+              <w:rPr>
+                <w:rFonts w:asciiTheme="minorHAnsi" w:hAnsiTheme="minorHAnsi" w:cstheme="minorHAnsi"/>
+              </w:rPr>
+              <w:t>5.7082</w:t>
+            </w:r>
+          </w:p>
+        </w:tc>
+        <w:tc>
+          <w:tcPr>
+            <w:tcW w:w="1399" w:type="dxa"/>
+          </w:tcPr>
+          <w:p>
+            <w:pPr>
+              <w:spacing w:line="276" w:lineRule="auto"/>
+              <w:rPr>
+                <w:rFonts w:asciiTheme="minorHAnsi" w:hAnsiTheme="minorHAnsi" w:cstheme="minorHAnsi"/>
+              </w:rPr>
+            </w:pPr>
+            <w:r>
+              <w:rPr>
+                <w:rFonts w:asciiTheme="minorHAnsi" w:hAnsiTheme="minorHAnsi" w:cstheme="minorHAnsi"/>
+              </w:rPr>
+              <w:t>5.7180</w:t>
+            </w:r>
+          </w:p>
+        </w:tc>
+        <w:tc>
+          <w:tcPr>
+            <w:tcW w:w="2791" w:type="dxa"/>
+          </w:tcPr>
+          <w:p>
+            <w:pPr>
+              <w:spacing w:line="276" w:lineRule="auto"/>
+              <w:rPr>
+                <w:rFonts w:asciiTheme="minorHAnsi" w:hAnsiTheme="minorHAnsi" w:cstheme="minorHAnsi"/>
+              </w:rPr>
+            </w:pPr>
+            <w:r>
+              <w:rPr>
+                <w:rFonts w:asciiTheme="minorHAnsi" w:hAnsiTheme="minorHAnsi" w:cstheme="minorHAnsi"/>
+              </w:rPr>
+              <w:t>0.1507</w:t>
+            </w:r>
+          </w:p>
+        </w:tc>
+        <w:tc>
+          <w:tcPr>
+            <w:tcW w:w="1289" w:type="dxa"/>
+          </w:tcPr>
+          <w:p>
+            <w:pPr>
+              <w:spacing w:line="276" w:lineRule="auto"/>
+              <w:rPr>
+                <w:rFonts w:asciiTheme="minorHAnsi" w:hAnsiTheme="minorHAnsi" w:cstheme="minorHAnsi"/>
+              </w:rPr>
+            </w:pPr>
+            <w:r>
+              <w:rPr>
+                <w:rFonts w:asciiTheme="minorHAnsi" w:hAnsiTheme="minorHAnsi" w:cstheme="minorHAnsi"/>
+              </w:rPr>
+              <w:t>0.14</w:t>
+            </w:r>
+            <w:r>
+              <w:rPr>
+                <w:rFonts w:asciiTheme="minorHAnsi" w:hAnsiTheme="minorHAnsi" w:cstheme="minorHAnsi"/>
+              </w:rPr>
+              <w:t>90</w:t>
+            </w:r>
+          </w:p>
+        </w:tc>
+      </w:tr>
+      <w:tr>
+        <w:tc>
+          <w:tcPr>
+            <w:tcW w:w="1213" w:type="dxa"/>
+          </w:tcPr>
+          <w:p>
+            <w:pPr>
+              <w:spacing w:line="276" w:lineRule="auto"/>
+              <w:rPr>
+                <w:rFonts w:asciiTheme="minorHAnsi" w:hAnsiTheme="minorHAnsi" w:cstheme="minorHAnsi"/>
+              </w:rPr>
+            </w:pPr>
+          </w:p>
+        </w:tc>
+        <w:tc>
+          <w:tcPr>
+            <w:tcW w:w="2658" w:type="dxa"/>
+          </w:tcPr>
+          <w:p>
+            <w:pPr>
+              <w:spacing w:line="276" w:lineRule="auto"/>
+              <w:rPr>
+                <w:rFonts w:asciiTheme="minorHAnsi" w:hAnsiTheme="minorHAnsi" w:cstheme="minorHAnsi"/>
+              </w:rPr>
+            </w:pPr>
+            <w:r>
+              <w:rPr>
+                <w:rFonts w:asciiTheme="minorHAnsi" w:hAnsiTheme="minorHAnsi" w:cstheme="minorHAnsi"/>
+              </w:rPr>
+              <w:t>20.0646</w:t>
+            </w:r>
+          </w:p>
+        </w:tc>
+        <w:tc>
+          <w:tcPr>
+            <w:tcW w:w="1399" w:type="dxa"/>
+          </w:tcPr>
+          <w:p>
+            <w:pPr>
+              <w:spacing w:line="276" w:lineRule="auto"/>
+              <w:rPr>
+                <w:rFonts w:asciiTheme="minorHAnsi" w:hAnsiTheme="minorHAnsi" w:cstheme="minorHAnsi"/>
+              </w:rPr>
+            </w:pPr>
+            <w:r>
+              <w:rPr>
+                <w:rFonts w:asciiTheme="minorHAnsi" w:hAnsiTheme="minorHAnsi" w:cstheme="minorHAnsi"/>
+              </w:rPr>
+              <w:t>18.729</w:t>
+            </w:r>
+            <w:r>
+              <w:rPr>
+                <w:rFonts w:asciiTheme="minorHAnsi" w:hAnsiTheme="minorHAnsi" w:cstheme="minorHAnsi"/>
+              </w:rPr>
+              <w:t>3</w:t>
+            </w:r>
+          </w:p>
+        </w:tc>
+        <w:tc>
+          <w:tcPr>
+            <w:tcW w:w="2791" w:type="dxa"/>
+          </w:tcPr>
+          <w:p>
+            <w:pPr>
+              <w:spacing w:line="276" w:lineRule="auto"/>
+              <w:rPr>
+                <w:rFonts w:asciiTheme="minorHAnsi" w:hAnsiTheme="minorHAnsi" w:cstheme="minorHAnsi"/>
+              </w:rPr>
+            </w:pPr>
+            <w:r>
+              <w:rPr>
+                <w:rFonts w:asciiTheme="minorHAnsi" w:hAnsiTheme="minorHAnsi" w:cstheme="minorHAnsi"/>
+              </w:rPr>
+              <w:t>0.0502</w:t>
+            </w:r>
+          </w:p>
+        </w:tc>
+        <w:tc>
+          <w:tcPr>
+            <w:tcW w:w="1289" w:type="dxa"/>
+          </w:tcPr>
+          <w:p>
+            <w:pPr>
+              <w:spacing w:line="276" w:lineRule="auto"/>
+              <w:rPr>
+                <w:rFonts w:asciiTheme="minorHAnsi" w:hAnsiTheme="minorHAnsi" w:cstheme="minorHAnsi"/>
+              </w:rPr>
+            </w:pPr>
+            <w:r>
+              <w:rPr>
+                <w:rFonts w:asciiTheme="minorHAnsi" w:hAnsiTheme="minorHAnsi" w:cstheme="minorHAnsi"/>
+              </w:rPr>
+              <w:t>0.0493</w:t>
+            </w:r>
+          </w:p>
+        </w:tc>
+      </w:tr>
+    </w:tbl>
     <w:p>
       <w:pPr>
         <w:spacing w:line="276" w:lineRule="auto"/>
+        <w:rPr>
+          <w:rFonts w:asciiTheme="minorHAnsi" w:hAnsiTheme="minorHAnsi" w:cstheme="minorHAnsi"/>
+        </w:rPr>
       </w:pPr>
     </w:p>
     <w:p>
@@ -3872,105 +4984,91 @@
       <w:pPr>
         <w:pStyle w:val="Heading2"/>
         <w:spacing w:line="276" w:lineRule="auto"/>
-      </w:pPr>
-      <w:bookmarkStart w:id="4" w:name="_Toc116493840"/>
-      <w:r>
-        <w:t>Question 4</w:t>
-      </w:r>
-      <w:bookmarkEnd w:id="4"/>
-    </w:p>
-    <w:p>
-      <w:pPr>
-        <w:spacing w:line="276" w:lineRule="auto"/>
-      </w:pPr>
-      <w:r>
-        <w:rPr>
-          <w:rFonts w:ascii="Arial" w:hAnsi="Arial" w:cs="Arial"/>
+        <w:rPr>
+          <w:rFonts w:asciiTheme="minorHAnsi" w:hAnsiTheme="minorHAnsi" w:cstheme="minorHAnsi"/>
           <w:sz w:val="20"/>
           <w:szCs w:val="20"/>
           <w:shd w:val="clear" w:color="auto" w:fill="FFFFFF"/>
         </w:rPr>
-        <w:t xml:space="preserve">For the same parameters, simulate for </w:t>
-      </w:r>
-      <w:r>
-        <w:rPr>
-          <w:rFonts w:ascii="Arial" w:hAnsi="Arial" w:cs="Arial"/>
-          <w:sz w:val="22"/>
-          <w:szCs w:val="22"/>
-          <w:shd w:val="clear" w:color="auto" w:fill="FFFFFF"/>
-        </w:rPr>
-        <w:sym w:font="Symbol" w:char="F072"/>
-      </w:r>
-      <w:r>
-        <w:rPr>
-          <w:rFonts w:ascii="Arial" w:hAnsi="Arial" w:cs="Arial"/>
-          <w:sz w:val="22"/>
-          <w:szCs w:val="22"/>
-          <w:shd w:val="clear" w:color="auto" w:fill="FFFFFF"/>
-        </w:rPr>
-        <w:t>=</w:t>
-      </w:r>
-      <w:r>
-        <w:rPr>
-          <w:rFonts w:ascii="Arial" w:hAnsi="Arial" w:cs="Arial"/>
-          <w:sz w:val="22"/>
-          <w:szCs w:val="22"/>
-          <w:shd w:val="clear" w:color="auto" w:fill="FFFFFF"/>
-        </w:rPr>
-        <w:sym w:font="Symbol" w:char="F031"/>
-      </w:r>
-      <w:r>
-        <w:rPr>
-          <w:rFonts w:ascii="Arial" w:hAnsi="Arial" w:cs="Arial"/>
-          <w:sz w:val="22"/>
-          <w:szCs w:val="22"/>
-          <w:shd w:val="clear" w:color="auto" w:fill="FFFFFF"/>
-        </w:rPr>
-        <w:sym w:font="Symbol" w:char="F02E"/>
-      </w:r>
-      <w:r>
-        <w:rPr>
-          <w:rFonts w:ascii="Arial" w:hAnsi="Arial" w:cs="Arial"/>
-          <w:sz w:val="22"/>
-          <w:szCs w:val="22"/>
-          <w:shd w:val="clear" w:color="auto" w:fill="FFFFFF"/>
-        </w:rPr>
-        <w:sym w:font="Symbol" w:char="F032"/>
-      </w:r>
-      <w:r>
-        <w:rPr>
-          <w:rFonts w:ascii="Arial" w:hAnsi="Arial" w:cs="Arial"/>
-          <w:sz w:val="22"/>
-          <w:szCs w:val="22"/>
-          <w:shd w:val="clear" w:color="auto" w:fill="FFFFFF"/>
-        </w:rPr>
-        <w:sym w:font="Symbol" w:char="F02E"/>
-      </w:r>
-      <w:r>
-        <w:rPr>
-          <w:rFonts w:ascii="Arial" w:hAnsi="Arial" w:cs="Arial"/>
-          <w:sz w:val="22"/>
-          <w:szCs w:val="22"/>
-          <w:shd w:val="clear" w:color="auto" w:fill="FFFFFF"/>
-        </w:rPr>
-        <w:t xml:space="preserve"> </w:t>
-      </w:r>
-      <w:r>
-        <w:rPr>
-          <w:rFonts w:ascii="Arial" w:hAnsi="Arial" w:cs="Arial"/>
-          <w:sz w:val="20"/>
-          <w:szCs w:val="20"/>
-          <w:shd w:val="clear" w:color="auto" w:fill="FFFFFF"/>
-        </w:rPr>
-        <w:t>What do you observe? Explain.</w:t>
-      </w:r>
+      </w:pPr>
+      <w:bookmarkStart w:id="4" w:name="_Toc116567765"/>
+      <w:r>
+        <w:t>Question 4</w:t>
+      </w:r>
+      <w:bookmarkEnd w:id="4"/>
+    </w:p>
+    <w:p>
+      <w:pPr>
+        <w:spacing w:line="276" w:lineRule="auto"/>
+        <w:rPr>
+          <w:rFonts w:asciiTheme="minorHAnsi" w:hAnsiTheme="minorHAnsi" w:cstheme="minorHAnsi"/>
+        </w:rPr>
+      </w:pPr>
+    </w:p>
+    <w:p>
+      <w:pPr>
+        <w:spacing w:line="276" w:lineRule="auto"/>
+        <w:rPr>
+          <w:rFonts w:asciiTheme="minorHAnsi" w:hAnsiTheme="minorHAnsi" w:cstheme="minorHAnsi"/>
+          <w:sz w:val="26"/>
+          <w:szCs w:val="26"/>
+        </w:rPr>
+      </w:pPr>
+      <w:r>
+        <w:rPr>
+          <w:rFonts w:asciiTheme="minorHAnsi" w:hAnsiTheme="minorHAnsi" w:cstheme="minorHAnsi"/>
+        </w:rPr>
+        <w:t xml:space="preserve">For rho = 1.2, the E[N] is equal to </w:t>
+      </w:r>
+      <w:r>
+        <w:rPr>
+          <w:rFonts w:asciiTheme="minorHAnsi" w:hAnsiTheme="minorHAnsi" w:cstheme="minorHAnsi"/>
+        </w:rPr>
+        <w:t>49483.340</w:t>
+      </w:r>
+      <w:r>
+        <w:rPr>
+          <w:rFonts w:asciiTheme="minorHAnsi" w:hAnsiTheme="minorHAnsi" w:cstheme="minorHAnsi"/>
+        </w:rPr>
+        <w:t xml:space="preserve">5 while the P_IDLE is equal to </w:t>
+      </w:r>
+      <w:r>
+        <w:rPr>
+          <w:rFonts w:asciiTheme="minorHAnsi" w:hAnsiTheme="minorHAnsi" w:cstheme="minorHAnsi"/>
+        </w:rPr>
+        <w:t>2.9995220761492e-06</w:t>
+      </w:r>
+      <w:r>
+        <w:rPr>
+          <w:rFonts w:asciiTheme="minorHAnsi" w:hAnsiTheme="minorHAnsi" w:cstheme="minorHAnsi"/>
+        </w:rPr>
+        <w:t>. While initially these numbers seem to be extreme, it follows the trend set by the graphs of an exponential growth of E[N] and a linearly decreasing trend of P</w:t>
+      </w:r>
+      <w:r>
+        <w:rPr>
+          <w:rFonts w:asciiTheme="minorHAnsi" w:hAnsiTheme="minorHAnsi" w:cstheme="minorHAnsi"/>
+          <w:vertAlign w:val="subscript"/>
+        </w:rPr>
+        <w:t>IDLE</w:t>
+      </w:r>
+      <w:r>
+        <w:rPr>
+          <w:rFonts w:asciiTheme="minorHAnsi" w:hAnsiTheme="minorHAnsi" w:cstheme="minorHAnsi"/>
+        </w:rPr>
+        <w:t xml:space="preserve">. The queue at this point is essentially never idle, and as a result, the queue will accumulate more and more packages over time resulting in an E[N] that is exponentially growing towards infinity. </w:t>
+      </w:r>
+    </w:p>
+    <w:p>
+      <w:pPr>
+        <w:spacing w:line="276" w:lineRule="auto"/>
+      </w:pPr>
     </w:p>
     <w:p>
       <w:pPr>
         <w:pStyle w:val="Heading1"/>
         <w:spacing w:line="276" w:lineRule="auto"/>
       </w:pPr>
-      <w:bookmarkStart w:id="5" w:name="_Toc116493841"/>
+      <w:bookmarkStart w:id="5" w:name="_Toc116567766"/>
       <w:r>
         <w:t>M/M/1/K Queue</w:t>
       </w:r>
@@ -3986,7 +5084,7 @@
         <w:pStyle w:val="Heading2"/>
         <w:spacing w:line="276" w:lineRule="auto"/>
       </w:pPr>
-      <w:bookmarkStart w:id="6" w:name="_Toc116493842"/>
+      <w:bookmarkStart w:id="6" w:name="_Toc116567767"/>
       <w:r>
         <w:t>Question 5</w:t>
       </w:r>
@@ -4002,7 +5100,7 @@
         <w:pStyle w:val="Heading2"/>
         <w:spacing w:line="276" w:lineRule="auto"/>
       </w:pPr>
-      <w:bookmarkStart w:id="7" w:name="_Toc116493843"/>
+      <w:bookmarkStart w:id="7" w:name="_Toc116567768"/>
       <w:r>
         <w:t>Question 6</w:t>
       </w:r>

</xml_diff>

<commit_message>
Fixing comments and small mistake
</commit_message>
<xml_diff>
--- a/Lab1-Report.docx
+++ b/Lab1-Report.docx
@@ -5007,6 +5007,7 @@
     <w:p>
       <w:pPr>
         <w:spacing w:line="276" w:lineRule="auto"/>
+        <w:ind w:firstLine="720"/>
         <w:rPr>
           <w:rFonts w:asciiTheme="minorHAnsi" w:hAnsiTheme="minorHAnsi" w:cstheme="minorHAnsi"/>
           <w:sz w:val="26"/>
@@ -5195,22 +5196,7 @@
         </w:rPr>
       </w:pPr>
       <w:r>
-        <w:t xml:space="preserve">Figure </w:t>
-      </w:r>
-      <w:r>
-        <w:t>7</w:t>
-      </w:r>
-      <w:r>
-        <w:t>. Sample</w:t>
-      </w:r>
-      <w:r>
-        <w:t xml:space="preserve"> of</w:t>
-      </w:r>
-      <w:r>
-        <w:t xml:space="preserve"> code </w:t>
-      </w:r>
-      <w:r>
-        <w:t>to generate and processes departure times in M/M/1/K simulator</w:t>
+        <w:t>Figure 7. Sample of code to generate and processes departure times in M/M/1/K simulator</w:t>
       </w:r>
     </w:p>
     <w:p>
@@ -5257,21 +5243,7 @@
         <w:rPr>
           <w:rFonts w:asciiTheme="minorHAnsi" w:hAnsiTheme="minorHAnsi" w:cstheme="minorHAnsi"/>
         </w:rPr>
-        <w:t xml:space="preserve"> Observation times are also generated the same way as the M/M/1 simulator. The function then iterates through </w:t>
-      </w:r>
-      <w:proofErr w:type="gramStart"/>
-      <w:r>
-        <w:rPr>
-          <w:rFonts w:asciiTheme="minorHAnsi" w:hAnsiTheme="minorHAnsi" w:cstheme="minorHAnsi"/>
-        </w:rPr>
-        <w:t>all of</w:t>
-      </w:r>
-      <w:proofErr w:type="gramEnd"/>
-      <w:r>
-        <w:rPr>
-          <w:rFonts w:asciiTheme="minorHAnsi" w:hAnsiTheme="minorHAnsi" w:cstheme="minorHAnsi"/>
-        </w:rPr>
-        <w:t xml:space="preserve"> the possible arrival times and generate a departure time through the service time. Once the departure time is generated, it will be added into the </w:t>
+        <w:t xml:space="preserve"> Observation times are also generated the same way as the M/M/1 simulator. The function then iterates through all of the possible arrival times and generate a departure time through the service time. Once the departure time is generated, it will be added into the </w:t>
       </w:r>
       <w:proofErr w:type="spellStart"/>
       <w:r>
@@ -5384,15 +5356,6 @@
           <w:rFonts w:asciiTheme="minorHAnsi" w:hAnsiTheme="minorHAnsi" w:cstheme="minorHAnsi"/>
         </w:rPr>
       </w:pPr>
-    </w:p>
-    <w:p>
-      <w:pPr>
-        <w:spacing w:line="276" w:lineRule="auto"/>
-        <w:ind w:firstLine="720"/>
-        <w:rPr>
-          <w:rFonts w:asciiTheme="minorHAnsi" w:hAnsiTheme="minorHAnsi" w:cstheme="minorHAnsi"/>
-        </w:rPr>
-      </w:pPr>
       <w:r>
         <w:rPr>
           <w:rFonts w:asciiTheme="minorHAnsi" w:hAnsiTheme="minorHAnsi" w:cstheme="minorHAnsi"/>
@@ -5477,7 +5440,19 @@
         <w:rPr>
           <w:rFonts w:asciiTheme="minorHAnsi" w:hAnsiTheme="minorHAnsi" w:cstheme="minorHAnsi"/>
         </w:rPr>
-        <w:t xml:space="preserve"> which are arguments used for calculating P</w:t>
+        <w:t xml:space="preserve"> which are arguments used for calculating</w:t>
+      </w:r>
+      <w:r>
+        <w:rPr>
+          <w:rFonts w:asciiTheme="minorHAnsi" w:hAnsiTheme="minorHAnsi" w:cstheme="minorHAnsi"/>
+        </w:rPr>
+        <w:t xml:space="preserve"> the performance metric</w:t>
+      </w:r>
+      <w:r>
+        <w:rPr>
+          <w:rFonts w:asciiTheme="minorHAnsi" w:hAnsiTheme="minorHAnsi" w:cstheme="minorHAnsi"/>
+        </w:rPr>
+        <w:t xml:space="preserve"> P</w:t>
       </w:r>
       <w:r>
         <w:rPr>
@@ -5512,7 +5487,44 @@
         <w:rPr>
           <w:rFonts w:asciiTheme="minorHAnsi" w:hAnsiTheme="minorHAnsi" w:cstheme="minorHAnsi"/>
         </w:rPr>
-        <w:t xml:space="preserve">. </w:t>
+        <w:t>.</w:t>
+      </w:r>
+      <w:r>
+        <w:rPr>
+          <w:rFonts w:asciiTheme="minorHAnsi" w:hAnsiTheme="minorHAnsi" w:cstheme="minorHAnsi"/>
+        </w:rPr>
+        <w:t xml:space="preserve"> The P</w:t>
+      </w:r>
+      <w:r>
+        <w:rPr>
+          <w:rFonts w:asciiTheme="minorHAnsi" w:hAnsiTheme="minorHAnsi" w:cstheme="minorHAnsi"/>
+          <w:vertAlign w:val="subscript"/>
+        </w:rPr>
+        <w:t>LOSS</w:t>
+      </w:r>
+      <w:r>
+        <w:rPr>
+          <w:rFonts w:asciiTheme="minorHAnsi" w:hAnsiTheme="minorHAnsi" w:cstheme="minorHAnsi"/>
+        </w:rPr>
+        <w:t xml:space="preserve"> of the simulation is calculated by dividing the total amount of packets lost with the total packets generated</w:t>
+      </w:r>
+      <w:r>
+        <w:rPr>
+          <w:rFonts w:asciiTheme="minorHAnsi" w:hAnsiTheme="minorHAnsi" w:cstheme="minorHAnsi"/>
+        </w:rPr>
+        <w:t xml:space="preserve"> as shown in figure 8</w:t>
+      </w:r>
+      <w:r>
+        <w:rPr>
+          <w:rFonts w:asciiTheme="minorHAnsi" w:hAnsiTheme="minorHAnsi" w:cstheme="minorHAnsi"/>
+        </w:rPr>
+        <w:t>.</w:t>
+      </w:r>
+      <w:r>
+        <w:rPr>
+          <w:rFonts w:asciiTheme="minorHAnsi" w:hAnsiTheme="minorHAnsi" w:cstheme="minorHAnsi"/>
+        </w:rPr>
+        <w:t xml:space="preserve"> The other performance metrics were calculated the same was as the M/M/1 simulator. </w:t>
       </w:r>
       <w:proofErr w:type="spellStart"/>
       <w:r>
@@ -5588,10 +5600,72 @@
     <w:p>
       <w:pPr>
         <w:spacing w:line="276" w:lineRule="auto"/>
-        <w:rPr>
-          <w:rFonts w:asciiTheme="minorHAnsi" w:hAnsiTheme="minorHAnsi" w:cstheme="minorHAnsi"/>
-        </w:rPr>
-      </w:pPr>
+        <w:jc w:val="center"/>
+        <w:rPr>
+          <w:rFonts w:asciiTheme="minorHAnsi" w:hAnsiTheme="minorHAnsi" w:cstheme="minorHAnsi"/>
+        </w:rPr>
+      </w:pPr>
+      <w:r>
+        <w:rPr>
+          <w:noProof/>
+        </w:rPr>
+        <w:drawing>
+          <wp:inline distT="0" distB="0" distL="0" distR="0" wp14:anchorId="0C65BBF0" wp14:editId="090B1B8A">
+            <wp:extent cx="3429000" cy="914400"/>
+            <wp:effectExtent l="0" t="0" r="0" b="0"/>
+            <wp:docPr id="15" name="Picture 15" descr="Text&#10;&#10;Description automatically generated"/>
+            <wp:cNvGraphicFramePr>
+              <a:graphicFrameLocks xmlns:a="http://schemas.openxmlformats.org/drawingml/2006/main" noChangeAspect="1"/>
+            </wp:cNvGraphicFramePr>
+            <a:graphic xmlns:a="http://schemas.openxmlformats.org/drawingml/2006/main">
+              <a:graphicData uri="http://schemas.openxmlformats.org/drawingml/2006/picture">
+                <pic:pic xmlns:pic="http://schemas.openxmlformats.org/drawingml/2006/picture">
+                  <pic:nvPicPr>
+                    <pic:cNvPr id="15" name="Picture 15" descr="Text&#10;&#10;Description automatically generated"/>
+                    <pic:cNvPicPr/>
+                  </pic:nvPicPr>
+                  <pic:blipFill>
+                    <a:blip r:embed="rId16"/>
+                    <a:stretch>
+                      <a:fillRect/>
+                    </a:stretch>
+                  </pic:blipFill>
+                  <pic:spPr>
+                    <a:xfrm>
+                      <a:off x="0" y="0"/>
+                      <a:ext cx="3429000" cy="914400"/>
+                    </a:xfrm>
+                    <a:prstGeom prst="rect">
+                      <a:avLst/>
+                    </a:prstGeom>
+                  </pic:spPr>
+                </pic:pic>
+              </a:graphicData>
+            </a:graphic>
+          </wp:inline>
+        </w:drawing>
+      </w:r>
+    </w:p>
+    <w:p>
+      <w:pPr>
+        <w:pStyle w:val="Caption"/>
+        <w:ind w:left="2160"/>
+        <w:rPr>
+          <w:rFonts w:asciiTheme="minorHAnsi" w:hAnsiTheme="minorHAnsi" w:cstheme="minorHAnsi"/>
+        </w:rPr>
+      </w:pPr>
+      <w:r>
+        <w:t xml:space="preserve">Figure </w:t>
+      </w:r>
+      <w:r>
+        <w:t>8</w:t>
+      </w:r>
+      <w:r>
+        <w:t xml:space="preserve">. </w:t>
+      </w:r>
+      <w:r>
+        <w:t>Calculations for the performance metrics</w:t>
+      </w:r>
     </w:p>
     <w:p>
       <w:pPr>
@@ -5704,7 +5778,7 @@
                     <pic:cNvPicPr/>
                   </pic:nvPicPr>
                   <pic:blipFill>
-                    <a:blip r:embed="rId16"/>
+                    <a:blip r:embed="rId17"/>
                     <a:stretch>
                       <a:fillRect/>
                     </a:stretch>
@@ -5736,16 +5810,10 @@
         <w:t xml:space="preserve">Figure </w:t>
       </w:r>
       <w:r>
-        <w:t>8</w:t>
-      </w:r>
-      <w:r>
-        <w:t xml:space="preserve">. </w:t>
-      </w:r>
-      <w:r>
-        <w:t>Initial variables used to test</w:t>
-      </w:r>
-      <w:r>
-        <w:t xml:space="preserve"> M/M/1/K simulator</w:t>
+        <w:t>9</w:t>
+      </w:r>
+      <w:r>
+        <w:t>. Initial variables used to test M/M/1/K simulator</w:t>
       </w:r>
     </w:p>
     <w:p>
@@ -5762,6 +5830,15 @@
         </w:rPr>
         <w:t xml:space="preserve">The stability check for this simulator was performed with the variables shown in figure 8. T was increased from T=1000 to T=2000 and the results are stable and consistent as shown in the table below. </w:t>
       </w:r>
+    </w:p>
+    <w:p>
+      <w:pPr>
+        <w:spacing w:line="276" w:lineRule="auto"/>
+        <w:ind w:firstLine="720"/>
+        <w:rPr>
+          <w:rFonts w:asciiTheme="minorHAnsi" w:hAnsiTheme="minorHAnsi" w:cstheme="minorHAnsi"/>
+        </w:rPr>
+      </w:pPr>
     </w:p>
     <w:tbl>
       <w:tblPr>
@@ -6004,10 +6081,13 @@
     </w:p>
     <w:p>
       <w:r>
+        <w:rPr>
+          <w:noProof/>
+        </w:rPr>
         <w:drawing>
-          <wp:inline distT="0" distB="0" distL="0" distR="0" wp14:anchorId="3DC354E2" wp14:editId="37BF1F0D">
-            <wp:extent cx="5943600" cy="4457700"/>
-            <wp:effectExtent l="0" t="0" r="0" b="0"/>
+          <wp:inline distT="0" distB="0" distL="0" distR="0" wp14:anchorId="3DC354E2" wp14:editId="4B43B259">
+            <wp:extent cx="4819650" cy="3614738"/>
+            <wp:effectExtent l="0" t="0" r="0" b="5080"/>
             <wp:docPr id="12" name="Picture 12" descr="Chart, line chart&#10;&#10;Description automatically generated"/>
             <wp:cNvGraphicFramePr>
               <a:graphicFrameLocks xmlns:a="http://schemas.openxmlformats.org/drawingml/2006/main" noChangeAspect="1"/>
@@ -6020,7 +6100,7 @@
                     <pic:cNvPicPr/>
                   </pic:nvPicPr>
                   <pic:blipFill>
-                    <a:blip r:embed="rId17"/>
+                    <a:blip r:embed="rId18"/>
                     <a:stretch>
                       <a:fillRect/>
                     </a:stretch>
@@ -6028,7 +6108,7 @@
                   <pic:spPr>
                     <a:xfrm>
                       <a:off x="0" y="0"/>
-                      <a:ext cx="5943600" cy="4457700"/>
+                      <a:ext cx="4823234" cy="3617426"/>
                     </a:xfrm>
                     <a:prstGeom prst="rect">
                       <a:avLst/>
@@ -6043,12 +6123,11 @@
     </w:p>
     <w:p>
       <w:r>
-        <w:lastRenderedPageBreak/>
         <w:drawing>
-          <wp:inline distT="0" distB="0" distL="0" distR="0" wp14:anchorId="0950318C" wp14:editId="02C8A61C">
-            <wp:extent cx="5943600" cy="4457700"/>
-            <wp:effectExtent l="0" t="0" r="0" b="0"/>
-            <wp:docPr id="13" name="Picture 13" descr="Chart, line chart&#10;&#10;Description automatically generated"/>
+          <wp:inline distT="0" distB="0" distL="0" distR="0" wp14:anchorId="36D207C5" wp14:editId="676CD1EF">
+            <wp:extent cx="4838700" cy="3629025"/>
+            <wp:effectExtent l="0" t="0" r="0" b="9525"/>
+            <wp:docPr id="14" name="Picture 14" descr="Chart, line chart&#10;&#10;Description automatically generated"/>
             <wp:cNvGraphicFramePr>
               <a:graphicFrameLocks xmlns:a="http://schemas.openxmlformats.org/drawingml/2006/main" noChangeAspect="1"/>
             </wp:cNvGraphicFramePr>
@@ -6056,11 +6135,11 @@
               <a:graphicData uri="http://schemas.openxmlformats.org/drawingml/2006/picture">
                 <pic:pic xmlns:pic="http://schemas.openxmlformats.org/drawingml/2006/picture">
                   <pic:nvPicPr>
-                    <pic:cNvPr id="13" name="Picture 13" descr="Chart, line chart&#10;&#10;Description automatically generated"/>
+                    <pic:cNvPr id="14" name="Picture 14" descr="Chart, line chart&#10;&#10;Description automatically generated"/>
                     <pic:cNvPicPr/>
                   </pic:nvPicPr>
                   <pic:blipFill>
-                    <a:blip r:embed="rId18"/>
+                    <a:blip r:embed="rId19"/>
                     <a:stretch>
                       <a:fillRect/>
                     </a:stretch>
@@ -6068,7 +6147,7 @@
                   <pic:spPr>
                     <a:xfrm>
                       <a:off x="0" y="0"/>
-                      <a:ext cx="5943600" cy="4457700"/>
+                      <a:ext cx="4843980" cy="3632985"/>
                     </a:xfrm>
                     <a:prstGeom prst="rect">
                       <a:avLst/>
@@ -6079,6 +6158,4029 @@
             </a:graphic>
           </wp:inline>
         </w:drawing>
+      </w:r>
+    </w:p>
+    <w:p>
+      <w:pPr>
+        <w:pStyle w:val="Caption"/>
+      </w:pPr>
+      <w:r>
+        <w:t xml:space="preserve">Figure </w:t>
+      </w:r>
+      <w:r>
+        <w:t>10</w:t>
+      </w:r>
+      <w:r>
+        <w:t xml:space="preserve">. </w:t>
+      </w:r>
+      <w:r>
+        <w:t>Graphs of E[n] and P</w:t>
+      </w:r>
+      <w:r>
+        <w:rPr>
+          <w:vertAlign w:val="subscript"/>
+        </w:rPr>
+        <w:t>LOSS</w:t>
+      </w:r>
+      <w:r>
+        <w:t xml:space="preserve"> for the</w:t>
+      </w:r>
+      <w:r>
+        <w:t xml:space="preserve"> M/M/1/K simulator</w:t>
+      </w:r>
+      <w:r>
+        <w:t xml:space="preserve"> </w:t>
+      </w:r>
+    </w:p>
+    <w:p>
+      <w:pPr>
+        <w:spacing w:after="160" w:line="259" w:lineRule="auto"/>
+        <w:rPr>
+          <w:i/>
+          <w:iCs/>
+          <w:color w:val="44546A" w:themeColor="text2"/>
+          <w:sz w:val="18"/>
+          <w:szCs w:val="18"/>
+        </w:rPr>
+      </w:pPr>
+      <w:r>
+        <w:br w:type="page"/>
+      </w:r>
+    </w:p>
+    <w:p>
+      <w:pPr>
+        <w:pStyle w:val="Caption"/>
+        <w:rPr>
+          <w:rFonts w:asciiTheme="minorHAnsi" w:hAnsiTheme="minorHAnsi" w:cstheme="minorHAnsi"/>
+          <w:i w:val="0"/>
+          <w:iCs w:val="0"/>
+          <w:color w:val="auto"/>
+          <w:sz w:val="24"/>
+          <w:szCs w:val="24"/>
+        </w:rPr>
+      </w:pPr>
+      <w:r>
+        <w:rPr>
+          <w:rFonts w:asciiTheme="minorHAnsi" w:hAnsiTheme="minorHAnsi" w:cstheme="minorHAnsi"/>
+          <w:i w:val="0"/>
+          <w:iCs w:val="0"/>
+          <w:color w:val="auto"/>
+          <w:sz w:val="24"/>
+          <w:szCs w:val="24"/>
+        </w:rPr>
+        <w:lastRenderedPageBreak/>
+        <w:t>The following tables show the stability check for when T goes from 1000 to 2000. All the differences in the values when T increases are negligible.</w:t>
+      </w:r>
+    </w:p>
+    <w:p>
+      <w:pPr>
+        <w:pStyle w:val="Caption"/>
+        <w:rPr>
+          <w:rFonts w:asciiTheme="minorHAnsi" w:hAnsiTheme="minorHAnsi" w:cstheme="minorHAnsi"/>
+        </w:rPr>
+      </w:pPr>
+      <w:r>
+        <w:rPr>
+          <w:rFonts w:asciiTheme="minorHAnsi" w:hAnsiTheme="minorHAnsi" w:cstheme="minorHAnsi"/>
+        </w:rPr>
+        <w:t>Table below is outlining the performance metrics for K = 10</w:t>
+      </w:r>
+    </w:p>
+    <w:tbl>
+      <w:tblPr>
+        <w:tblStyle w:val="TableGrid"/>
+        <w:tblW w:w="10435" w:type="dxa"/>
+        <w:tblLook w:val="04A0" w:firstRow="1" w:lastRow="0" w:firstColumn="1" w:lastColumn="0" w:noHBand="0" w:noVBand="1"/>
+      </w:tblPr>
+      <w:tblGrid>
+        <w:gridCol w:w="609"/>
+        <w:gridCol w:w="1858"/>
+        <w:gridCol w:w="1858"/>
+        <w:gridCol w:w="2601"/>
+        <w:gridCol w:w="3509"/>
+      </w:tblGrid>
+      <w:tr>
+        <w:tc>
+          <w:tcPr>
+            <w:tcW w:w="608" w:type="dxa"/>
+          </w:tcPr>
+          <w:p>
+            <w:pPr>
+              <w:jc w:val="center"/>
+              <w:rPr>
+                <w:rFonts w:asciiTheme="minorHAnsi" w:hAnsiTheme="minorHAnsi" w:cstheme="minorHAnsi"/>
+                <w:b/>
+                <w:bCs/>
+              </w:rPr>
+            </w:pPr>
+            <w:r>
+              <w:rPr>
+                <w:rFonts w:asciiTheme="minorHAnsi" w:hAnsiTheme="minorHAnsi" w:cstheme="minorHAnsi"/>
+                <w:b/>
+                <w:bCs/>
+              </w:rPr>
+              <w:t>Rho</w:t>
+            </w:r>
+          </w:p>
+        </w:tc>
+        <w:tc>
+          <w:tcPr>
+            <w:tcW w:w="3600" w:type="dxa"/>
+            <w:gridSpan w:val="2"/>
+          </w:tcPr>
+          <w:p>
+            <w:pPr>
+              <w:jc w:val="center"/>
+              <w:rPr>
+                <w:rFonts w:asciiTheme="minorHAnsi" w:hAnsiTheme="minorHAnsi" w:cstheme="minorHAnsi"/>
+                <w:b/>
+                <w:bCs/>
+              </w:rPr>
+            </w:pPr>
+            <w:r>
+              <w:rPr>
+                <w:rFonts w:asciiTheme="minorHAnsi" w:hAnsiTheme="minorHAnsi" w:cstheme="minorHAnsi"/>
+                <w:b/>
+                <w:bCs/>
+              </w:rPr>
+              <w:t>E[n]</w:t>
+            </w:r>
+          </w:p>
+        </w:tc>
+        <w:tc>
+          <w:tcPr>
+            <w:tcW w:w="6227" w:type="dxa"/>
+            <w:gridSpan w:val="2"/>
+          </w:tcPr>
+          <w:p>
+            <w:pPr>
+              <w:jc w:val="center"/>
+              <w:rPr>
+                <w:rFonts w:asciiTheme="minorHAnsi" w:hAnsiTheme="minorHAnsi" w:cstheme="minorHAnsi"/>
+                <w:b/>
+                <w:bCs/>
+              </w:rPr>
+            </w:pPr>
+            <w:r>
+              <w:rPr>
+                <w:rFonts w:asciiTheme="minorHAnsi" w:hAnsiTheme="minorHAnsi" w:cstheme="minorHAnsi"/>
+                <w:b/>
+                <w:bCs/>
+              </w:rPr>
+              <w:t>P</w:t>
+            </w:r>
+            <w:r>
+              <w:rPr>
+                <w:rFonts w:asciiTheme="minorHAnsi" w:hAnsiTheme="minorHAnsi" w:cstheme="minorHAnsi"/>
+                <w:b/>
+                <w:bCs/>
+                <w:vertAlign w:val="subscript"/>
+              </w:rPr>
+              <w:t>LOSS</w:t>
+            </w:r>
+          </w:p>
+        </w:tc>
+      </w:tr>
+      <w:tr>
+        <w:tc>
+          <w:tcPr>
+            <w:tcW w:w="608" w:type="dxa"/>
+          </w:tcPr>
+          <w:p>
+            <w:pPr>
+              <w:jc w:val="center"/>
+              <w:rPr>
+                <w:rFonts w:asciiTheme="minorHAnsi" w:hAnsiTheme="minorHAnsi" w:cstheme="minorHAnsi"/>
+              </w:rPr>
+            </w:pPr>
+          </w:p>
+        </w:tc>
+        <w:tc>
+          <w:tcPr>
+            <w:tcW w:w="1800" w:type="dxa"/>
+          </w:tcPr>
+          <w:p>
+            <w:pPr>
+              <w:jc w:val="center"/>
+              <w:rPr>
+                <w:rFonts w:asciiTheme="minorHAnsi" w:hAnsiTheme="minorHAnsi" w:cstheme="minorHAnsi"/>
+                <w:b/>
+                <w:bCs/>
+              </w:rPr>
+            </w:pPr>
+            <w:r>
+              <w:rPr>
+                <w:rFonts w:asciiTheme="minorHAnsi" w:hAnsiTheme="minorHAnsi" w:cstheme="minorHAnsi"/>
+                <w:b/>
+                <w:bCs/>
+              </w:rPr>
+              <w:t>T = 1000</w:t>
+            </w:r>
+          </w:p>
+        </w:tc>
+        <w:tc>
+          <w:tcPr>
+            <w:tcW w:w="1800" w:type="dxa"/>
+          </w:tcPr>
+          <w:p>
+            <w:pPr>
+              <w:jc w:val="center"/>
+              <w:rPr>
+                <w:rFonts w:asciiTheme="minorHAnsi" w:hAnsiTheme="minorHAnsi" w:cstheme="minorHAnsi"/>
+                <w:b/>
+                <w:bCs/>
+              </w:rPr>
+            </w:pPr>
+            <w:r>
+              <w:rPr>
+                <w:rFonts w:asciiTheme="minorHAnsi" w:hAnsiTheme="minorHAnsi" w:cstheme="minorHAnsi"/>
+                <w:b/>
+                <w:bCs/>
+              </w:rPr>
+              <w:t>T = 2000</w:t>
+            </w:r>
+          </w:p>
+        </w:tc>
+        <w:tc>
+          <w:tcPr>
+            <w:tcW w:w="2630" w:type="dxa"/>
+          </w:tcPr>
+          <w:p>
+            <w:pPr>
+              <w:jc w:val="center"/>
+              <w:rPr>
+                <w:rFonts w:asciiTheme="minorHAnsi" w:hAnsiTheme="minorHAnsi" w:cstheme="minorHAnsi"/>
+                <w:b/>
+                <w:bCs/>
+              </w:rPr>
+            </w:pPr>
+            <w:r>
+              <w:rPr>
+                <w:rFonts w:asciiTheme="minorHAnsi" w:hAnsiTheme="minorHAnsi" w:cstheme="minorHAnsi"/>
+                <w:b/>
+                <w:bCs/>
+              </w:rPr>
+              <w:t>T = 1000</w:t>
+            </w:r>
+          </w:p>
+        </w:tc>
+        <w:tc>
+          <w:tcPr>
+            <w:tcW w:w="3597" w:type="dxa"/>
+          </w:tcPr>
+          <w:p>
+            <w:pPr>
+              <w:jc w:val="center"/>
+              <w:rPr>
+                <w:rFonts w:asciiTheme="minorHAnsi" w:hAnsiTheme="minorHAnsi" w:cstheme="minorHAnsi"/>
+                <w:b/>
+                <w:bCs/>
+              </w:rPr>
+            </w:pPr>
+            <w:r>
+              <w:rPr>
+                <w:rFonts w:asciiTheme="minorHAnsi" w:hAnsiTheme="minorHAnsi" w:cstheme="minorHAnsi"/>
+                <w:b/>
+                <w:bCs/>
+              </w:rPr>
+              <w:t>T = 2000</w:t>
+            </w:r>
+          </w:p>
+        </w:tc>
+      </w:tr>
+      <w:tr>
+        <w:tc>
+          <w:tcPr>
+            <w:tcW w:w="608" w:type="dxa"/>
+          </w:tcPr>
+          <w:p>
+            <w:pPr>
+              <w:jc w:val="right"/>
+              <w:rPr>
+                <w:rFonts w:asciiTheme="minorHAnsi" w:hAnsiTheme="minorHAnsi" w:cstheme="minorHAnsi"/>
+              </w:rPr>
+            </w:pPr>
+            <w:r>
+              <w:rPr>
+                <w:rFonts w:asciiTheme="minorHAnsi" w:hAnsiTheme="minorHAnsi" w:cstheme="minorHAnsi"/>
+              </w:rPr>
+              <w:t>0.5</w:t>
+            </w:r>
+          </w:p>
+        </w:tc>
+        <w:tc>
+          <w:tcPr>
+            <w:tcW w:w="1800" w:type="dxa"/>
+          </w:tcPr>
+          <w:p>
+            <w:pPr>
+              <w:jc w:val="right"/>
+              <w:rPr>
+                <w:rFonts w:asciiTheme="minorHAnsi" w:hAnsiTheme="minorHAnsi" w:cstheme="minorHAnsi"/>
+              </w:rPr>
+            </w:pPr>
+            <w:r>
+              <w:rPr>
+                <w:rFonts w:asciiTheme="minorHAnsi" w:hAnsiTheme="minorHAnsi" w:cstheme="minorHAnsi"/>
+              </w:rPr>
+              <w:t>0.996148766064</w:t>
+            </w:r>
+          </w:p>
+        </w:tc>
+        <w:tc>
+          <w:tcPr>
+            <w:tcW w:w="1800" w:type="dxa"/>
+          </w:tcPr>
+          <w:p>
+            <w:pPr>
+              <w:jc w:val="right"/>
+              <w:rPr>
+                <w:rFonts w:asciiTheme="minorHAnsi" w:hAnsiTheme="minorHAnsi" w:cstheme="minorHAnsi"/>
+              </w:rPr>
+            </w:pPr>
+            <w:r>
+              <w:rPr>
+                <w:rFonts w:asciiTheme="minorHAnsi" w:hAnsiTheme="minorHAnsi" w:cstheme="minorHAnsi"/>
+              </w:rPr>
+              <w:t>1.000798709905</w:t>
+            </w:r>
+          </w:p>
+        </w:tc>
+        <w:tc>
+          <w:tcPr>
+            <w:tcW w:w="2630" w:type="dxa"/>
+          </w:tcPr>
+          <w:p>
+            <w:pPr>
+              <w:jc w:val="right"/>
+              <w:rPr>
+                <w:rFonts w:asciiTheme="minorHAnsi" w:hAnsiTheme="minorHAnsi" w:cstheme="minorHAnsi"/>
+              </w:rPr>
+            </w:pPr>
+            <w:r>
+              <w:rPr>
+                <w:rFonts w:asciiTheme="minorHAnsi" w:hAnsiTheme="minorHAnsi" w:cstheme="minorHAnsi"/>
+              </w:rPr>
+              <w:t>0.000518636886096</w:t>
+            </w:r>
+          </w:p>
+        </w:tc>
+        <w:tc>
+          <w:tcPr>
+            <w:tcW w:w="3597" w:type="dxa"/>
+          </w:tcPr>
+          <w:p>
+            <w:pPr>
+              <w:jc w:val="right"/>
+              <w:rPr>
+                <w:rFonts w:asciiTheme="minorHAnsi" w:hAnsiTheme="minorHAnsi" w:cstheme="minorHAnsi"/>
+              </w:rPr>
+            </w:pPr>
+            <w:r>
+              <w:rPr>
+                <w:rFonts w:asciiTheme="minorHAnsi" w:hAnsiTheme="minorHAnsi" w:cstheme="minorHAnsi"/>
+              </w:rPr>
+              <w:t>0.0005263421223795</w:t>
+            </w:r>
+          </w:p>
+        </w:tc>
+      </w:tr>
+      <w:tr>
+        <w:tc>
+          <w:tcPr>
+            <w:tcW w:w="608" w:type="dxa"/>
+          </w:tcPr>
+          <w:p>
+            <w:pPr>
+              <w:jc w:val="right"/>
+              <w:rPr>
+                <w:rFonts w:asciiTheme="minorHAnsi" w:hAnsiTheme="minorHAnsi" w:cstheme="minorHAnsi"/>
+              </w:rPr>
+            </w:pPr>
+            <w:r>
+              <w:rPr>
+                <w:rFonts w:asciiTheme="minorHAnsi" w:hAnsiTheme="minorHAnsi" w:cstheme="minorHAnsi"/>
+              </w:rPr>
+              <w:t>0.6</w:t>
+            </w:r>
+          </w:p>
+        </w:tc>
+        <w:tc>
+          <w:tcPr>
+            <w:tcW w:w="1800" w:type="dxa"/>
+          </w:tcPr>
+          <w:p>
+            <w:pPr>
+              <w:jc w:val="right"/>
+              <w:rPr>
+                <w:rFonts w:asciiTheme="minorHAnsi" w:hAnsiTheme="minorHAnsi" w:cstheme="minorHAnsi"/>
+              </w:rPr>
+            </w:pPr>
+            <w:r>
+              <w:rPr>
+                <w:rFonts w:asciiTheme="minorHAnsi" w:hAnsiTheme="minorHAnsi" w:cstheme="minorHAnsi"/>
+              </w:rPr>
+              <w:t>1.462591609541</w:t>
+            </w:r>
+          </w:p>
+        </w:tc>
+        <w:tc>
+          <w:tcPr>
+            <w:tcW w:w="1800" w:type="dxa"/>
+          </w:tcPr>
+          <w:p>
+            <w:pPr>
+              <w:jc w:val="right"/>
+              <w:rPr>
+                <w:rFonts w:asciiTheme="minorHAnsi" w:hAnsiTheme="minorHAnsi" w:cstheme="minorHAnsi"/>
+              </w:rPr>
+            </w:pPr>
+            <w:r>
+              <w:rPr>
+                <w:rFonts w:asciiTheme="minorHAnsi" w:hAnsiTheme="minorHAnsi" w:cstheme="minorHAnsi"/>
+              </w:rPr>
+              <w:t>1.475895346894</w:t>
+            </w:r>
+          </w:p>
+        </w:tc>
+        <w:tc>
+          <w:tcPr>
+            <w:tcW w:w="2630" w:type="dxa"/>
+          </w:tcPr>
+          <w:p>
+            <w:pPr>
+              <w:jc w:val="right"/>
+              <w:rPr>
+                <w:rFonts w:asciiTheme="minorHAnsi" w:hAnsiTheme="minorHAnsi" w:cstheme="minorHAnsi"/>
+              </w:rPr>
+            </w:pPr>
+            <w:r>
+              <w:rPr>
+                <w:rFonts w:asciiTheme="minorHAnsi" w:hAnsiTheme="minorHAnsi" w:cstheme="minorHAnsi"/>
+              </w:rPr>
+              <w:t>0.002593968855702</w:t>
+            </w:r>
+          </w:p>
+        </w:tc>
+        <w:tc>
+          <w:tcPr>
+            <w:tcW w:w="3597" w:type="dxa"/>
+          </w:tcPr>
+          <w:p>
+            <w:pPr>
+              <w:jc w:val="right"/>
+              <w:rPr>
+                <w:rFonts w:asciiTheme="minorHAnsi" w:hAnsiTheme="minorHAnsi" w:cstheme="minorHAnsi"/>
+              </w:rPr>
+            </w:pPr>
+            <w:r>
+              <w:rPr>
+                <w:rFonts w:asciiTheme="minorHAnsi" w:hAnsiTheme="minorHAnsi" w:cstheme="minorHAnsi"/>
+              </w:rPr>
+              <w:t>0.0024104287666694</w:t>
+            </w:r>
+          </w:p>
+        </w:tc>
+      </w:tr>
+      <w:tr>
+        <w:tc>
+          <w:tcPr>
+            <w:tcW w:w="608" w:type="dxa"/>
+          </w:tcPr>
+          <w:p>
+            <w:pPr>
+              <w:jc w:val="right"/>
+              <w:rPr>
+                <w:rFonts w:asciiTheme="minorHAnsi" w:hAnsiTheme="minorHAnsi" w:cstheme="minorHAnsi"/>
+              </w:rPr>
+            </w:pPr>
+            <w:r>
+              <w:rPr>
+                <w:rFonts w:asciiTheme="minorHAnsi" w:hAnsiTheme="minorHAnsi" w:cstheme="minorHAnsi"/>
+              </w:rPr>
+              <w:t>0.7</w:t>
+            </w:r>
+          </w:p>
+        </w:tc>
+        <w:tc>
+          <w:tcPr>
+            <w:tcW w:w="1800" w:type="dxa"/>
+          </w:tcPr>
+          <w:p>
+            <w:pPr>
+              <w:jc w:val="right"/>
+              <w:rPr>
+                <w:rFonts w:asciiTheme="minorHAnsi" w:hAnsiTheme="minorHAnsi" w:cstheme="minorHAnsi"/>
+              </w:rPr>
+            </w:pPr>
+            <w:r>
+              <w:rPr>
+                <w:rFonts w:asciiTheme="minorHAnsi" w:hAnsiTheme="minorHAnsi" w:cstheme="minorHAnsi"/>
+              </w:rPr>
+              <w:t>2.120384719911</w:t>
+            </w:r>
+          </w:p>
+        </w:tc>
+        <w:tc>
+          <w:tcPr>
+            <w:tcW w:w="1800" w:type="dxa"/>
+          </w:tcPr>
+          <w:p>
+            <w:pPr>
+              <w:jc w:val="right"/>
+              <w:rPr>
+                <w:rFonts w:asciiTheme="minorHAnsi" w:hAnsiTheme="minorHAnsi" w:cstheme="minorHAnsi"/>
+              </w:rPr>
+            </w:pPr>
+            <w:r>
+              <w:rPr>
+                <w:rFonts w:asciiTheme="minorHAnsi" w:hAnsiTheme="minorHAnsi" w:cstheme="minorHAnsi"/>
+              </w:rPr>
+              <w:t>2.114989819331</w:t>
+            </w:r>
+          </w:p>
+        </w:tc>
+        <w:tc>
+          <w:tcPr>
+            <w:tcW w:w="2630" w:type="dxa"/>
+          </w:tcPr>
+          <w:p>
+            <w:pPr>
+              <w:jc w:val="right"/>
+              <w:rPr>
+                <w:rFonts w:asciiTheme="minorHAnsi" w:hAnsiTheme="minorHAnsi" w:cstheme="minorHAnsi"/>
+              </w:rPr>
+            </w:pPr>
+            <w:r>
+              <w:rPr>
+                <w:rFonts w:asciiTheme="minorHAnsi" w:hAnsiTheme="minorHAnsi" w:cstheme="minorHAnsi"/>
+              </w:rPr>
+              <w:t>0.008531268737813</w:t>
+            </w:r>
+          </w:p>
+        </w:tc>
+        <w:tc>
+          <w:tcPr>
+            <w:tcW w:w="3597" w:type="dxa"/>
+          </w:tcPr>
+          <w:p>
+            <w:pPr>
+              <w:jc w:val="right"/>
+              <w:rPr>
+                <w:rFonts w:asciiTheme="minorHAnsi" w:hAnsiTheme="minorHAnsi" w:cstheme="minorHAnsi"/>
+              </w:rPr>
+            </w:pPr>
+            <w:r>
+              <w:rPr>
+                <w:rFonts w:asciiTheme="minorHAnsi" w:hAnsiTheme="minorHAnsi" w:cstheme="minorHAnsi"/>
+              </w:rPr>
+              <w:t>0.0086573593982556</w:t>
+            </w:r>
+          </w:p>
+        </w:tc>
+      </w:tr>
+      <w:tr>
+        <w:tc>
+          <w:tcPr>
+            <w:tcW w:w="608" w:type="dxa"/>
+          </w:tcPr>
+          <w:p>
+            <w:pPr>
+              <w:jc w:val="right"/>
+              <w:rPr>
+                <w:rFonts w:asciiTheme="minorHAnsi" w:hAnsiTheme="minorHAnsi" w:cstheme="minorHAnsi"/>
+              </w:rPr>
+            </w:pPr>
+            <w:r>
+              <w:rPr>
+                <w:rFonts w:asciiTheme="minorHAnsi" w:hAnsiTheme="minorHAnsi" w:cstheme="minorHAnsi"/>
+              </w:rPr>
+              <w:t>0.8</w:t>
+            </w:r>
+          </w:p>
+        </w:tc>
+        <w:tc>
+          <w:tcPr>
+            <w:tcW w:w="1800" w:type="dxa"/>
+          </w:tcPr>
+          <w:p>
+            <w:pPr>
+              <w:jc w:val="right"/>
+              <w:rPr>
+                <w:rFonts w:asciiTheme="minorHAnsi" w:hAnsiTheme="minorHAnsi" w:cstheme="minorHAnsi"/>
+              </w:rPr>
+            </w:pPr>
+            <w:r>
+              <w:rPr>
+                <w:rFonts w:asciiTheme="minorHAnsi" w:hAnsiTheme="minorHAnsi" w:cstheme="minorHAnsi"/>
+              </w:rPr>
+              <w:t>2.958124539010</w:t>
+            </w:r>
+          </w:p>
+        </w:tc>
+        <w:tc>
+          <w:tcPr>
+            <w:tcW w:w="1800" w:type="dxa"/>
+          </w:tcPr>
+          <w:p>
+            <w:pPr>
+              <w:jc w:val="right"/>
+              <w:rPr>
+                <w:rFonts w:asciiTheme="minorHAnsi" w:hAnsiTheme="minorHAnsi" w:cstheme="minorHAnsi"/>
+              </w:rPr>
+            </w:pPr>
+            <w:r>
+              <w:rPr>
+                <w:rFonts w:asciiTheme="minorHAnsi" w:hAnsiTheme="minorHAnsi" w:cstheme="minorHAnsi"/>
+              </w:rPr>
+              <w:t>2.970835215530</w:t>
+            </w:r>
+          </w:p>
+        </w:tc>
+        <w:tc>
+          <w:tcPr>
+            <w:tcW w:w="2630" w:type="dxa"/>
+          </w:tcPr>
+          <w:p>
+            <w:pPr>
+              <w:jc w:val="right"/>
+              <w:rPr>
+                <w:rFonts w:asciiTheme="minorHAnsi" w:hAnsiTheme="minorHAnsi" w:cstheme="minorHAnsi"/>
+              </w:rPr>
+            </w:pPr>
+            <w:r>
+              <w:rPr>
+                <w:rFonts w:asciiTheme="minorHAnsi" w:hAnsiTheme="minorHAnsi" w:cstheme="minorHAnsi"/>
+              </w:rPr>
+              <w:t>0.023287919618349</w:t>
+            </w:r>
+          </w:p>
+        </w:tc>
+        <w:tc>
+          <w:tcPr>
+            <w:tcW w:w="3597" w:type="dxa"/>
+          </w:tcPr>
+          <w:p>
+            <w:pPr>
+              <w:jc w:val="right"/>
+              <w:rPr>
+                <w:rFonts w:asciiTheme="minorHAnsi" w:hAnsiTheme="minorHAnsi" w:cstheme="minorHAnsi"/>
+              </w:rPr>
+            </w:pPr>
+            <w:r>
+              <w:rPr>
+                <w:rFonts w:asciiTheme="minorHAnsi" w:hAnsiTheme="minorHAnsi" w:cstheme="minorHAnsi"/>
+              </w:rPr>
+              <w:t>0.0239626483360349</w:t>
+            </w:r>
+          </w:p>
+        </w:tc>
+      </w:tr>
+      <w:tr>
+        <w:tc>
+          <w:tcPr>
+            <w:tcW w:w="608" w:type="dxa"/>
+          </w:tcPr>
+          <w:p>
+            <w:pPr>
+              <w:jc w:val="right"/>
+              <w:rPr>
+                <w:rFonts w:asciiTheme="minorHAnsi" w:hAnsiTheme="minorHAnsi" w:cstheme="minorHAnsi"/>
+              </w:rPr>
+            </w:pPr>
+            <w:r>
+              <w:rPr>
+                <w:rFonts w:asciiTheme="minorHAnsi" w:hAnsiTheme="minorHAnsi" w:cstheme="minorHAnsi"/>
+              </w:rPr>
+              <w:t>0.9</w:t>
+            </w:r>
+          </w:p>
+        </w:tc>
+        <w:tc>
+          <w:tcPr>
+            <w:tcW w:w="1800" w:type="dxa"/>
+          </w:tcPr>
+          <w:p>
+            <w:pPr>
+              <w:jc w:val="right"/>
+              <w:rPr>
+                <w:rFonts w:asciiTheme="minorHAnsi" w:hAnsiTheme="minorHAnsi" w:cstheme="minorHAnsi"/>
+              </w:rPr>
+            </w:pPr>
+            <w:r>
+              <w:rPr>
+                <w:rFonts w:asciiTheme="minorHAnsi" w:hAnsiTheme="minorHAnsi" w:cstheme="minorHAnsi"/>
+              </w:rPr>
+              <w:t>3.942621381907</w:t>
+            </w:r>
+          </w:p>
+        </w:tc>
+        <w:tc>
+          <w:tcPr>
+            <w:tcW w:w="1800" w:type="dxa"/>
+          </w:tcPr>
+          <w:p>
+            <w:pPr>
+              <w:jc w:val="right"/>
+              <w:rPr>
+                <w:rFonts w:asciiTheme="minorHAnsi" w:hAnsiTheme="minorHAnsi" w:cstheme="minorHAnsi"/>
+              </w:rPr>
+            </w:pPr>
+            <w:r>
+              <w:rPr>
+                <w:rFonts w:asciiTheme="minorHAnsi" w:hAnsiTheme="minorHAnsi" w:cstheme="minorHAnsi"/>
+              </w:rPr>
+              <w:t>3.973827226545</w:t>
+            </w:r>
+          </w:p>
+        </w:tc>
+        <w:tc>
+          <w:tcPr>
+            <w:tcW w:w="2630" w:type="dxa"/>
+          </w:tcPr>
+          <w:p>
+            <w:pPr>
+              <w:jc w:val="right"/>
+              <w:rPr>
+                <w:rFonts w:asciiTheme="minorHAnsi" w:hAnsiTheme="minorHAnsi" w:cstheme="minorHAnsi"/>
+              </w:rPr>
+            </w:pPr>
+            <w:r>
+              <w:rPr>
+                <w:rFonts w:asciiTheme="minorHAnsi" w:hAnsiTheme="minorHAnsi" w:cstheme="minorHAnsi"/>
+              </w:rPr>
+              <w:t>0.049395972557546</w:t>
+            </w:r>
+          </w:p>
+        </w:tc>
+        <w:tc>
+          <w:tcPr>
+            <w:tcW w:w="3597" w:type="dxa"/>
+          </w:tcPr>
+          <w:p>
+            <w:pPr>
+              <w:jc w:val="right"/>
+              <w:rPr>
+                <w:rFonts w:asciiTheme="minorHAnsi" w:hAnsiTheme="minorHAnsi" w:cstheme="minorHAnsi"/>
+              </w:rPr>
+            </w:pPr>
+            <w:r>
+              <w:rPr>
+                <w:rFonts w:asciiTheme="minorHAnsi" w:hAnsiTheme="minorHAnsi" w:cstheme="minorHAnsi"/>
+              </w:rPr>
+              <w:t>0.0514628883758479</w:t>
+            </w:r>
+          </w:p>
+        </w:tc>
+      </w:tr>
+      <w:tr>
+        <w:tc>
+          <w:tcPr>
+            <w:tcW w:w="608" w:type="dxa"/>
+          </w:tcPr>
+          <w:p>
+            <w:pPr>
+              <w:jc w:val="right"/>
+              <w:rPr>
+                <w:rFonts w:asciiTheme="minorHAnsi" w:hAnsiTheme="minorHAnsi" w:cstheme="minorHAnsi"/>
+              </w:rPr>
+            </w:pPr>
+            <w:r>
+              <w:rPr>
+                <w:rFonts w:asciiTheme="minorHAnsi" w:hAnsiTheme="minorHAnsi" w:cstheme="minorHAnsi"/>
+              </w:rPr>
+              <w:t>1.0</w:t>
+            </w:r>
+          </w:p>
+        </w:tc>
+        <w:tc>
+          <w:tcPr>
+            <w:tcW w:w="1800" w:type="dxa"/>
+          </w:tcPr>
+          <w:p>
+            <w:pPr>
+              <w:jc w:val="right"/>
+              <w:rPr>
+                <w:rFonts w:asciiTheme="minorHAnsi" w:hAnsiTheme="minorHAnsi" w:cstheme="minorHAnsi"/>
+              </w:rPr>
+            </w:pPr>
+            <w:r>
+              <w:rPr>
+                <w:rFonts w:asciiTheme="minorHAnsi" w:hAnsiTheme="minorHAnsi" w:cstheme="minorHAnsi"/>
+              </w:rPr>
+              <w:t>5.006034212330</w:t>
+            </w:r>
+          </w:p>
+        </w:tc>
+        <w:tc>
+          <w:tcPr>
+            <w:tcW w:w="1800" w:type="dxa"/>
+          </w:tcPr>
+          <w:p>
+            <w:pPr>
+              <w:jc w:val="right"/>
+              <w:rPr>
+                <w:rFonts w:asciiTheme="minorHAnsi" w:hAnsiTheme="minorHAnsi" w:cstheme="minorHAnsi"/>
+              </w:rPr>
+            </w:pPr>
+            <w:r>
+              <w:rPr>
+                <w:rFonts w:asciiTheme="minorHAnsi" w:hAnsiTheme="minorHAnsi" w:cstheme="minorHAnsi"/>
+              </w:rPr>
+              <w:t>4.998852564538</w:t>
+            </w:r>
+          </w:p>
+        </w:tc>
+        <w:tc>
+          <w:tcPr>
+            <w:tcW w:w="2630" w:type="dxa"/>
+          </w:tcPr>
+          <w:p>
+            <w:pPr>
+              <w:jc w:val="right"/>
+              <w:rPr>
+                <w:rFonts w:asciiTheme="minorHAnsi" w:hAnsiTheme="minorHAnsi" w:cstheme="minorHAnsi"/>
+              </w:rPr>
+            </w:pPr>
+            <w:r>
+              <w:rPr>
+                <w:rFonts w:asciiTheme="minorHAnsi" w:hAnsiTheme="minorHAnsi" w:cstheme="minorHAnsi"/>
+              </w:rPr>
+              <w:t>0.091325820868077</w:t>
+            </w:r>
+          </w:p>
+        </w:tc>
+        <w:tc>
+          <w:tcPr>
+            <w:tcW w:w="3597" w:type="dxa"/>
+          </w:tcPr>
+          <w:p>
+            <w:pPr>
+              <w:jc w:val="right"/>
+              <w:rPr>
+                <w:rFonts w:asciiTheme="minorHAnsi" w:hAnsiTheme="minorHAnsi" w:cstheme="minorHAnsi"/>
+              </w:rPr>
+            </w:pPr>
+            <w:r>
+              <w:rPr>
+                <w:rFonts w:asciiTheme="minorHAnsi" w:hAnsiTheme="minorHAnsi" w:cstheme="minorHAnsi"/>
+              </w:rPr>
+              <w:t>0.0914257494434219</w:t>
+            </w:r>
+          </w:p>
+        </w:tc>
+      </w:tr>
+      <w:tr>
+        <w:tc>
+          <w:tcPr>
+            <w:tcW w:w="608" w:type="dxa"/>
+          </w:tcPr>
+          <w:p>
+            <w:pPr>
+              <w:jc w:val="right"/>
+              <w:rPr>
+                <w:rFonts w:asciiTheme="minorHAnsi" w:hAnsiTheme="minorHAnsi" w:cstheme="minorHAnsi"/>
+              </w:rPr>
+            </w:pPr>
+            <w:r>
+              <w:rPr>
+                <w:rFonts w:asciiTheme="minorHAnsi" w:hAnsiTheme="minorHAnsi" w:cstheme="minorHAnsi"/>
+              </w:rPr>
+              <w:t>1.1</w:t>
+            </w:r>
+          </w:p>
+        </w:tc>
+        <w:tc>
+          <w:tcPr>
+            <w:tcW w:w="1800" w:type="dxa"/>
+          </w:tcPr>
+          <w:p>
+            <w:pPr>
+              <w:jc w:val="right"/>
+              <w:rPr>
+                <w:rFonts w:asciiTheme="minorHAnsi" w:hAnsiTheme="minorHAnsi" w:cstheme="minorHAnsi"/>
+              </w:rPr>
+            </w:pPr>
+            <w:r>
+              <w:rPr>
+                <w:rFonts w:asciiTheme="minorHAnsi" w:hAnsiTheme="minorHAnsi" w:cstheme="minorHAnsi"/>
+              </w:rPr>
+              <w:t>5.933767721687</w:t>
+            </w:r>
+          </w:p>
+        </w:tc>
+        <w:tc>
+          <w:tcPr>
+            <w:tcW w:w="1800" w:type="dxa"/>
+          </w:tcPr>
+          <w:p>
+            <w:pPr>
+              <w:jc w:val="right"/>
+              <w:rPr>
+                <w:rFonts w:asciiTheme="minorHAnsi" w:hAnsiTheme="minorHAnsi" w:cstheme="minorHAnsi"/>
+              </w:rPr>
+            </w:pPr>
+            <w:r>
+              <w:rPr>
+                <w:rFonts w:asciiTheme="minorHAnsi" w:hAnsiTheme="minorHAnsi" w:cstheme="minorHAnsi"/>
+              </w:rPr>
+              <w:t>5.962419657107</w:t>
+            </w:r>
+          </w:p>
+        </w:tc>
+        <w:tc>
+          <w:tcPr>
+            <w:tcW w:w="2630" w:type="dxa"/>
+          </w:tcPr>
+          <w:p>
+            <w:pPr>
+              <w:jc w:val="right"/>
+              <w:rPr>
+                <w:rFonts w:asciiTheme="minorHAnsi" w:hAnsiTheme="minorHAnsi" w:cstheme="minorHAnsi"/>
+              </w:rPr>
+            </w:pPr>
+            <w:r>
+              <w:rPr>
+                <w:rFonts w:asciiTheme="minorHAnsi" w:hAnsiTheme="minorHAnsi" w:cstheme="minorHAnsi"/>
+              </w:rPr>
+              <w:t>0.139946656675781</w:t>
+            </w:r>
+          </w:p>
+        </w:tc>
+        <w:tc>
+          <w:tcPr>
+            <w:tcW w:w="3597" w:type="dxa"/>
+          </w:tcPr>
+          <w:p>
+            <w:pPr>
+              <w:jc w:val="right"/>
+              <w:rPr>
+                <w:rFonts w:asciiTheme="minorHAnsi" w:hAnsiTheme="minorHAnsi" w:cstheme="minorHAnsi"/>
+              </w:rPr>
+            </w:pPr>
+            <w:r>
+              <w:rPr>
+                <w:rFonts w:asciiTheme="minorHAnsi" w:hAnsiTheme="minorHAnsi" w:cstheme="minorHAnsi"/>
+              </w:rPr>
+              <w:t>0.1412683132577214</w:t>
+            </w:r>
+          </w:p>
+        </w:tc>
+      </w:tr>
+      <w:tr>
+        <w:tc>
+          <w:tcPr>
+            <w:tcW w:w="608" w:type="dxa"/>
+          </w:tcPr>
+          <w:p>
+            <w:pPr>
+              <w:jc w:val="right"/>
+              <w:rPr>
+                <w:rFonts w:asciiTheme="minorHAnsi" w:hAnsiTheme="minorHAnsi" w:cstheme="minorHAnsi"/>
+              </w:rPr>
+            </w:pPr>
+            <w:r>
+              <w:rPr>
+                <w:rFonts w:asciiTheme="minorHAnsi" w:hAnsiTheme="minorHAnsi" w:cstheme="minorHAnsi"/>
+              </w:rPr>
+              <w:t>1.2</w:t>
+            </w:r>
+          </w:p>
+        </w:tc>
+        <w:tc>
+          <w:tcPr>
+            <w:tcW w:w="1800" w:type="dxa"/>
+          </w:tcPr>
+          <w:p>
+            <w:pPr>
+              <w:jc w:val="right"/>
+              <w:rPr>
+                <w:rFonts w:asciiTheme="minorHAnsi" w:hAnsiTheme="minorHAnsi" w:cstheme="minorHAnsi"/>
+              </w:rPr>
+            </w:pPr>
+            <w:r>
+              <w:rPr>
+                <w:rFonts w:asciiTheme="minorHAnsi" w:hAnsiTheme="minorHAnsi" w:cstheme="minorHAnsi"/>
+              </w:rPr>
+              <w:t>6.706252496537</w:t>
+            </w:r>
+          </w:p>
+        </w:tc>
+        <w:tc>
+          <w:tcPr>
+            <w:tcW w:w="1800" w:type="dxa"/>
+          </w:tcPr>
+          <w:p>
+            <w:pPr>
+              <w:jc w:val="right"/>
+              <w:rPr>
+                <w:rFonts w:asciiTheme="minorHAnsi" w:hAnsiTheme="minorHAnsi" w:cstheme="minorHAnsi"/>
+              </w:rPr>
+            </w:pPr>
+            <w:r>
+              <w:rPr>
+                <w:rFonts w:asciiTheme="minorHAnsi" w:hAnsiTheme="minorHAnsi" w:cstheme="minorHAnsi"/>
+              </w:rPr>
+              <w:t>6.700986850874</w:t>
+            </w:r>
+          </w:p>
+        </w:tc>
+        <w:tc>
+          <w:tcPr>
+            <w:tcW w:w="2630" w:type="dxa"/>
+          </w:tcPr>
+          <w:p>
+            <w:pPr>
+              <w:jc w:val="right"/>
+              <w:rPr>
+                <w:rFonts w:asciiTheme="minorHAnsi" w:hAnsiTheme="minorHAnsi" w:cstheme="minorHAnsi"/>
+              </w:rPr>
+            </w:pPr>
+            <w:r>
+              <w:rPr>
+                <w:rFonts w:asciiTheme="minorHAnsi" w:hAnsiTheme="minorHAnsi" w:cstheme="minorHAnsi"/>
+              </w:rPr>
+              <w:t>0.192388086932832</w:t>
+            </w:r>
+          </w:p>
+        </w:tc>
+        <w:tc>
+          <w:tcPr>
+            <w:tcW w:w="3597" w:type="dxa"/>
+          </w:tcPr>
+          <w:p>
+            <w:pPr>
+              <w:jc w:val="right"/>
+              <w:rPr>
+                <w:rFonts w:asciiTheme="minorHAnsi" w:hAnsiTheme="minorHAnsi" w:cstheme="minorHAnsi"/>
+              </w:rPr>
+            </w:pPr>
+            <w:r>
+              <w:rPr>
+                <w:rFonts w:asciiTheme="minorHAnsi" w:hAnsiTheme="minorHAnsi" w:cstheme="minorHAnsi"/>
+              </w:rPr>
+              <w:t>0.1909369624616349</w:t>
+            </w:r>
+          </w:p>
+        </w:tc>
+      </w:tr>
+      <w:tr>
+        <w:tc>
+          <w:tcPr>
+            <w:tcW w:w="608" w:type="dxa"/>
+          </w:tcPr>
+          <w:p>
+            <w:pPr>
+              <w:jc w:val="right"/>
+              <w:rPr>
+                <w:rFonts w:asciiTheme="minorHAnsi" w:hAnsiTheme="minorHAnsi" w:cstheme="minorHAnsi"/>
+              </w:rPr>
+            </w:pPr>
+            <w:r>
+              <w:rPr>
+                <w:rFonts w:asciiTheme="minorHAnsi" w:hAnsiTheme="minorHAnsi" w:cstheme="minorHAnsi"/>
+              </w:rPr>
+              <w:t>1.3</w:t>
+            </w:r>
+          </w:p>
+        </w:tc>
+        <w:tc>
+          <w:tcPr>
+            <w:tcW w:w="1800" w:type="dxa"/>
+          </w:tcPr>
+          <w:p>
+            <w:pPr>
+              <w:jc w:val="right"/>
+              <w:rPr>
+                <w:rFonts w:asciiTheme="minorHAnsi" w:hAnsiTheme="minorHAnsi" w:cstheme="minorHAnsi"/>
+              </w:rPr>
+            </w:pPr>
+            <w:r>
+              <w:rPr>
+                <w:rFonts w:asciiTheme="minorHAnsi" w:hAnsiTheme="minorHAnsi" w:cstheme="minorHAnsi"/>
+              </w:rPr>
+              <w:t>7.309804234613</w:t>
+            </w:r>
+          </w:p>
+        </w:tc>
+        <w:tc>
+          <w:tcPr>
+            <w:tcW w:w="1800" w:type="dxa"/>
+          </w:tcPr>
+          <w:p>
+            <w:pPr>
+              <w:jc w:val="right"/>
+              <w:rPr>
+                <w:rFonts w:asciiTheme="minorHAnsi" w:hAnsiTheme="minorHAnsi" w:cstheme="minorHAnsi"/>
+              </w:rPr>
+            </w:pPr>
+            <w:r>
+              <w:rPr>
+                <w:rFonts w:asciiTheme="minorHAnsi" w:hAnsiTheme="minorHAnsi" w:cstheme="minorHAnsi"/>
+              </w:rPr>
+              <w:t>7.309515254800</w:t>
+            </w:r>
+          </w:p>
+        </w:tc>
+        <w:tc>
+          <w:tcPr>
+            <w:tcW w:w="2630" w:type="dxa"/>
+          </w:tcPr>
+          <w:p>
+            <w:pPr>
+              <w:jc w:val="right"/>
+              <w:rPr>
+                <w:rFonts w:asciiTheme="minorHAnsi" w:hAnsiTheme="minorHAnsi" w:cstheme="minorHAnsi"/>
+              </w:rPr>
+            </w:pPr>
+            <w:r>
+              <w:rPr>
+                <w:rFonts w:asciiTheme="minorHAnsi" w:hAnsiTheme="minorHAnsi" w:cstheme="minorHAnsi"/>
+              </w:rPr>
+              <w:t>0.243519043248470</w:t>
+            </w:r>
+          </w:p>
+        </w:tc>
+        <w:tc>
+          <w:tcPr>
+            <w:tcW w:w="3597" w:type="dxa"/>
+          </w:tcPr>
+          <w:p>
+            <w:pPr>
+              <w:jc w:val="right"/>
+              <w:rPr>
+                <w:rFonts w:asciiTheme="minorHAnsi" w:hAnsiTheme="minorHAnsi" w:cstheme="minorHAnsi"/>
+              </w:rPr>
+            </w:pPr>
+            <w:r>
+              <w:rPr>
+                <w:rFonts w:asciiTheme="minorHAnsi" w:hAnsiTheme="minorHAnsi" w:cstheme="minorHAnsi"/>
+              </w:rPr>
+              <w:t>0.2444113653183037</w:t>
+            </w:r>
+          </w:p>
+        </w:tc>
+      </w:tr>
+      <w:tr>
+        <w:tc>
+          <w:tcPr>
+            <w:tcW w:w="608" w:type="dxa"/>
+          </w:tcPr>
+          <w:p>
+            <w:pPr>
+              <w:jc w:val="right"/>
+              <w:rPr>
+                <w:rFonts w:asciiTheme="minorHAnsi" w:hAnsiTheme="minorHAnsi" w:cstheme="minorHAnsi"/>
+              </w:rPr>
+            </w:pPr>
+            <w:r>
+              <w:rPr>
+                <w:rFonts w:asciiTheme="minorHAnsi" w:hAnsiTheme="minorHAnsi" w:cstheme="minorHAnsi"/>
+              </w:rPr>
+              <w:t>1.4</w:t>
+            </w:r>
+          </w:p>
+        </w:tc>
+        <w:tc>
+          <w:tcPr>
+            <w:tcW w:w="1800" w:type="dxa"/>
+          </w:tcPr>
+          <w:p>
+            <w:pPr>
+              <w:jc w:val="right"/>
+              <w:rPr>
+                <w:rFonts w:asciiTheme="minorHAnsi" w:hAnsiTheme="minorHAnsi" w:cstheme="minorHAnsi"/>
+              </w:rPr>
+            </w:pPr>
+            <w:r>
+              <w:rPr>
+                <w:rFonts w:asciiTheme="minorHAnsi" w:hAnsiTheme="minorHAnsi" w:cstheme="minorHAnsi"/>
+              </w:rPr>
+              <w:t>7.769015041824</w:t>
+            </w:r>
+          </w:p>
+        </w:tc>
+        <w:tc>
+          <w:tcPr>
+            <w:tcW w:w="1800" w:type="dxa"/>
+          </w:tcPr>
+          <w:p>
+            <w:pPr>
+              <w:jc w:val="right"/>
+              <w:rPr>
+                <w:rFonts w:asciiTheme="minorHAnsi" w:hAnsiTheme="minorHAnsi" w:cstheme="minorHAnsi"/>
+              </w:rPr>
+            </w:pPr>
+            <w:r>
+              <w:rPr>
+                <w:rFonts w:asciiTheme="minorHAnsi" w:hAnsiTheme="minorHAnsi" w:cstheme="minorHAnsi"/>
+              </w:rPr>
+              <w:t>7.777968256871</w:t>
+            </w:r>
+          </w:p>
+        </w:tc>
+        <w:tc>
+          <w:tcPr>
+            <w:tcW w:w="2630" w:type="dxa"/>
+          </w:tcPr>
+          <w:p>
+            <w:pPr>
+              <w:jc w:val="right"/>
+              <w:rPr>
+                <w:rFonts w:asciiTheme="minorHAnsi" w:hAnsiTheme="minorHAnsi" w:cstheme="minorHAnsi"/>
+              </w:rPr>
+            </w:pPr>
+            <w:r>
+              <w:rPr>
+                <w:rFonts w:asciiTheme="minorHAnsi" w:hAnsiTheme="minorHAnsi" w:cstheme="minorHAnsi"/>
+              </w:rPr>
+              <w:t>0.290985662146392</w:t>
+            </w:r>
+          </w:p>
+        </w:tc>
+        <w:tc>
+          <w:tcPr>
+            <w:tcW w:w="3597" w:type="dxa"/>
+          </w:tcPr>
+          <w:p>
+            <w:pPr>
+              <w:jc w:val="right"/>
+              <w:rPr>
+                <w:rFonts w:asciiTheme="minorHAnsi" w:hAnsiTheme="minorHAnsi" w:cstheme="minorHAnsi"/>
+              </w:rPr>
+            </w:pPr>
+            <w:r>
+              <w:rPr>
+                <w:rFonts w:asciiTheme="minorHAnsi" w:hAnsiTheme="minorHAnsi" w:cstheme="minorHAnsi"/>
+              </w:rPr>
+              <w:t>0.2925789744763649</w:t>
+            </w:r>
+          </w:p>
+        </w:tc>
+      </w:tr>
+      <w:tr>
+        <w:tc>
+          <w:tcPr>
+            <w:tcW w:w="608" w:type="dxa"/>
+          </w:tcPr>
+          <w:p>
+            <w:pPr>
+              <w:jc w:val="right"/>
+              <w:rPr>
+                <w:rFonts w:asciiTheme="minorHAnsi" w:hAnsiTheme="minorHAnsi" w:cstheme="minorHAnsi"/>
+              </w:rPr>
+            </w:pPr>
+            <w:r>
+              <w:rPr>
+                <w:rFonts w:asciiTheme="minorHAnsi" w:hAnsiTheme="minorHAnsi" w:cstheme="minorHAnsi"/>
+              </w:rPr>
+              <w:t>1.5</w:t>
+            </w:r>
+          </w:p>
+        </w:tc>
+        <w:tc>
+          <w:tcPr>
+            <w:tcW w:w="1800" w:type="dxa"/>
+          </w:tcPr>
+          <w:p>
+            <w:pPr>
+              <w:jc w:val="right"/>
+              <w:rPr>
+                <w:rFonts w:asciiTheme="minorHAnsi" w:hAnsiTheme="minorHAnsi" w:cstheme="minorHAnsi"/>
+              </w:rPr>
+            </w:pPr>
+            <w:r>
+              <w:rPr>
+                <w:rFonts w:asciiTheme="minorHAnsi" w:hAnsiTheme="minorHAnsi" w:cstheme="minorHAnsi"/>
+              </w:rPr>
+              <w:t>8.121641704691</w:t>
+            </w:r>
+          </w:p>
+        </w:tc>
+        <w:tc>
+          <w:tcPr>
+            <w:tcW w:w="1800" w:type="dxa"/>
+          </w:tcPr>
+          <w:p>
+            <w:pPr>
+              <w:jc w:val="right"/>
+              <w:rPr>
+                <w:rFonts w:asciiTheme="minorHAnsi" w:hAnsiTheme="minorHAnsi" w:cstheme="minorHAnsi"/>
+              </w:rPr>
+            </w:pPr>
+            <w:r>
+              <w:rPr>
+                <w:rFonts w:asciiTheme="minorHAnsi" w:hAnsiTheme="minorHAnsi" w:cstheme="minorHAnsi"/>
+              </w:rPr>
+              <w:t>8.133312468951</w:t>
+            </w:r>
+          </w:p>
+        </w:tc>
+        <w:tc>
+          <w:tcPr>
+            <w:tcW w:w="2630" w:type="dxa"/>
+          </w:tcPr>
+          <w:p>
+            <w:pPr>
+              <w:jc w:val="right"/>
+              <w:rPr>
+                <w:rFonts w:asciiTheme="minorHAnsi" w:hAnsiTheme="minorHAnsi" w:cstheme="minorHAnsi"/>
+              </w:rPr>
+            </w:pPr>
+            <w:r>
+              <w:rPr>
+                <w:rFonts w:asciiTheme="minorHAnsi" w:hAnsiTheme="minorHAnsi" w:cstheme="minorHAnsi"/>
+              </w:rPr>
+              <w:t>0.337643991669619</w:t>
+            </w:r>
+          </w:p>
+        </w:tc>
+        <w:tc>
+          <w:tcPr>
+            <w:tcW w:w="3597" w:type="dxa"/>
+          </w:tcPr>
+          <w:p>
+            <w:pPr>
+              <w:jc w:val="right"/>
+              <w:rPr>
+                <w:rFonts w:asciiTheme="minorHAnsi" w:hAnsiTheme="minorHAnsi" w:cstheme="minorHAnsi"/>
+              </w:rPr>
+            </w:pPr>
+            <w:r>
+              <w:rPr>
+                <w:rFonts w:asciiTheme="minorHAnsi" w:hAnsiTheme="minorHAnsi" w:cstheme="minorHAnsi"/>
+              </w:rPr>
+              <w:t>0.3374924550890216</w:t>
+            </w:r>
+          </w:p>
+        </w:tc>
+      </w:tr>
+    </w:tbl>
+    <w:p>
+      <w:pPr>
+        <w:rPr>
+          <w:rFonts w:asciiTheme="minorHAnsi" w:hAnsiTheme="minorHAnsi" w:cstheme="minorHAnsi"/>
+        </w:rPr>
+      </w:pPr>
+    </w:p>
+    <w:p>
+      <w:pPr>
+        <w:rPr>
+          <w:rFonts w:asciiTheme="minorHAnsi" w:hAnsiTheme="minorHAnsi" w:cstheme="minorHAnsi"/>
+        </w:rPr>
+      </w:pPr>
+      <w:r>
+        <w:rPr>
+          <w:rFonts w:asciiTheme="minorHAnsi" w:hAnsiTheme="minorHAnsi" w:cstheme="minorHAnsi"/>
+        </w:rPr>
+        <w:t xml:space="preserve">Table below is outlining the performance metrics for K = </w:t>
+      </w:r>
+      <w:r>
+        <w:rPr>
+          <w:rFonts w:asciiTheme="minorHAnsi" w:hAnsiTheme="minorHAnsi" w:cstheme="minorHAnsi"/>
+        </w:rPr>
+        <w:t>25</w:t>
+      </w:r>
+    </w:p>
+    <w:tbl>
+      <w:tblPr>
+        <w:tblStyle w:val="TableGrid"/>
+        <w:tblW w:w="10435" w:type="dxa"/>
+        <w:tblLook w:val="04A0" w:firstRow="1" w:lastRow="0" w:firstColumn="1" w:lastColumn="0" w:noHBand="0" w:noVBand="1"/>
+      </w:tblPr>
+      <w:tblGrid>
+        <w:gridCol w:w="648"/>
+        <w:gridCol w:w="2497"/>
+        <w:gridCol w:w="2234"/>
+        <w:gridCol w:w="2833"/>
+        <w:gridCol w:w="2223"/>
+      </w:tblGrid>
+      <w:tr>
+        <w:tc>
+          <w:tcPr>
+            <w:tcW w:w="655" w:type="dxa"/>
+          </w:tcPr>
+          <w:p>
+            <w:pPr>
+              <w:jc w:val="center"/>
+              <w:rPr>
+                <w:rFonts w:asciiTheme="minorHAnsi" w:hAnsiTheme="minorHAnsi" w:cstheme="minorHAnsi"/>
+                <w:b/>
+                <w:bCs/>
+              </w:rPr>
+            </w:pPr>
+            <w:r>
+              <w:rPr>
+                <w:rFonts w:asciiTheme="minorHAnsi" w:hAnsiTheme="minorHAnsi" w:cstheme="minorHAnsi"/>
+                <w:b/>
+                <w:bCs/>
+              </w:rPr>
+              <w:t>Rho</w:t>
+            </w:r>
+          </w:p>
+        </w:tc>
+        <w:tc>
+          <w:tcPr>
+            <w:tcW w:w="4784" w:type="dxa"/>
+            <w:gridSpan w:val="2"/>
+          </w:tcPr>
+          <w:p>
+            <w:pPr>
+              <w:jc w:val="center"/>
+              <w:rPr>
+                <w:rFonts w:asciiTheme="minorHAnsi" w:hAnsiTheme="minorHAnsi" w:cstheme="minorHAnsi"/>
+                <w:b/>
+                <w:bCs/>
+              </w:rPr>
+            </w:pPr>
+            <w:r>
+              <w:rPr>
+                <w:rFonts w:asciiTheme="minorHAnsi" w:hAnsiTheme="minorHAnsi" w:cstheme="minorHAnsi"/>
+                <w:b/>
+                <w:bCs/>
+              </w:rPr>
+              <w:t>E[n]</w:t>
+            </w:r>
+          </w:p>
+        </w:tc>
+        <w:tc>
+          <w:tcPr>
+            <w:tcW w:w="4996" w:type="dxa"/>
+            <w:gridSpan w:val="2"/>
+          </w:tcPr>
+          <w:p>
+            <w:pPr>
+              <w:jc w:val="center"/>
+              <w:rPr>
+                <w:rFonts w:asciiTheme="minorHAnsi" w:hAnsiTheme="minorHAnsi" w:cstheme="minorHAnsi"/>
+                <w:b/>
+                <w:bCs/>
+              </w:rPr>
+            </w:pPr>
+            <w:r>
+              <w:rPr>
+                <w:rFonts w:asciiTheme="minorHAnsi" w:hAnsiTheme="minorHAnsi" w:cstheme="minorHAnsi"/>
+                <w:b/>
+                <w:bCs/>
+              </w:rPr>
+              <w:t>P</w:t>
+            </w:r>
+            <w:r>
+              <w:rPr>
+                <w:rFonts w:asciiTheme="minorHAnsi" w:hAnsiTheme="minorHAnsi" w:cstheme="minorHAnsi"/>
+                <w:b/>
+                <w:bCs/>
+                <w:vertAlign w:val="subscript"/>
+              </w:rPr>
+              <w:t>LOSS</w:t>
+            </w:r>
+          </w:p>
+        </w:tc>
+      </w:tr>
+      <w:tr>
+        <w:tc>
+          <w:tcPr>
+            <w:tcW w:w="655" w:type="dxa"/>
+          </w:tcPr>
+          <w:p>
+            <w:pPr>
+              <w:jc w:val="center"/>
+              <w:rPr>
+                <w:rFonts w:asciiTheme="minorHAnsi" w:hAnsiTheme="minorHAnsi" w:cstheme="minorHAnsi"/>
+                <w:b/>
+                <w:bCs/>
+              </w:rPr>
+            </w:pPr>
+          </w:p>
+        </w:tc>
+        <w:tc>
+          <w:tcPr>
+            <w:tcW w:w="2525" w:type="dxa"/>
+          </w:tcPr>
+          <w:p>
+            <w:pPr>
+              <w:jc w:val="center"/>
+              <w:rPr>
+                <w:rFonts w:asciiTheme="minorHAnsi" w:hAnsiTheme="minorHAnsi" w:cstheme="minorHAnsi"/>
+                <w:b/>
+                <w:bCs/>
+              </w:rPr>
+            </w:pPr>
+            <w:r>
+              <w:rPr>
+                <w:rFonts w:asciiTheme="minorHAnsi" w:hAnsiTheme="minorHAnsi" w:cstheme="minorHAnsi"/>
+                <w:b/>
+                <w:bCs/>
+              </w:rPr>
+              <w:t>T = 1000</w:t>
+            </w:r>
+          </w:p>
+        </w:tc>
+        <w:tc>
+          <w:tcPr>
+            <w:tcW w:w="2259" w:type="dxa"/>
+          </w:tcPr>
+          <w:p>
+            <w:pPr>
+              <w:jc w:val="center"/>
+              <w:rPr>
+                <w:rFonts w:asciiTheme="minorHAnsi" w:hAnsiTheme="minorHAnsi" w:cstheme="minorHAnsi"/>
+                <w:b/>
+                <w:bCs/>
+              </w:rPr>
+            </w:pPr>
+            <w:r>
+              <w:rPr>
+                <w:rFonts w:asciiTheme="minorHAnsi" w:hAnsiTheme="minorHAnsi" w:cstheme="minorHAnsi"/>
+                <w:b/>
+                <w:bCs/>
+              </w:rPr>
+              <w:t>T = 2000</w:t>
+            </w:r>
+          </w:p>
+        </w:tc>
+        <w:tc>
+          <w:tcPr>
+            <w:tcW w:w="2924" w:type="dxa"/>
+          </w:tcPr>
+          <w:p>
+            <w:pPr>
+              <w:jc w:val="center"/>
+              <w:rPr>
+                <w:rFonts w:asciiTheme="minorHAnsi" w:hAnsiTheme="minorHAnsi" w:cstheme="minorHAnsi"/>
+                <w:b/>
+                <w:bCs/>
+              </w:rPr>
+            </w:pPr>
+            <w:r>
+              <w:rPr>
+                <w:rFonts w:asciiTheme="minorHAnsi" w:hAnsiTheme="minorHAnsi" w:cstheme="minorHAnsi"/>
+                <w:b/>
+                <w:bCs/>
+              </w:rPr>
+              <w:t>T = 1000</w:t>
+            </w:r>
+          </w:p>
+        </w:tc>
+        <w:tc>
+          <w:tcPr>
+            <w:tcW w:w="2072" w:type="dxa"/>
+          </w:tcPr>
+          <w:p>
+            <w:pPr>
+              <w:jc w:val="center"/>
+              <w:rPr>
+                <w:rFonts w:asciiTheme="minorHAnsi" w:hAnsiTheme="minorHAnsi" w:cstheme="minorHAnsi"/>
+                <w:b/>
+                <w:bCs/>
+              </w:rPr>
+            </w:pPr>
+            <w:r>
+              <w:rPr>
+                <w:rFonts w:asciiTheme="minorHAnsi" w:hAnsiTheme="minorHAnsi" w:cstheme="minorHAnsi"/>
+                <w:b/>
+                <w:bCs/>
+              </w:rPr>
+              <w:t>T = 2000</w:t>
+            </w:r>
+          </w:p>
+        </w:tc>
+      </w:tr>
+      <w:tr>
+        <w:tc>
+          <w:tcPr>
+            <w:tcW w:w="655" w:type="dxa"/>
+          </w:tcPr>
+          <w:p>
+            <w:pPr>
+              <w:jc w:val="right"/>
+              <w:rPr>
+                <w:rFonts w:asciiTheme="minorHAnsi" w:hAnsiTheme="minorHAnsi" w:cstheme="minorHAnsi"/>
+              </w:rPr>
+            </w:pPr>
+            <w:r>
+              <w:rPr>
+                <w:rFonts w:asciiTheme="minorHAnsi" w:hAnsiTheme="minorHAnsi" w:cstheme="minorHAnsi"/>
+              </w:rPr>
+              <w:t>0.5</w:t>
+            </w:r>
+          </w:p>
+        </w:tc>
+        <w:tc>
+          <w:tcPr>
+            <w:tcW w:w="2525" w:type="dxa"/>
+          </w:tcPr>
+          <w:p>
+            <w:pPr>
+              <w:jc w:val="right"/>
+              <w:rPr>
+                <w:rFonts w:asciiTheme="minorHAnsi" w:hAnsiTheme="minorHAnsi" w:cstheme="minorHAnsi"/>
+              </w:rPr>
+            </w:pPr>
+            <w:r>
+              <w:rPr>
+                <w:rFonts w:asciiTheme="minorHAnsi" w:hAnsiTheme="minorHAnsi" w:cstheme="minorHAnsi"/>
+              </w:rPr>
+              <w:t>1.0044561977967534</w:t>
+            </w:r>
+          </w:p>
+        </w:tc>
+        <w:tc>
+          <w:tcPr>
+            <w:tcW w:w="2259" w:type="dxa"/>
+          </w:tcPr>
+          <w:p>
+            <w:pPr>
+              <w:jc w:val="right"/>
+              <w:rPr>
+                <w:rFonts w:asciiTheme="minorHAnsi" w:hAnsiTheme="minorHAnsi" w:cstheme="minorHAnsi"/>
+              </w:rPr>
+            </w:pPr>
+            <w:r>
+              <w:rPr>
+                <w:rFonts w:asciiTheme="minorHAnsi" w:hAnsiTheme="minorHAnsi" w:cstheme="minorHAnsi"/>
+              </w:rPr>
+              <w:t>0.99715345480884</w:t>
+            </w:r>
+          </w:p>
+        </w:tc>
+        <w:tc>
+          <w:tcPr>
+            <w:tcW w:w="2924" w:type="dxa"/>
+          </w:tcPr>
+          <w:p>
+            <w:pPr>
+              <w:jc w:val="right"/>
+              <w:rPr>
+                <w:rFonts w:asciiTheme="minorHAnsi" w:hAnsiTheme="minorHAnsi" w:cstheme="minorHAnsi"/>
+              </w:rPr>
+            </w:pPr>
+            <w:r>
+              <w:rPr>
+                <w:rFonts w:asciiTheme="minorHAnsi" w:hAnsiTheme="minorHAnsi" w:cstheme="minorHAnsi"/>
+              </w:rPr>
+              <w:t>0.0</w:t>
+            </w:r>
+          </w:p>
+        </w:tc>
+        <w:tc>
+          <w:tcPr>
+            <w:tcW w:w="2072" w:type="dxa"/>
+          </w:tcPr>
+          <w:p>
+            <w:pPr>
+              <w:jc w:val="right"/>
+              <w:rPr>
+                <w:rFonts w:asciiTheme="minorHAnsi" w:hAnsiTheme="minorHAnsi" w:cstheme="minorHAnsi"/>
+              </w:rPr>
+            </w:pPr>
+            <w:r>
+              <w:rPr>
+                <w:rFonts w:asciiTheme="minorHAnsi" w:hAnsiTheme="minorHAnsi" w:cstheme="minorHAnsi"/>
+              </w:rPr>
+              <w:t>0.0</w:t>
+            </w:r>
+          </w:p>
+        </w:tc>
+      </w:tr>
+      <w:tr>
+        <w:tc>
+          <w:tcPr>
+            <w:tcW w:w="655" w:type="dxa"/>
+          </w:tcPr>
+          <w:p>
+            <w:pPr>
+              <w:jc w:val="right"/>
+              <w:rPr>
+                <w:rFonts w:asciiTheme="minorHAnsi" w:hAnsiTheme="minorHAnsi" w:cstheme="minorHAnsi"/>
+              </w:rPr>
+            </w:pPr>
+            <w:r>
+              <w:rPr>
+                <w:rFonts w:asciiTheme="minorHAnsi" w:hAnsiTheme="minorHAnsi" w:cstheme="minorHAnsi"/>
+              </w:rPr>
+              <w:t>0.6</w:t>
+            </w:r>
+          </w:p>
+        </w:tc>
+        <w:tc>
+          <w:tcPr>
+            <w:tcW w:w="2525" w:type="dxa"/>
+          </w:tcPr>
+          <w:p>
+            <w:pPr>
+              <w:jc w:val="right"/>
+              <w:rPr>
+                <w:rFonts w:asciiTheme="minorHAnsi" w:hAnsiTheme="minorHAnsi" w:cstheme="minorHAnsi"/>
+              </w:rPr>
+            </w:pPr>
+            <w:r>
+              <w:rPr>
+                <w:rFonts w:asciiTheme="minorHAnsi" w:hAnsiTheme="minorHAnsi" w:cstheme="minorHAnsi"/>
+              </w:rPr>
+              <w:t>1.492643943532954</w:t>
+            </w:r>
+          </w:p>
+        </w:tc>
+        <w:tc>
+          <w:tcPr>
+            <w:tcW w:w="2259" w:type="dxa"/>
+          </w:tcPr>
+          <w:p>
+            <w:pPr>
+              <w:jc w:val="right"/>
+              <w:rPr>
+                <w:rFonts w:asciiTheme="minorHAnsi" w:hAnsiTheme="minorHAnsi" w:cstheme="minorHAnsi"/>
+              </w:rPr>
+            </w:pPr>
+            <w:r>
+              <w:rPr>
+                <w:rFonts w:asciiTheme="minorHAnsi" w:hAnsiTheme="minorHAnsi" w:cstheme="minorHAnsi"/>
+              </w:rPr>
+              <w:t>1.51204570039031</w:t>
+            </w:r>
+          </w:p>
+        </w:tc>
+        <w:tc>
+          <w:tcPr>
+            <w:tcW w:w="2924" w:type="dxa"/>
+          </w:tcPr>
+          <w:p>
+            <w:pPr>
+              <w:jc w:val="right"/>
+              <w:rPr>
+                <w:rFonts w:asciiTheme="minorHAnsi" w:hAnsiTheme="minorHAnsi" w:cstheme="minorHAnsi"/>
+              </w:rPr>
+            </w:pPr>
+            <w:r>
+              <w:rPr>
+                <w:rFonts w:asciiTheme="minorHAnsi" w:hAnsiTheme="minorHAnsi" w:cstheme="minorHAnsi"/>
+              </w:rPr>
+              <w:t>0.0</w:t>
+            </w:r>
+          </w:p>
+        </w:tc>
+        <w:tc>
+          <w:tcPr>
+            <w:tcW w:w="2072" w:type="dxa"/>
+          </w:tcPr>
+          <w:p>
+            <w:pPr>
+              <w:jc w:val="right"/>
+              <w:rPr>
+                <w:rFonts w:asciiTheme="minorHAnsi" w:hAnsiTheme="minorHAnsi" w:cstheme="minorHAnsi"/>
+              </w:rPr>
+            </w:pPr>
+            <w:r>
+              <w:rPr>
+                <w:rFonts w:asciiTheme="minorHAnsi" w:hAnsiTheme="minorHAnsi" w:cstheme="minorHAnsi"/>
+              </w:rPr>
+              <w:t>0.0</w:t>
+            </w:r>
+          </w:p>
+        </w:tc>
+      </w:tr>
+      <w:tr>
+        <w:tc>
+          <w:tcPr>
+            <w:tcW w:w="655" w:type="dxa"/>
+          </w:tcPr>
+          <w:p>
+            <w:pPr>
+              <w:jc w:val="right"/>
+              <w:rPr>
+                <w:rFonts w:asciiTheme="minorHAnsi" w:hAnsiTheme="minorHAnsi" w:cstheme="minorHAnsi"/>
+              </w:rPr>
+            </w:pPr>
+            <w:r>
+              <w:rPr>
+                <w:rFonts w:asciiTheme="minorHAnsi" w:hAnsiTheme="minorHAnsi" w:cstheme="minorHAnsi"/>
+              </w:rPr>
+              <w:t>0.7</w:t>
+            </w:r>
+          </w:p>
+        </w:tc>
+        <w:tc>
+          <w:tcPr>
+            <w:tcW w:w="2525" w:type="dxa"/>
+          </w:tcPr>
+          <w:p>
+            <w:pPr>
+              <w:jc w:val="right"/>
+              <w:rPr>
+                <w:rFonts w:asciiTheme="minorHAnsi" w:hAnsiTheme="minorHAnsi" w:cstheme="minorHAnsi"/>
+              </w:rPr>
+            </w:pPr>
+            <w:r>
+              <w:rPr>
+                <w:rFonts w:asciiTheme="minorHAnsi" w:hAnsiTheme="minorHAnsi" w:cstheme="minorHAnsi"/>
+              </w:rPr>
+              <w:t>2.334307246853928</w:t>
+            </w:r>
+          </w:p>
+        </w:tc>
+        <w:tc>
+          <w:tcPr>
+            <w:tcW w:w="2259" w:type="dxa"/>
+          </w:tcPr>
+          <w:p>
+            <w:pPr>
+              <w:jc w:val="right"/>
+              <w:rPr>
+                <w:rFonts w:asciiTheme="minorHAnsi" w:hAnsiTheme="minorHAnsi" w:cstheme="minorHAnsi"/>
+              </w:rPr>
+            </w:pPr>
+            <w:r>
+              <w:rPr>
+                <w:rFonts w:asciiTheme="minorHAnsi" w:hAnsiTheme="minorHAnsi" w:cstheme="minorHAnsi"/>
+              </w:rPr>
+              <w:t>2.34181259451455</w:t>
+            </w:r>
+          </w:p>
+        </w:tc>
+        <w:tc>
+          <w:tcPr>
+            <w:tcW w:w="2924" w:type="dxa"/>
+          </w:tcPr>
+          <w:p>
+            <w:pPr>
+              <w:jc w:val="right"/>
+              <w:rPr>
+                <w:rFonts w:asciiTheme="minorHAnsi" w:hAnsiTheme="minorHAnsi" w:cstheme="minorHAnsi"/>
+              </w:rPr>
+            </w:pPr>
+            <w:r>
+              <w:rPr>
+                <w:rFonts w:asciiTheme="minorHAnsi" w:hAnsiTheme="minorHAnsi" w:cstheme="minorHAnsi"/>
+              </w:rPr>
+              <w:t>3.85492902647e-05</w:t>
+            </w:r>
+          </w:p>
+        </w:tc>
+        <w:tc>
+          <w:tcPr>
+            <w:tcW w:w="2072" w:type="dxa"/>
+          </w:tcPr>
+          <w:p>
+            <w:pPr>
+              <w:jc w:val="right"/>
+              <w:rPr>
+                <w:rFonts w:asciiTheme="minorHAnsi" w:hAnsiTheme="minorHAnsi" w:cstheme="minorHAnsi"/>
+              </w:rPr>
+            </w:pPr>
+            <w:r>
+              <w:rPr>
+                <w:rFonts w:asciiTheme="minorHAnsi" w:hAnsiTheme="minorHAnsi" w:cstheme="minorHAnsi"/>
+              </w:rPr>
+              <w:t>3.00051437389e-05</w:t>
+            </w:r>
+          </w:p>
+        </w:tc>
+      </w:tr>
+      <w:tr>
+        <w:tc>
+          <w:tcPr>
+            <w:tcW w:w="655" w:type="dxa"/>
+          </w:tcPr>
+          <w:p>
+            <w:pPr>
+              <w:jc w:val="right"/>
+              <w:rPr>
+                <w:rFonts w:asciiTheme="minorHAnsi" w:hAnsiTheme="minorHAnsi" w:cstheme="minorHAnsi"/>
+              </w:rPr>
+            </w:pPr>
+            <w:r>
+              <w:rPr>
+                <w:rFonts w:asciiTheme="minorHAnsi" w:hAnsiTheme="minorHAnsi" w:cstheme="minorHAnsi"/>
+              </w:rPr>
+              <w:t>0.8</w:t>
+            </w:r>
+          </w:p>
+        </w:tc>
+        <w:tc>
+          <w:tcPr>
+            <w:tcW w:w="2525" w:type="dxa"/>
+          </w:tcPr>
+          <w:p>
+            <w:pPr>
+              <w:jc w:val="right"/>
+              <w:rPr>
+                <w:rFonts w:asciiTheme="minorHAnsi" w:hAnsiTheme="minorHAnsi" w:cstheme="minorHAnsi"/>
+              </w:rPr>
+            </w:pPr>
+            <w:r>
+              <w:rPr>
+                <w:rFonts w:asciiTheme="minorHAnsi" w:hAnsiTheme="minorHAnsi" w:cstheme="minorHAnsi"/>
+              </w:rPr>
+              <w:t>3.9542593387526943</w:t>
+            </w:r>
+          </w:p>
+        </w:tc>
+        <w:tc>
+          <w:tcPr>
+            <w:tcW w:w="2259" w:type="dxa"/>
+          </w:tcPr>
+          <w:p>
+            <w:pPr>
+              <w:jc w:val="right"/>
+              <w:rPr>
+                <w:rFonts w:asciiTheme="minorHAnsi" w:hAnsiTheme="minorHAnsi" w:cstheme="minorHAnsi"/>
+              </w:rPr>
+            </w:pPr>
+            <w:r>
+              <w:rPr>
+                <w:rFonts w:asciiTheme="minorHAnsi" w:hAnsiTheme="minorHAnsi" w:cstheme="minorHAnsi"/>
+              </w:rPr>
+              <w:t>3.89940124639118</w:t>
+            </w:r>
+          </w:p>
+        </w:tc>
+        <w:tc>
+          <w:tcPr>
+            <w:tcW w:w="2924" w:type="dxa"/>
+          </w:tcPr>
+          <w:p>
+            <w:pPr>
+              <w:jc w:val="right"/>
+              <w:rPr>
+                <w:rFonts w:asciiTheme="minorHAnsi" w:hAnsiTheme="minorHAnsi" w:cstheme="minorHAnsi"/>
+              </w:rPr>
+            </w:pPr>
+            <w:r>
+              <w:rPr>
+                <w:rFonts w:asciiTheme="minorHAnsi" w:hAnsiTheme="minorHAnsi" w:cstheme="minorHAnsi"/>
+              </w:rPr>
+              <w:t>0.0007975149534053</w:t>
+            </w:r>
+          </w:p>
+        </w:tc>
+        <w:tc>
+          <w:tcPr>
+            <w:tcW w:w="2072" w:type="dxa"/>
+          </w:tcPr>
+          <w:p>
+            <w:pPr>
+              <w:jc w:val="right"/>
+              <w:rPr>
+                <w:rFonts w:asciiTheme="minorHAnsi" w:hAnsiTheme="minorHAnsi" w:cstheme="minorHAnsi"/>
+              </w:rPr>
+            </w:pPr>
+            <w:r>
+              <w:rPr>
+                <w:rFonts w:asciiTheme="minorHAnsi" w:hAnsiTheme="minorHAnsi" w:cstheme="minorHAnsi"/>
+              </w:rPr>
+              <w:t>0.000671660552512</w:t>
+            </w:r>
+          </w:p>
+        </w:tc>
+      </w:tr>
+      <w:tr>
+        <w:tc>
+          <w:tcPr>
+            <w:tcW w:w="655" w:type="dxa"/>
+          </w:tcPr>
+          <w:p>
+            <w:pPr>
+              <w:jc w:val="right"/>
+              <w:rPr>
+                <w:rFonts w:asciiTheme="minorHAnsi" w:hAnsiTheme="minorHAnsi" w:cstheme="minorHAnsi"/>
+              </w:rPr>
+            </w:pPr>
+            <w:r>
+              <w:rPr>
+                <w:rFonts w:asciiTheme="minorHAnsi" w:hAnsiTheme="minorHAnsi" w:cstheme="minorHAnsi"/>
+              </w:rPr>
+              <w:t>0.9</w:t>
+            </w:r>
+          </w:p>
+        </w:tc>
+        <w:tc>
+          <w:tcPr>
+            <w:tcW w:w="2525" w:type="dxa"/>
+          </w:tcPr>
+          <w:p>
+            <w:pPr>
+              <w:jc w:val="right"/>
+              <w:rPr>
+                <w:rFonts w:asciiTheme="minorHAnsi" w:hAnsiTheme="minorHAnsi" w:cstheme="minorHAnsi"/>
+              </w:rPr>
+            </w:pPr>
+            <w:r>
+              <w:rPr>
+                <w:rFonts w:asciiTheme="minorHAnsi" w:hAnsiTheme="minorHAnsi" w:cstheme="minorHAnsi"/>
+              </w:rPr>
+              <w:t>7.243439740768061</w:t>
+            </w:r>
+          </w:p>
+        </w:tc>
+        <w:tc>
+          <w:tcPr>
+            <w:tcW w:w="2259" w:type="dxa"/>
+          </w:tcPr>
+          <w:p>
+            <w:pPr>
+              <w:jc w:val="right"/>
+              <w:rPr>
+                <w:rFonts w:asciiTheme="minorHAnsi" w:hAnsiTheme="minorHAnsi" w:cstheme="minorHAnsi"/>
+              </w:rPr>
+            </w:pPr>
+            <w:r>
+              <w:rPr>
+                <w:rFonts w:asciiTheme="minorHAnsi" w:hAnsiTheme="minorHAnsi" w:cstheme="minorHAnsi"/>
+              </w:rPr>
+              <w:t>7.19255150449022</w:t>
+            </w:r>
+          </w:p>
+        </w:tc>
+        <w:tc>
+          <w:tcPr>
+            <w:tcW w:w="2924" w:type="dxa"/>
+          </w:tcPr>
+          <w:p>
+            <w:pPr>
+              <w:jc w:val="right"/>
+              <w:rPr>
+                <w:rFonts w:asciiTheme="minorHAnsi" w:hAnsiTheme="minorHAnsi" w:cstheme="minorHAnsi"/>
+              </w:rPr>
+            </w:pPr>
+            <w:r>
+              <w:rPr>
+                <w:rFonts w:asciiTheme="minorHAnsi" w:hAnsiTheme="minorHAnsi" w:cstheme="minorHAnsi"/>
+              </w:rPr>
+              <w:t>0.0079703577331129</w:t>
+            </w:r>
+          </w:p>
+        </w:tc>
+        <w:tc>
+          <w:tcPr>
+            <w:tcW w:w="2072" w:type="dxa"/>
+          </w:tcPr>
+          <w:p>
+            <w:pPr>
+              <w:jc w:val="right"/>
+              <w:rPr>
+                <w:rFonts w:asciiTheme="minorHAnsi" w:hAnsiTheme="minorHAnsi" w:cstheme="minorHAnsi"/>
+              </w:rPr>
+            </w:pPr>
+            <w:r>
+              <w:rPr>
+                <w:rFonts w:asciiTheme="minorHAnsi" w:hAnsiTheme="minorHAnsi" w:cstheme="minorHAnsi"/>
+              </w:rPr>
+              <w:t>0.007521279718227</w:t>
+            </w:r>
+          </w:p>
+        </w:tc>
+      </w:tr>
+      <w:tr>
+        <w:tc>
+          <w:tcPr>
+            <w:tcW w:w="655" w:type="dxa"/>
+          </w:tcPr>
+          <w:p>
+            <w:pPr>
+              <w:jc w:val="right"/>
+              <w:rPr>
+                <w:rFonts w:asciiTheme="minorHAnsi" w:hAnsiTheme="minorHAnsi" w:cstheme="minorHAnsi"/>
+              </w:rPr>
+            </w:pPr>
+            <w:r>
+              <w:rPr>
+                <w:rFonts w:asciiTheme="minorHAnsi" w:hAnsiTheme="minorHAnsi" w:cstheme="minorHAnsi"/>
+              </w:rPr>
+              <w:t>1.0</w:t>
+            </w:r>
+          </w:p>
+        </w:tc>
+        <w:tc>
+          <w:tcPr>
+            <w:tcW w:w="2525" w:type="dxa"/>
+          </w:tcPr>
+          <w:p>
+            <w:pPr>
+              <w:jc w:val="right"/>
+              <w:rPr>
+                <w:rFonts w:asciiTheme="minorHAnsi" w:hAnsiTheme="minorHAnsi" w:cstheme="minorHAnsi"/>
+              </w:rPr>
+            </w:pPr>
+            <w:r>
+              <w:rPr>
+                <w:rFonts w:asciiTheme="minorHAnsi" w:hAnsiTheme="minorHAnsi" w:cstheme="minorHAnsi"/>
+              </w:rPr>
+              <w:t>12.490589499180327</w:t>
+            </w:r>
+          </w:p>
+        </w:tc>
+        <w:tc>
+          <w:tcPr>
+            <w:tcW w:w="2259" w:type="dxa"/>
+          </w:tcPr>
+          <w:p>
+            <w:pPr>
+              <w:jc w:val="right"/>
+              <w:rPr>
+                <w:rFonts w:asciiTheme="minorHAnsi" w:hAnsiTheme="minorHAnsi" w:cstheme="minorHAnsi"/>
+              </w:rPr>
+            </w:pPr>
+            <w:r>
+              <w:rPr>
+                <w:rFonts w:asciiTheme="minorHAnsi" w:hAnsiTheme="minorHAnsi" w:cstheme="minorHAnsi"/>
+              </w:rPr>
+              <w:t>12.4758754109112</w:t>
+            </w:r>
+          </w:p>
+        </w:tc>
+        <w:tc>
+          <w:tcPr>
+            <w:tcW w:w="2924" w:type="dxa"/>
+          </w:tcPr>
+          <w:p>
+            <w:pPr>
+              <w:jc w:val="right"/>
+              <w:rPr>
+                <w:rFonts w:asciiTheme="minorHAnsi" w:hAnsiTheme="minorHAnsi" w:cstheme="minorHAnsi"/>
+              </w:rPr>
+            </w:pPr>
+            <w:r>
+              <w:rPr>
+                <w:rFonts w:asciiTheme="minorHAnsi" w:hAnsiTheme="minorHAnsi" w:cstheme="minorHAnsi"/>
+              </w:rPr>
+              <w:t>0.0385504595409088</w:t>
+            </w:r>
+          </w:p>
+        </w:tc>
+        <w:tc>
+          <w:tcPr>
+            <w:tcW w:w="2072" w:type="dxa"/>
+          </w:tcPr>
+          <w:p>
+            <w:pPr>
+              <w:jc w:val="right"/>
+              <w:rPr>
+                <w:rFonts w:asciiTheme="minorHAnsi" w:hAnsiTheme="minorHAnsi" w:cstheme="minorHAnsi"/>
+              </w:rPr>
+            </w:pPr>
+            <w:r>
+              <w:rPr>
+                <w:rFonts w:asciiTheme="minorHAnsi" w:hAnsiTheme="minorHAnsi" w:cstheme="minorHAnsi"/>
+              </w:rPr>
+              <w:t>0.038000146038992</w:t>
+            </w:r>
+          </w:p>
+        </w:tc>
+      </w:tr>
+      <w:tr>
+        <w:tc>
+          <w:tcPr>
+            <w:tcW w:w="655" w:type="dxa"/>
+          </w:tcPr>
+          <w:p>
+            <w:pPr>
+              <w:jc w:val="right"/>
+              <w:rPr>
+                <w:rFonts w:asciiTheme="minorHAnsi" w:hAnsiTheme="minorHAnsi" w:cstheme="minorHAnsi"/>
+              </w:rPr>
+            </w:pPr>
+            <w:r>
+              <w:rPr>
+                <w:rFonts w:asciiTheme="minorHAnsi" w:hAnsiTheme="minorHAnsi" w:cstheme="minorHAnsi"/>
+              </w:rPr>
+              <w:t>1.1</w:t>
+            </w:r>
+          </w:p>
+        </w:tc>
+        <w:tc>
+          <w:tcPr>
+            <w:tcW w:w="2525" w:type="dxa"/>
+          </w:tcPr>
+          <w:p>
+            <w:pPr>
+              <w:jc w:val="right"/>
+              <w:rPr>
+                <w:rFonts w:asciiTheme="minorHAnsi" w:hAnsiTheme="minorHAnsi" w:cstheme="minorHAnsi"/>
+              </w:rPr>
+            </w:pPr>
+            <w:r>
+              <w:rPr>
+                <w:rFonts w:asciiTheme="minorHAnsi" w:hAnsiTheme="minorHAnsi" w:cstheme="minorHAnsi"/>
+              </w:rPr>
+              <w:t>17.33176969984388</w:t>
+            </w:r>
+          </w:p>
+        </w:tc>
+        <w:tc>
+          <w:tcPr>
+            <w:tcW w:w="2259" w:type="dxa"/>
+          </w:tcPr>
+          <w:p>
+            <w:pPr>
+              <w:jc w:val="right"/>
+              <w:rPr>
+                <w:rFonts w:asciiTheme="minorHAnsi" w:hAnsiTheme="minorHAnsi" w:cstheme="minorHAnsi"/>
+              </w:rPr>
+            </w:pPr>
+            <w:r>
+              <w:rPr>
+                <w:rFonts w:asciiTheme="minorHAnsi" w:hAnsiTheme="minorHAnsi" w:cstheme="minorHAnsi"/>
+              </w:rPr>
+              <w:t>17.2774282335467</w:t>
+            </w:r>
+          </w:p>
+        </w:tc>
+        <w:tc>
+          <w:tcPr>
+            <w:tcW w:w="2924" w:type="dxa"/>
+          </w:tcPr>
+          <w:p>
+            <w:pPr>
+              <w:jc w:val="right"/>
+              <w:rPr>
+                <w:rFonts w:asciiTheme="minorHAnsi" w:hAnsiTheme="minorHAnsi" w:cstheme="minorHAnsi"/>
+              </w:rPr>
+            </w:pPr>
+            <w:r>
+              <w:rPr>
+                <w:rFonts w:asciiTheme="minorHAnsi" w:hAnsiTheme="minorHAnsi" w:cstheme="minorHAnsi"/>
+              </w:rPr>
+              <w:t>0.0986232476497247</w:t>
+            </w:r>
+          </w:p>
+        </w:tc>
+        <w:tc>
+          <w:tcPr>
+            <w:tcW w:w="2072" w:type="dxa"/>
+          </w:tcPr>
+          <w:p>
+            <w:pPr>
+              <w:jc w:val="right"/>
+              <w:rPr>
+                <w:rFonts w:asciiTheme="minorHAnsi" w:hAnsiTheme="minorHAnsi" w:cstheme="minorHAnsi"/>
+              </w:rPr>
+            </w:pPr>
+            <w:r>
+              <w:rPr>
+                <w:rFonts w:asciiTheme="minorHAnsi" w:hAnsiTheme="minorHAnsi" w:cstheme="minorHAnsi"/>
+              </w:rPr>
+              <w:t>0.097967438936617</w:t>
+            </w:r>
+          </w:p>
+        </w:tc>
+      </w:tr>
+      <w:tr>
+        <w:tc>
+          <w:tcPr>
+            <w:tcW w:w="655" w:type="dxa"/>
+          </w:tcPr>
+          <w:p>
+            <w:pPr>
+              <w:jc w:val="right"/>
+              <w:rPr>
+                <w:rFonts w:asciiTheme="minorHAnsi" w:hAnsiTheme="minorHAnsi" w:cstheme="minorHAnsi"/>
+              </w:rPr>
+            </w:pPr>
+            <w:r>
+              <w:rPr>
+                <w:rFonts w:asciiTheme="minorHAnsi" w:hAnsiTheme="minorHAnsi" w:cstheme="minorHAnsi"/>
+              </w:rPr>
+              <w:t>1.2</w:t>
+            </w:r>
+          </w:p>
+        </w:tc>
+        <w:tc>
+          <w:tcPr>
+            <w:tcW w:w="2525" w:type="dxa"/>
+          </w:tcPr>
+          <w:p>
+            <w:pPr>
+              <w:jc w:val="right"/>
+              <w:rPr>
+                <w:rFonts w:asciiTheme="minorHAnsi" w:hAnsiTheme="minorHAnsi" w:cstheme="minorHAnsi"/>
+              </w:rPr>
+            </w:pPr>
+            <w:r>
+              <w:rPr>
+                <w:rFonts w:asciiTheme="minorHAnsi" w:hAnsiTheme="minorHAnsi" w:cstheme="minorHAnsi"/>
+              </w:rPr>
+              <w:t>20.212399412691166</w:t>
+            </w:r>
+          </w:p>
+        </w:tc>
+        <w:tc>
+          <w:tcPr>
+            <w:tcW w:w="2259" w:type="dxa"/>
+          </w:tcPr>
+          <w:p>
+            <w:pPr>
+              <w:jc w:val="right"/>
+              <w:rPr>
+                <w:rFonts w:asciiTheme="minorHAnsi" w:hAnsiTheme="minorHAnsi" w:cstheme="minorHAnsi"/>
+              </w:rPr>
+            </w:pPr>
+            <w:r>
+              <w:rPr>
+                <w:rFonts w:asciiTheme="minorHAnsi" w:hAnsiTheme="minorHAnsi" w:cstheme="minorHAnsi"/>
+              </w:rPr>
+              <w:t>20.2451944380955</w:t>
+            </w:r>
+          </w:p>
+        </w:tc>
+        <w:tc>
+          <w:tcPr>
+            <w:tcW w:w="2924" w:type="dxa"/>
+          </w:tcPr>
+          <w:p>
+            <w:pPr>
+              <w:jc w:val="right"/>
+              <w:rPr>
+                <w:rFonts w:asciiTheme="minorHAnsi" w:hAnsiTheme="minorHAnsi" w:cstheme="minorHAnsi"/>
+              </w:rPr>
+            </w:pPr>
+            <w:r>
+              <w:rPr>
+                <w:rFonts w:asciiTheme="minorHAnsi" w:hAnsiTheme="minorHAnsi" w:cstheme="minorHAnsi"/>
+              </w:rPr>
+              <w:t>0.1683797374382670</w:t>
+            </w:r>
+          </w:p>
+        </w:tc>
+        <w:tc>
+          <w:tcPr>
+            <w:tcW w:w="2072" w:type="dxa"/>
+          </w:tcPr>
+          <w:p>
+            <w:pPr>
+              <w:jc w:val="right"/>
+              <w:rPr>
+                <w:rFonts w:asciiTheme="minorHAnsi" w:hAnsiTheme="minorHAnsi" w:cstheme="minorHAnsi"/>
+              </w:rPr>
+            </w:pPr>
+            <w:r>
+              <w:rPr>
+                <w:rFonts w:asciiTheme="minorHAnsi" w:hAnsiTheme="minorHAnsi" w:cstheme="minorHAnsi"/>
+              </w:rPr>
+              <w:t>0.168549108036345</w:t>
+            </w:r>
+          </w:p>
+        </w:tc>
+      </w:tr>
+      <w:tr>
+        <w:tc>
+          <w:tcPr>
+            <w:tcW w:w="655" w:type="dxa"/>
+          </w:tcPr>
+          <w:p>
+            <w:pPr>
+              <w:jc w:val="right"/>
+              <w:rPr>
+                <w:rFonts w:asciiTheme="minorHAnsi" w:hAnsiTheme="minorHAnsi" w:cstheme="minorHAnsi"/>
+              </w:rPr>
+            </w:pPr>
+            <w:r>
+              <w:rPr>
+                <w:rFonts w:asciiTheme="minorHAnsi" w:hAnsiTheme="minorHAnsi" w:cstheme="minorHAnsi"/>
+              </w:rPr>
+              <w:t>1.3</w:t>
+            </w:r>
+          </w:p>
+        </w:tc>
+        <w:tc>
+          <w:tcPr>
+            <w:tcW w:w="2525" w:type="dxa"/>
+          </w:tcPr>
+          <w:p>
+            <w:pPr>
+              <w:jc w:val="right"/>
+              <w:rPr>
+                <w:rFonts w:asciiTheme="minorHAnsi" w:hAnsiTheme="minorHAnsi" w:cstheme="minorHAnsi"/>
+              </w:rPr>
+            </w:pPr>
+            <w:r>
+              <w:rPr>
+                <w:rFonts w:asciiTheme="minorHAnsi" w:hAnsiTheme="minorHAnsi" w:cstheme="minorHAnsi"/>
+              </w:rPr>
+              <w:t>21.723717308405156</w:t>
+            </w:r>
+          </w:p>
+        </w:tc>
+        <w:tc>
+          <w:tcPr>
+            <w:tcW w:w="2259" w:type="dxa"/>
+          </w:tcPr>
+          <w:p>
+            <w:pPr>
+              <w:jc w:val="right"/>
+              <w:rPr>
+                <w:rFonts w:asciiTheme="minorHAnsi" w:hAnsiTheme="minorHAnsi" w:cstheme="minorHAnsi"/>
+              </w:rPr>
+            </w:pPr>
+            <w:r>
+              <w:rPr>
+                <w:rFonts w:asciiTheme="minorHAnsi" w:hAnsiTheme="minorHAnsi" w:cstheme="minorHAnsi"/>
+              </w:rPr>
+              <w:t>21.7085014917327</w:t>
+            </w:r>
+          </w:p>
+        </w:tc>
+        <w:tc>
+          <w:tcPr>
+            <w:tcW w:w="2924" w:type="dxa"/>
+          </w:tcPr>
+          <w:p>
+            <w:pPr>
+              <w:jc w:val="right"/>
+              <w:rPr>
+                <w:rFonts w:asciiTheme="minorHAnsi" w:hAnsiTheme="minorHAnsi" w:cstheme="minorHAnsi"/>
+              </w:rPr>
+            </w:pPr>
+            <w:r>
+              <w:rPr>
+                <w:rFonts w:asciiTheme="minorHAnsi" w:hAnsiTheme="minorHAnsi" w:cstheme="minorHAnsi"/>
+              </w:rPr>
+              <w:t>0.2320411554693028</w:t>
+            </w:r>
+          </w:p>
+        </w:tc>
+        <w:tc>
+          <w:tcPr>
+            <w:tcW w:w="2072" w:type="dxa"/>
+          </w:tcPr>
+          <w:p>
+            <w:pPr>
+              <w:jc w:val="right"/>
+              <w:rPr>
+                <w:rFonts w:asciiTheme="minorHAnsi" w:hAnsiTheme="minorHAnsi" w:cstheme="minorHAnsi"/>
+              </w:rPr>
+            </w:pPr>
+            <w:r>
+              <w:rPr>
+                <w:rFonts w:asciiTheme="minorHAnsi" w:hAnsiTheme="minorHAnsi" w:cstheme="minorHAnsi"/>
+              </w:rPr>
+              <w:t>0.231258499633861</w:t>
+            </w:r>
+          </w:p>
+        </w:tc>
+      </w:tr>
+      <w:tr>
+        <w:tc>
+          <w:tcPr>
+            <w:tcW w:w="655" w:type="dxa"/>
+          </w:tcPr>
+          <w:p>
+            <w:pPr>
+              <w:jc w:val="right"/>
+              <w:rPr>
+                <w:rFonts w:asciiTheme="minorHAnsi" w:hAnsiTheme="minorHAnsi" w:cstheme="minorHAnsi"/>
+              </w:rPr>
+            </w:pPr>
+            <w:r>
+              <w:rPr>
+                <w:rFonts w:asciiTheme="minorHAnsi" w:hAnsiTheme="minorHAnsi" w:cstheme="minorHAnsi"/>
+              </w:rPr>
+              <w:t>1.4</w:t>
+            </w:r>
+          </w:p>
+        </w:tc>
+        <w:tc>
+          <w:tcPr>
+            <w:tcW w:w="2525" w:type="dxa"/>
+          </w:tcPr>
+          <w:p>
+            <w:pPr>
+              <w:jc w:val="right"/>
+              <w:rPr>
+                <w:rFonts w:asciiTheme="minorHAnsi" w:hAnsiTheme="minorHAnsi" w:cstheme="minorHAnsi"/>
+              </w:rPr>
+            </w:pPr>
+            <w:r>
+              <w:rPr>
+                <w:rFonts w:asciiTheme="minorHAnsi" w:hAnsiTheme="minorHAnsi" w:cstheme="minorHAnsi"/>
+              </w:rPr>
+              <w:t>22.51070658841379</w:t>
+            </w:r>
+          </w:p>
+        </w:tc>
+        <w:tc>
+          <w:tcPr>
+            <w:tcW w:w="2259" w:type="dxa"/>
+          </w:tcPr>
+          <w:p>
+            <w:pPr>
+              <w:jc w:val="right"/>
+              <w:rPr>
+                <w:rFonts w:asciiTheme="minorHAnsi" w:hAnsiTheme="minorHAnsi" w:cstheme="minorHAnsi"/>
+              </w:rPr>
+            </w:pPr>
+            <w:r>
+              <w:rPr>
+                <w:rFonts w:asciiTheme="minorHAnsi" w:hAnsiTheme="minorHAnsi" w:cstheme="minorHAnsi"/>
+              </w:rPr>
+              <w:t>22.5293378196685</w:t>
+            </w:r>
+          </w:p>
+        </w:tc>
+        <w:tc>
+          <w:tcPr>
+            <w:tcW w:w="2924" w:type="dxa"/>
+          </w:tcPr>
+          <w:p>
+            <w:pPr>
+              <w:jc w:val="right"/>
+              <w:rPr>
+                <w:rFonts w:asciiTheme="minorHAnsi" w:hAnsiTheme="minorHAnsi" w:cstheme="minorHAnsi"/>
+              </w:rPr>
+            </w:pPr>
+            <w:r>
+              <w:rPr>
+                <w:rFonts w:asciiTheme="minorHAnsi" w:hAnsiTheme="minorHAnsi" w:cstheme="minorHAnsi"/>
+              </w:rPr>
+              <w:t>0.2863348739270865</w:t>
+            </w:r>
+          </w:p>
+        </w:tc>
+        <w:tc>
+          <w:tcPr>
+            <w:tcW w:w="2072" w:type="dxa"/>
+          </w:tcPr>
+          <w:p>
+            <w:pPr>
+              <w:jc w:val="right"/>
+              <w:rPr>
+                <w:rFonts w:asciiTheme="minorHAnsi" w:hAnsiTheme="minorHAnsi" w:cstheme="minorHAnsi"/>
+              </w:rPr>
+            </w:pPr>
+            <w:r>
+              <w:rPr>
+                <w:rFonts w:asciiTheme="minorHAnsi" w:hAnsiTheme="minorHAnsi" w:cstheme="minorHAnsi"/>
+              </w:rPr>
+              <w:t>0.286386658492843</w:t>
+            </w:r>
+          </w:p>
+        </w:tc>
+      </w:tr>
+      <w:tr>
+        <w:tc>
+          <w:tcPr>
+            <w:tcW w:w="655" w:type="dxa"/>
+          </w:tcPr>
+          <w:p>
+            <w:pPr>
+              <w:jc w:val="right"/>
+              <w:rPr>
+                <w:rFonts w:asciiTheme="minorHAnsi" w:hAnsiTheme="minorHAnsi" w:cstheme="minorHAnsi"/>
+              </w:rPr>
+            </w:pPr>
+            <w:r>
+              <w:rPr>
+                <w:rFonts w:asciiTheme="minorHAnsi" w:hAnsiTheme="minorHAnsi" w:cstheme="minorHAnsi"/>
+              </w:rPr>
+              <w:t>1.5</w:t>
+            </w:r>
+          </w:p>
+        </w:tc>
+        <w:tc>
+          <w:tcPr>
+            <w:tcW w:w="2525" w:type="dxa"/>
+          </w:tcPr>
+          <w:p>
+            <w:pPr>
+              <w:jc w:val="right"/>
+              <w:rPr>
+                <w:rFonts w:asciiTheme="minorHAnsi" w:hAnsiTheme="minorHAnsi" w:cstheme="minorHAnsi"/>
+              </w:rPr>
+            </w:pPr>
+            <w:r>
+              <w:rPr>
+                <w:rFonts w:asciiTheme="minorHAnsi" w:hAnsiTheme="minorHAnsi" w:cstheme="minorHAnsi"/>
+              </w:rPr>
+              <w:t>22.988852571450497</w:t>
+            </w:r>
+          </w:p>
+        </w:tc>
+        <w:tc>
+          <w:tcPr>
+            <w:tcW w:w="2259" w:type="dxa"/>
+          </w:tcPr>
+          <w:p>
+            <w:pPr>
+              <w:jc w:val="right"/>
+              <w:rPr>
+                <w:rFonts w:asciiTheme="minorHAnsi" w:hAnsiTheme="minorHAnsi" w:cstheme="minorHAnsi"/>
+              </w:rPr>
+            </w:pPr>
+            <w:r>
+              <w:rPr>
+                <w:rFonts w:asciiTheme="minorHAnsi" w:hAnsiTheme="minorHAnsi" w:cstheme="minorHAnsi"/>
+              </w:rPr>
+              <w:t>23.0103302040426</w:t>
+            </w:r>
+          </w:p>
+        </w:tc>
+        <w:tc>
+          <w:tcPr>
+            <w:tcW w:w="2924" w:type="dxa"/>
+          </w:tcPr>
+          <w:p>
+            <w:pPr>
+              <w:jc w:val="right"/>
+              <w:rPr>
+                <w:rFonts w:asciiTheme="minorHAnsi" w:hAnsiTheme="minorHAnsi" w:cstheme="minorHAnsi"/>
+              </w:rPr>
+            </w:pPr>
+            <w:r>
+              <w:rPr>
+                <w:rFonts w:asciiTheme="minorHAnsi" w:hAnsiTheme="minorHAnsi" w:cstheme="minorHAnsi"/>
+              </w:rPr>
+              <w:t>0.3330721985460015</w:t>
+            </w:r>
+          </w:p>
+        </w:tc>
+        <w:tc>
+          <w:tcPr>
+            <w:tcW w:w="2072" w:type="dxa"/>
+          </w:tcPr>
+          <w:p>
+            <w:pPr>
+              <w:jc w:val="right"/>
+              <w:rPr>
+                <w:rFonts w:asciiTheme="minorHAnsi" w:hAnsiTheme="minorHAnsi" w:cstheme="minorHAnsi"/>
+              </w:rPr>
+            </w:pPr>
+            <w:r>
+              <w:rPr>
+                <w:rFonts w:asciiTheme="minorHAnsi" w:hAnsiTheme="minorHAnsi" w:cstheme="minorHAnsi"/>
+              </w:rPr>
+              <w:t>0.334130518390246</w:t>
+            </w:r>
+          </w:p>
+        </w:tc>
+      </w:tr>
+    </w:tbl>
+    <w:p>
+      <w:pPr>
+        <w:rPr>
+          <w:rFonts w:asciiTheme="minorHAnsi" w:hAnsiTheme="minorHAnsi" w:cstheme="minorHAnsi"/>
+        </w:rPr>
+      </w:pPr>
+    </w:p>
+    <w:p>
+      <w:pPr>
+        <w:rPr>
+          <w:rFonts w:asciiTheme="minorHAnsi" w:hAnsiTheme="minorHAnsi" w:cstheme="minorHAnsi"/>
+        </w:rPr>
+      </w:pPr>
+      <w:r>
+        <w:rPr>
+          <w:rFonts w:asciiTheme="minorHAnsi" w:hAnsiTheme="minorHAnsi" w:cstheme="minorHAnsi"/>
+        </w:rPr>
+        <w:t xml:space="preserve">Table below is outlining the performance metrics for K = </w:t>
+      </w:r>
+      <w:r>
+        <w:rPr>
+          <w:rFonts w:asciiTheme="minorHAnsi" w:hAnsiTheme="minorHAnsi" w:cstheme="minorHAnsi"/>
+        </w:rPr>
+        <w:t>50</w:t>
+      </w:r>
+    </w:p>
+    <w:tbl>
+      <w:tblPr>
+        <w:tblStyle w:val="TableGrid"/>
+        <w:tblW w:w="10435" w:type="dxa"/>
+        <w:tblLook w:val="04A0" w:firstRow="1" w:lastRow="0" w:firstColumn="1" w:lastColumn="0" w:noHBand="0" w:noVBand="1"/>
+      </w:tblPr>
+      <w:tblGrid>
+        <w:gridCol w:w="651"/>
+        <w:gridCol w:w="2622"/>
+        <w:gridCol w:w="2102"/>
+        <w:gridCol w:w="2923"/>
+        <w:gridCol w:w="2137"/>
+      </w:tblGrid>
+      <w:tr>
+        <w:tc>
+          <w:tcPr>
+            <w:tcW w:w="710" w:type="dxa"/>
+          </w:tcPr>
+          <w:p>
+            <w:pPr>
+              <w:jc w:val="center"/>
+              <w:rPr>
+                <w:rFonts w:asciiTheme="minorHAnsi" w:hAnsiTheme="minorHAnsi" w:cstheme="minorHAnsi"/>
+                <w:b/>
+                <w:bCs/>
+              </w:rPr>
+            </w:pPr>
+            <w:r>
+              <w:rPr>
+                <w:rFonts w:asciiTheme="minorHAnsi" w:hAnsiTheme="minorHAnsi" w:cstheme="minorHAnsi"/>
+                <w:b/>
+                <w:bCs/>
+              </w:rPr>
+              <w:t>Rho</w:t>
+            </w:r>
+          </w:p>
+        </w:tc>
+        <w:tc>
+          <w:tcPr>
+            <w:tcW w:w="4304" w:type="dxa"/>
+            <w:gridSpan w:val="2"/>
+          </w:tcPr>
+          <w:p>
+            <w:pPr>
+              <w:jc w:val="center"/>
+              <w:rPr>
+                <w:rFonts w:asciiTheme="minorHAnsi" w:hAnsiTheme="minorHAnsi" w:cstheme="minorHAnsi"/>
+                <w:b/>
+                <w:bCs/>
+              </w:rPr>
+            </w:pPr>
+            <w:r>
+              <w:rPr>
+                <w:rFonts w:asciiTheme="minorHAnsi" w:hAnsiTheme="minorHAnsi" w:cstheme="minorHAnsi"/>
+                <w:b/>
+                <w:bCs/>
+              </w:rPr>
+              <w:t>E[n]</w:t>
+            </w:r>
+          </w:p>
+        </w:tc>
+        <w:tc>
+          <w:tcPr>
+            <w:tcW w:w="5421" w:type="dxa"/>
+            <w:gridSpan w:val="2"/>
+          </w:tcPr>
+          <w:p>
+            <w:pPr>
+              <w:jc w:val="center"/>
+              <w:rPr>
+                <w:rFonts w:asciiTheme="minorHAnsi" w:hAnsiTheme="minorHAnsi" w:cstheme="minorHAnsi"/>
+                <w:b/>
+                <w:bCs/>
+              </w:rPr>
+            </w:pPr>
+            <w:r>
+              <w:rPr>
+                <w:rFonts w:asciiTheme="minorHAnsi" w:hAnsiTheme="minorHAnsi" w:cstheme="minorHAnsi"/>
+                <w:b/>
+                <w:bCs/>
+              </w:rPr>
+              <w:t>P</w:t>
+            </w:r>
+            <w:r>
+              <w:rPr>
+                <w:rFonts w:asciiTheme="minorHAnsi" w:hAnsiTheme="minorHAnsi" w:cstheme="minorHAnsi"/>
+                <w:b/>
+                <w:bCs/>
+                <w:vertAlign w:val="subscript"/>
+              </w:rPr>
+              <w:t>LOSS</w:t>
+            </w:r>
+          </w:p>
+        </w:tc>
+      </w:tr>
+      <w:tr>
+        <w:tc>
+          <w:tcPr>
+            <w:tcW w:w="710" w:type="dxa"/>
+          </w:tcPr>
+          <w:p>
+            <w:pPr>
+              <w:jc w:val="center"/>
+              <w:rPr>
+                <w:rFonts w:asciiTheme="minorHAnsi" w:hAnsiTheme="minorHAnsi" w:cstheme="minorHAnsi"/>
+                <w:b/>
+                <w:bCs/>
+              </w:rPr>
+            </w:pPr>
+          </w:p>
+        </w:tc>
+        <w:tc>
+          <w:tcPr>
+            <w:tcW w:w="3024" w:type="dxa"/>
+          </w:tcPr>
+          <w:p>
+            <w:pPr>
+              <w:jc w:val="center"/>
+              <w:rPr>
+                <w:rFonts w:asciiTheme="minorHAnsi" w:hAnsiTheme="minorHAnsi" w:cstheme="minorHAnsi"/>
+                <w:b/>
+                <w:bCs/>
+              </w:rPr>
+            </w:pPr>
+            <w:r>
+              <w:rPr>
+                <w:rFonts w:asciiTheme="minorHAnsi" w:hAnsiTheme="minorHAnsi" w:cstheme="minorHAnsi"/>
+                <w:b/>
+                <w:bCs/>
+              </w:rPr>
+              <w:t>T = 1000</w:t>
+            </w:r>
+          </w:p>
+        </w:tc>
+        <w:tc>
+          <w:tcPr>
+            <w:tcW w:w="1280" w:type="dxa"/>
+          </w:tcPr>
+          <w:p>
+            <w:pPr>
+              <w:jc w:val="center"/>
+              <w:rPr>
+                <w:rFonts w:asciiTheme="minorHAnsi" w:hAnsiTheme="minorHAnsi" w:cstheme="minorHAnsi"/>
+                <w:b/>
+                <w:bCs/>
+              </w:rPr>
+            </w:pPr>
+            <w:r>
+              <w:rPr>
+                <w:rFonts w:asciiTheme="minorHAnsi" w:hAnsiTheme="minorHAnsi" w:cstheme="minorHAnsi"/>
+                <w:b/>
+                <w:bCs/>
+              </w:rPr>
+              <w:t>T = 2000</w:t>
+            </w:r>
+          </w:p>
+        </w:tc>
+        <w:tc>
+          <w:tcPr>
+            <w:tcW w:w="3056" w:type="dxa"/>
+          </w:tcPr>
+          <w:p>
+            <w:pPr>
+              <w:jc w:val="center"/>
+              <w:rPr>
+                <w:rFonts w:asciiTheme="minorHAnsi" w:hAnsiTheme="minorHAnsi" w:cstheme="minorHAnsi"/>
+                <w:b/>
+                <w:bCs/>
+              </w:rPr>
+            </w:pPr>
+            <w:r>
+              <w:rPr>
+                <w:rFonts w:asciiTheme="minorHAnsi" w:hAnsiTheme="minorHAnsi" w:cstheme="minorHAnsi"/>
+                <w:b/>
+                <w:bCs/>
+              </w:rPr>
+              <w:t>T = 1000</w:t>
+            </w:r>
+          </w:p>
+        </w:tc>
+        <w:tc>
+          <w:tcPr>
+            <w:tcW w:w="2365" w:type="dxa"/>
+          </w:tcPr>
+          <w:p>
+            <w:pPr>
+              <w:jc w:val="center"/>
+              <w:rPr>
+                <w:rFonts w:asciiTheme="minorHAnsi" w:hAnsiTheme="minorHAnsi" w:cstheme="minorHAnsi"/>
+                <w:b/>
+                <w:bCs/>
+              </w:rPr>
+            </w:pPr>
+            <w:r>
+              <w:rPr>
+                <w:rFonts w:asciiTheme="minorHAnsi" w:hAnsiTheme="minorHAnsi" w:cstheme="minorHAnsi"/>
+                <w:b/>
+                <w:bCs/>
+              </w:rPr>
+              <w:t>T = 2000</w:t>
+            </w:r>
+          </w:p>
+        </w:tc>
+      </w:tr>
+      <w:tr>
+        <w:tc>
+          <w:tcPr>
+            <w:tcW w:w="710" w:type="dxa"/>
+          </w:tcPr>
+          <w:p>
+            <w:pPr>
+              <w:jc w:val="right"/>
+              <w:rPr>
+                <w:rFonts w:asciiTheme="minorHAnsi" w:hAnsiTheme="minorHAnsi" w:cstheme="minorHAnsi"/>
+              </w:rPr>
+            </w:pPr>
+            <w:r>
+              <w:rPr>
+                <w:rFonts w:asciiTheme="minorHAnsi" w:hAnsiTheme="minorHAnsi" w:cstheme="minorHAnsi"/>
+              </w:rPr>
+              <w:t>0.5</w:t>
+            </w:r>
+          </w:p>
+        </w:tc>
+        <w:tc>
+          <w:tcPr>
+            <w:tcW w:w="3024" w:type="dxa"/>
+          </w:tcPr>
+          <w:p>
+            <w:pPr>
+              <w:jc w:val="right"/>
+              <w:rPr>
+                <w:rFonts w:asciiTheme="minorHAnsi" w:hAnsiTheme="minorHAnsi" w:cstheme="minorHAnsi"/>
+              </w:rPr>
+            </w:pPr>
+            <w:r>
+              <w:rPr>
+                <w:rFonts w:asciiTheme="minorHAnsi" w:hAnsiTheme="minorHAnsi" w:cstheme="minorHAnsi"/>
+              </w:rPr>
+              <w:t>1.0005173396746756</w:t>
+            </w:r>
+          </w:p>
+        </w:tc>
+        <w:tc>
+          <w:tcPr>
+            <w:tcW w:w="1280" w:type="dxa"/>
+          </w:tcPr>
+          <w:p>
+            <w:pPr>
+              <w:jc w:val="right"/>
+              <w:rPr>
+                <w:rFonts w:asciiTheme="minorHAnsi" w:hAnsiTheme="minorHAnsi" w:cstheme="minorHAnsi"/>
+              </w:rPr>
+            </w:pPr>
+            <w:r>
+              <w:rPr>
+                <w:rFonts w:asciiTheme="minorHAnsi" w:hAnsiTheme="minorHAnsi" w:cstheme="minorHAnsi"/>
+              </w:rPr>
+              <w:t>1.00115651657687</w:t>
+            </w:r>
+          </w:p>
+        </w:tc>
+        <w:tc>
+          <w:tcPr>
+            <w:tcW w:w="3056" w:type="dxa"/>
+          </w:tcPr>
+          <w:p>
+            <w:pPr>
+              <w:jc w:val="right"/>
+              <w:rPr>
+                <w:rFonts w:asciiTheme="minorHAnsi" w:hAnsiTheme="minorHAnsi" w:cstheme="minorHAnsi"/>
+              </w:rPr>
+            </w:pPr>
+            <w:r>
+              <w:rPr>
+                <w:rFonts w:asciiTheme="minorHAnsi" w:hAnsiTheme="minorHAnsi" w:cstheme="minorHAnsi"/>
+              </w:rPr>
+              <w:t>0.0</w:t>
+            </w:r>
+          </w:p>
+        </w:tc>
+        <w:tc>
+          <w:tcPr>
+            <w:tcW w:w="2365" w:type="dxa"/>
+          </w:tcPr>
+          <w:p>
+            <w:pPr>
+              <w:jc w:val="right"/>
+              <w:rPr>
+                <w:rFonts w:asciiTheme="minorHAnsi" w:hAnsiTheme="minorHAnsi" w:cstheme="minorHAnsi"/>
+              </w:rPr>
+            </w:pPr>
+            <w:r>
+              <w:rPr>
+                <w:rFonts w:asciiTheme="minorHAnsi" w:hAnsiTheme="minorHAnsi" w:cstheme="minorHAnsi"/>
+              </w:rPr>
+              <w:t>0.0</w:t>
+            </w:r>
+          </w:p>
+        </w:tc>
+      </w:tr>
+      <w:tr>
+        <w:tc>
+          <w:tcPr>
+            <w:tcW w:w="710" w:type="dxa"/>
+          </w:tcPr>
+          <w:p>
+            <w:pPr>
+              <w:jc w:val="right"/>
+              <w:rPr>
+                <w:rFonts w:asciiTheme="minorHAnsi" w:hAnsiTheme="minorHAnsi" w:cstheme="minorHAnsi"/>
+              </w:rPr>
+            </w:pPr>
+            <w:r>
+              <w:rPr>
+                <w:rFonts w:asciiTheme="minorHAnsi" w:hAnsiTheme="minorHAnsi" w:cstheme="minorHAnsi"/>
+              </w:rPr>
+              <w:t>0.6</w:t>
+            </w:r>
+          </w:p>
+        </w:tc>
+        <w:tc>
+          <w:tcPr>
+            <w:tcW w:w="3024" w:type="dxa"/>
+          </w:tcPr>
+          <w:p>
+            <w:pPr>
+              <w:jc w:val="right"/>
+              <w:rPr>
+                <w:rFonts w:asciiTheme="minorHAnsi" w:hAnsiTheme="minorHAnsi" w:cstheme="minorHAnsi"/>
+              </w:rPr>
+            </w:pPr>
+            <w:r>
+              <w:rPr>
+                <w:rFonts w:asciiTheme="minorHAnsi" w:hAnsiTheme="minorHAnsi" w:cstheme="minorHAnsi"/>
+              </w:rPr>
+              <w:t>1.488292532664094</w:t>
+            </w:r>
+          </w:p>
+        </w:tc>
+        <w:tc>
+          <w:tcPr>
+            <w:tcW w:w="1280" w:type="dxa"/>
+          </w:tcPr>
+          <w:p>
+            <w:pPr>
+              <w:jc w:val="right"/>
+              <w:rPr>
+                <w:rFonts w:asciiTheme="minorHAnsi" w:hAnsiTheme="minorHAnsi" w:cstheme="minorHAnsi"/>
+              </w:rPr>
+            </w:pPr>
+            <w:r>
+              <w:rPr>
+                <w:rFonts w:asciiTheme="minorHAnsi" w:hAnsiTheme="minorHAnsi" w:cstheme="minorHAnsi"/>
+              </w:rPr>
+              <w:t>1.51352062429729</w:t>
+            </w:r>
+          </w:p>
+        </w:tc>
+        <w:tc>
+          <w:tcPr>
+            <w:tcW w:w="3056" w:type="dxa"/>
+          </w:tcPr>
+          <w:p>
+            <w:pPr>
+              <w:jc w:val="right"/>
+              <w:rPr>
+                <w:rFonts w:asciiTheme="minorHAnsi" w:hAnsiTheme="minorHAnsi" w:cstheme="minorHAnsi"/>
+              </w:rPr>
+            </w:pPr>
+            <w:r>
+              <w:rPr>
+                <w:rFonts w:asciiTheme="minorHAnsi" w:hAnsiTheme="minorHAnsi" w:cstheme="minorHAnsi"/>
+              </w:rPr>
+              <w:t>0.0</w:t>
+            </w:r>
+          </w:p>
+        </w:tc>
+        <w:tc>
+          <w:tcPr>
+            <w:tcW w:w="2365" w:type="dxa"/>
+          </w:tcPr>
+          <w:p>
+            <w:pPr>
+              <w:jc w:val="right"/>
+              <w:rPr>
+                <w:rFonts w:asciiTheme="minorHAnsi" w:hAnsiTheme="minorHAnsi" w:cstheme="minorHAnsi"/>
+              </w:rPr>
+            </w:pPr>
+            <w:r>
+              <w:rPr>
+                <w:rFonts w:asciiTheme="minorHAnsi" w:hAnsiTheme="minorHAnsi" w:cstheme="minorHAnsi"/>
+              </w:rPr>
+              <w:t>0.0</w:t>
+            </w:r>
+          </w:p>
+        </w:tc>
+      </w:tr>
+      <w:tr>
+        <w:tc>
+          <w:tcPr>
+            <w:tcW w:w="710" w:type="dxa"/>
+          </w:tcPr>
+          <w:p>
+            <w:pPr>
+              <w:jc w:val="right"/>
+              <w:rPr>
+                <w:rFonts w:asciiTheme="minorHAnsi" w:hAnsiTheme="minorHAnsi" w:cstheme="minorHAnsi"/>
+              </w:rPr>
+            </w:pPr>
+            <w:r>
+              <w:rPr>
+                <w:rFonts w:asciiTheme="minorHAnsi" w:hAnsiTheme="minorHAnsi" w:cstheme="minorHAnsi"/>
+              </w:rPr>
+              <w:t>0.7</w:t>
+            </w:r>
+          </w:p>
+        </w:tc>
+        <w:tc>
+          <w:tcPr>
+            <w:tcW w:w="3024" w:type="dxa"/>
+          </w:tcPr>
+          <w:p>
+            <w:pPr>
+              <w:jc w:val="right"/>
+              <w:rPr>
+                <w:rFonts w:asciiTheme="minorHAnsi" w:hAnsiTheme="minorHAnsi" w:cstheme="minorHAnsi"/>
+              </w:rPr>
+            </w:pPr>
+            <w:r>
+              <w:rPr>
+                <w:rFonts w:asciiTheme="minorHAnsi" w:hAnsiTheme="minorHAnsi" w:cstheme="minorHAnsi"/>
+              </w:rPr>
+              <w:t>2.359262475363478</w:t>
+            </w:r>
+          </w:p>
+        </w:tc>
+        <w:tc>
+          <w:tcPr>
+            <w:tcW w:w="1280" w:type="dxa"/>
+          </w:tcPr>
+          <w:p>
+            <w:pPr>
+              <w:jc w:val="right"/>
+              <w:rPr>
+                <w:rFonts w:asciiTheme="minorHAnsi" w:hAnsiTheme="minorHAnsi" w:cstheme="minorHAnsi"/>
+              </w:rPr>
+            </w:pPr>
+            <w:r>
+              <w:rPr>
+                <w:rFonts w:asciiTheme="minorHAnsi" w:hAnsiTheme="minorHAnsi" w:cstheme="minorHAnsi"/>
+              </w:rPr>
+              <w:t>2.35731015369139</w:t>
+            </w:r>
+          </w:p>
+        </w:tc>
+        <w:tc>
+          <w:tcPr>
+            <w:tcW w:w="3056" w:type="dxa"/>
+          </w:tcPr>
+          <w:p>
+            <w:pPr>
+              <w:jc w:val="right"/>
+              <w:rPr>
+                <w:rFonts w:asciiTheme="minorHAnsi" w:hAnsiTheme="minorHAnsi" w:cstheme="minorHAnsi"/>
+              </w:rPr>
+            </w:pPr>
+            <w:r>
+              <w:rPr>
+                <w:rFonts w:asciiTheme="minorHAnsi" w:hAnsiTheme="minorHAnsi" w:cstheme="minorHAnsi"/>
+              </w:rPr>
+              <w:t>0.0</w:t>
+            </w:r>
+          </w:p>
+        </w:tc>
+        <w:tc>
+          <w:tcPr>
+            <w:tcW w:w="2365" w:type="dxa"/>
+          </w:tcPr>
+          <w:p>
+            <w:pPr>
+              <w:jc w:val="right"/>
+              <w:rPr>
+                <w:rFonts w:asciiTheme="minorHAnsi" w:hAnsiTheme="minorHAnsi" w:cstheme="minorHAnsi"/>
+              </w:rPr>
+            </w:pPr>
+            <w:r>
+              <w:rPr>
+                <w:rFonts w:asciiTheme="minorHAnsi" w:hAnsiTheme="minorHAnsi" w:cstheme="minorHAnsi"/>
+              </w:rPr>
+              <w:t>0.0</w:t>
+            </w:r>
+          </w:p>
+        </w:tc>
+      </w:tr>
+      <w:tr>
+        <w:tc>
+          <w:tcPr>
+            <w:tcW w:w="710" w:type="dxa"/>
+          </w:tcPr>
+          <w:p>
+            <w:pPr>
+              <w:jc w:val="right"/>
+              <w:rPr>
+                <w:rFonts w:asciiTheme="minorHAnsi" w:hAnsiTheme="minorHAnsi" w:cstheme="minorHAnsi"/>
+              </w:rPr>
+            </w:pPr>
+            <w:r>
+              <w:rPr>
+                <w:rFonts w:asciiTheme="minorHAnsi" w:hAnsiTheme="minorHAnsi" w:cstheme="minorHAnsi"/>
+              </w:rPr>
+              <w:t>0.8</w:t>
+            </w:r>
+          </w:p>
+        </w:tc>
+        <w:tc>
+          <w:tcPr>
+            <w:tcW w:w="3024" w:type="dxa"/>
+          </w:tcPr>
+          <w:p>
+            <w:pPr>
+              <w:jc w:val="right"/>
+              <w:rPr>
+                <w:rFonts w:asciiTheme="minorHAnsi" w:hAnsiTheme="minorHAnsi" w:cstheme="minorHAnsi"/>
+              </w:rPr>
+            </w:pPr>
+            <w:r>
+              <w:rPr>
+                <w:rFonts w:asciiTheme="minorHAnsi" w:hAnsiTheme="minorHAnsi" w:cstheme="minorHAnsi"/>
+              </w:rPr>
+              <w:t>3.9623881272799646</w:t>
+            </w:r>
+          </w:p>
+        </w:tc>
+        <w:tc>
+          <w:tcPr>
+            <w:tcW w:w="1280" w:type="dxa"/>
+          </w:tcPr>
+          <w:p>
+            <w:pPr>
+              <w:jc w:val="right"/>
+              <w:rPr>
+                <w:rFonts w:asciiTheme="minorHAnsi" w:hAnsiTheme="minorHAnsi" w:cstheme="minorHAnsi"/>
+              </w:rPr>
+            </w:pPr>
+            <w:r>
+              <w:rPr>
+                <w:rFonts w:asciiTheme="minorHAnsi" w:hAnsiTheme="minorHAnsi" w:cstheme="minorHAnsi"/>
+              </w:rPr>
+              <w:t>4.00965780996881</w:t>
+            </w:r>
+          </w:p>
+        </w:tc>
+        <w:tc>
+          <w:tcPr>
+            <w:tcW w:w="3056" w:type="dxa"/>
+          </w:tcPr>
+          <w:p>
+            <w:pPr>
+              <w:jc w:val="right"/>
+              <w:rPr>
+                <w:rFonts w:asciiTheme="minorHAnsi" w:hAnsiTheme="minorHAnsi" w:cstheme="minorHAnsi"/>
+              </w:rPr>
+            </w:pPr>
+            <w:r>
+              <w:rPr>
+                <w:rFonts w:asciiTheme="minorHAnsi" w:hAnsiTheme="minorHAnsi" w:cstheme="minorHAnsi"/>
+              </w:rPr>
+              <w:t>1.2513060506904082e-06</w:t>
+            </w:r>
+          </w:p>
+        </w:tc>
+        <w:tc>
+          <w:tcPr>
+            <w:tcW w:w="2365" w:type="dxa"/>
+          </w:tcPr>
+          <w:p>
+            <w:pPr>
+              <w:jc w:val="right"/>
+              <w:rPr>
+                <w:rFonts w:asciiTheme="minorHAnsi" w:hAnsiTheme="minorHAnsi" w:cstheme="minorHAnsi"/>
+              </w:rPr>
+            </w:pPr>
+            <w:r>
+              <w:rPr>
+                <w:rFonts w:asciiTheme="minorHAnsi" w:hAnsiTheme="minorHAnsi" w:cstheme="minorHAnsi"/>
+              </w:rPr>
+              <w:t>0.0</w:t>
+            </w:r>
+          </w:p>
+        </w:tc>
+      </w:tr>
+      <w:tr>
+        <w:tc>
+          <w:tcPr>
+            <w:tcW w:w="710" w:type="dxa"/>
+          </w:tcPr>
+          <w:p>
+            <w:pPr>
+              <w:jc w:val="right"/>
+              <w:rPr>
+                <w:rFonts w:asciiTheme="minorHAnsi" w:hAnsiTheme="minorHAnsi" w:cstheme="minorHAnsi"/>
+              </w:rPr>
+            </w:pPr>
+            <w:r>
+              <w:rPr>
+                <w:rFonts w:asciiTheme="minorHAnsi" w:hAnsiTheme="minorHAnsi" w:cstheme="minorHAnsi"/>
+              </w:rPr>
+              <w:t>0.9</w:t>
+            </w:r>
+          </w:p>
+        </w:tc>
+        <w:tc>
+          <w:tcPr>
+            <w:tcW w:w="3024" w:type="dxa"/>
+          </w:tcPr>
+          <w:p>
+            <w:pPr>
+              <w:jc w:val="right"/>
+              <w:rPr>
+                <w:rFonts w:asciiTheme="minorHAnsi" w:hAnsiTheme="minorHAnsi" w:cstheme="minorHAnsi"/>
+              </w:rPr>
+            </w:pPr>
+            <w:r>
+              <w:rPr>
+                <w:rFonts w:asciiTheme="minorHAnsi" w:hAnsiTheme="minorHAnsi" w:cstheme="minorHAnsi"/>
+              </w:rPr>
+              <w:t>8.429612763052925</w:t>
+            </w:r>
+          </w:p>
+        </w:tc>
+        <w:tc>
+          <w:tcPr>
+            <w:tcW w:w="1280" w:type="dxa"/>
+          </w:tcPr>
+          <w:p>
+            <w:pPr>
+              <w:jc w:val="right"/>
+              <w:rPr>
+                <w:rFonts w:asciiTheme="minorHAnsi" w:hAnsiTheme="minorHAnsi" w:cstheme="minorHAnsi"/>
+              </w:rPr>
+            </w:pPr>
+            <w:r>
+              <w:rPr>
+                <w:rFonts w:asciiTheme="minorHAnsi" w:hAnsiTheme="minorHAnsi" w:cstheme="minorHAnsi"/>
+              </w:rPr>
+              <w:t>8.97072165956368</w:t>
+            </w:r>
+          </w:p>
+        </w:tc>
+        <w:tc>
+          <w:tcPr>
+            <w:tcW w:w="3056" w:type="dxa"/>
+          </w:tcPr>
+          <w:p>
+            <w:pPr>
+              <w:jc w:val="right"/>
+              <w:rPr>
+                <w:rFonts w:asciiTheme="minorHAnsi" w:hAnsiTheme="minorHAnsi" w:cstheme="minorHAnsi"/>
+              </w:rPr>
+            </w:pPr>
+            <w:r>
+              <w:rPr>
+                <w:rFonts w:asciiTheme="minorHAnsi" w:hAnsiTheme="minorHAnsi" w:cstheme="minorHAnsi"/>
+              </w:rPr>
+              <w:t>0.00047995652551564703</w:t>
+            </w:r>
+          </w:p>
+        </w:tc>
+        <w:tc>
+          <w:tcPr>
+            <w:tcW w:w="2365" w:type="dxa"/>
+          </w:tcPr>
+          <w:p>
+            <w:pPr>
+              <w:jc w:val="right"/>
+              <w:rPr>
+                <w:rFonts w:asciiTheme="minorHAnsi" w:hAnsiTheme="minorHAnsi" w:cstheme="minorHAnsi"/>
+              </w:rPr>
+            </w:pPr>
+            <w:r>
+              <w:rPr>
+                <w:rFonts w:asciiTheme="minorHAnsi" w:hAnsiTheme="minorHAnsi" w:cstheme="minorHAnsi"/>
+              </w:rPr>
+              <w:t>0.0007167550664</w:t>
+            </w:r>
+          </w:p>
+        </w:tc>
+      </w:tr>
+      <w:tr>
+        <w:tc>
+          <w:tcPr>
+            <w:tcW w:w="710" w:type="dxa"/>
+          </w:tcPr>
+          <w:p>
+            <w:pPr>
+              <w:jc w:val="right"/>
+              <w:rPr>
+                <w:rFonts w:asciiTheme="minorHAnsi" w:hAnsiTheme="minorHAnsi" w:cstheme="minorHAnsi"/>
+              </w:rPr>
+            </w:pPr>
+            <w:r>
+              <w:rPr>
+                <w:rFonts w:asciiTheme="minorHAnsi" w:hAnsiTheme="minorHAnsi" w:cstheme="minorHAnsi"/>
+              </w:rPr>
+              <w:t>1.0</w:t>
+            </w:r>
+          </w:p>
+        </w:tc>
+        <w:tc>
+          <w:tcPr>
+            <w:tcW w:w="3024" w:type="dxa"/>
+          </w:tcPr>
+          <w:p>
+            <w:pPr>
+              <w:jc w:val="right"/>
+              <w:rPr>
+                <w:rFonts w:asciiTheme="minorHAnsi" w:hAnsiTheme="minorHAnsi" w:cstheme="minorHAnsi"/>
+              </w:rPr>
+            </w:pPr>
+            <w:r>
+              <w:rPr>
+                <w:rFonts w:asciiTheme="minorHAnsi" w:hAnsiTheme="minorHAnsi" w:cstheme="minorHAnsi"/>
+              </w:rPr>
+              <w:t>25.57334661174415</w:t>
+            </w:r>
+          </w:p>
+        </w:tc>
+        <w:tc>
+          <w:tcPr>
+            <w:tcW w:w="1280" w:type="dxa"/>
+          </w:tcPr>
+          <w:p>
+            <w:pPr>
+              <w:jc w:val="right"/>
+              <w:rPr>
+                <w:rFonts w:asciiTheme="minorHAnsi" w:hAnsiTheme="minorHAnsi" w:cstheme="minorHAnsi"/>
+              </w:rPr>
+            </w:pPr>
+            <w:r>
+              <w:rPr>
+                <w:rFonts w:asciiTheme="minorHAnsi" w:hAnsiTheme="minorHAnsi" w:cstheme="minorHAnsi"/>
+              </w:rPr>
+              <w:t>24.9286407680604</w:t>
+            </w:r>
+          </w:p>
+        </w:tc>
+        <w:tc>
+          <w:tcPr>
+            <w:tcW w:w="3056" w:type="dxa"/>
+          </w:tcPr>
+          <w:p>
+            <w:pPr>
+              <w:jc w:val="right"/>
+              <w:rPr>
+                <w:rFonts w:asciiTheme="minorHAnsi" w:hAnsiTheme="minorHAnsi" w:cstheme="minorHAnsi"/>
+              </w:rPr>
+            </w:pPr>
+            <w:r>
+              <w:rPr>
+                <w:rFonts w:asciiTheme="minorHAnsi" w:hAnsiTheme="minorHAnsi" w:cstheme="minorHAnsi"/>
+              </w:rPr>
+              <w:t>0.02035705638585461</w:t>
+            </w:r>
+          </w:p>
+        </w:tc>
+        <w:tc>
+          <w:tcPr>
+            <w:tcW w:w="2365" w:type="dxa"/>
+          </w:tcPr>
+          <w:p>
+            <w:pPr>
+              <w:jc w:val="right"/>
+              <w:rPr>
+                <w:rFonts w:asciiTheme="minorHAnsi" w:hAnsiTheme="minorHAnsi" w:cstheme="minorHAnsi"/>
+              </w:rPr>
+            </w:pPr>
+            <w:r>
+              <w:rPr>
+                <w:rFonts w:asciiTheme="minorHAnsi" w:hAnsiTheme="minorHAnsi" w:cstheme="minorHAnsi"/>
+              </w:rPr>
+              <w:t>0.0193486413869</w:t>
+            </w:r>
+          </w:p>
+        </w:tc>
+      </w:tr>
+      <w:tr>
+        <w:tc>
+          <w:tcPr>
+            <w:tcW w:w="710" w:type="dxa"/>
+          </w:tcPr>
+          <w:p>
+            <w:pPr>
+              <w:jc w:val="right"/>
+              <w:rPr>
+                <w:rFonts w:asciiTheme="minorHAnsi" w:hAnsiTheme="minorHAnsi" w:cstheme="minorHAnsi"/>
+              </w:rPr>
+            </w:pPr>
+            <w:r>
+              <w:rPr>
+                <w:rFonts w:asciiTheme="minorHAnsi" w:hAnsiTheme="minorHAnsi" w:cstheme="minorHAnsi"/>
+              </w:rPr>
+              <w:lastRenderedPageBreak/>
+              <w:t>1.1</w:t>
+            </w:r>
+          </w:p>
+        </w:tc>
+        <w:tc>
+          <w:tcPr>
+            <w:tcW w:w="3024" w:type="dxa"/>
+          </w:tcPr>
+          <w:p>
+            <w:pPr>
+              <w:jc w:val="right"/>
+              <w:rPr>
+                <w:rFonts w:asciiTheme="minorHAnsi" w:hAnsiTheme="minorHAnsi" w:cstheme="minorHAnsi"/>
+              </w:rPr>
+            </w:pPr>
+            <w:r>
+              <w:rPr>
+                <w:rFonts w:asciiTheme="minorHAnsi" w:hAnsiTheme="minorHAnsi" w:cstheme="minorHAnsi"/>
+              </w:rPr>
+              <w:t>40.17688001177438</w:t>
+            </w:r>
+          </w:p>
+        </w:tc>
+        <w:tc>
+          <w:tcPr>
+            <w:tcW w:w="1280" w:type="dxa"/>
+          </w:tcPr>
+          <w:p>
+            <w:pPr>
+              <w:jc w:val="right"/>
+              <w:rPr>
+                <w:rFonts w:asciiTheme="minorHAnsi" w:hAnsiTheme="minorHAnsi" w:cstheme="minorHAnsi"/>
+              </w:rPr>
+            </w:pPr>
+            <w:r>
+              <w:rPr>
+                <w:rFonts w:asciiTheme="minorHAnsi" w:hAnsiTheme="minorHAnsi" w:cstheme="minorHAnsi"/>
+              </w:rPr>
+              <w:t>40.3079659217776</w:t>
+            </w:r>
+          </w:p>
+        </w:tc>
+        <w:tc>
+          <w:tcPr>
+            <w:tcW w:w="3056" w:type="dxa"/>
+          </w:tcPr>
+          <w:p>
+            <w:pPr>
+              <w:jc w:val="right"/>
+              <w:rPr>
+                <w:rFonts w:asciiTheme="minorHAnsi" w:hAnsiTheme="minorHAnsi" w:cstheme="minorHAnsi"/>
+              </w:rPr>
+            </w:pPr>
+            <w:r>
+              <w:rPr>
+                <w:rFonts w:asciiTheme="minorHAnsi" w:hAnsiTheme="minorHAnsi" w:cstheme="minorHAnsi"/>
+              </w:rPr>
+              <w:t>0.08991470163805308</w:t>
+            </w:r>
+          </w:p>
+        </w:tc>
+        <w:tc>
+          <w:tcPr>
+            <w:tcW w:w="2365" w:type="dxa"/>
+          </w:tcPr>
+          <w:p>
+            <w:pPr>
+              <w:jc w:val="right"/>
+              <w:rPr>
+                <w:rFonts w:asciiTheme="minorHAnsi" w:hAnsiTheme="minorHAnsi" w:cstheme="minorHAnsi"/>
+              </w:rPr>
+            </w:pPr>
+            <w:r>
+              <w:rPr>
+                <w:rFonts w:asciiTheme="minorHAnsi" w:hAnsiTheme="minorHAnsi" w:cstheme="minorHAnsi"/>
+              </w:rPr>
+              <w:t>0.0909207538105</w:t>
+            </w:r>
+          </w:p>
+        </w:tc>
+      </w:tr>
+      <w:tr>
+        <w:tc>
+          <w:tcPr>
+            <w:tcW w:w="710" w:type="dxa"/>
+          </w:tcPr>
+          <w:p>
+            <w:pPr>
+              <w:jc w:val="right"/>
+              <w:rPr>
+                <w:rFonts w:asciiTheme="minorHAnsi" w:hAnsiTheme="minorHAnsi" w:cstheme="minorHAnsi"/>
+              </w:rPr>
+            </w:pPr>
+            <w:r>
+              <w:rPr>
+                <w:rFonts w:asciiTheme="minorHAnsi" w:hAnsiTheme="minorHAnsi" w:cstheme="minorHAnsi"/>
+              </w:rPr>
+              <w:t>1.2</w:t>
+            </w:r>
+          </w:p>
+        </w:tc>
+        <w:tc>
+          <w:tcPr>
+            <w:tcW w:w="3024" w:type="dxa"/>
+          </w:tcPr>
+          <w:p>
+            <w:pPr>
+              <w:jc w:val="right"/>
+              <w:rPr>
+                <w:rFonts w:asciiTheme="minorHAnsi" w:hAnsiTheme="minorHAnsi" w:cstheme="minorHAnsi"/>
+              </w:rPr>
+            </w:pPr>
+            <w:r>
+              <w:rPr>
+                <w:rFonts w:asciiTheme="minorHAnsi" w:hAnsiTheme="minorHAnsi" w:cstheme="minorHAnsi"/>
+              </w:rPr>
+              <w:t>45.03651576346937</w:t>
+            </w:r>
+          </w:p>
+        </w:tc>
+        <w:tc>
+          <w:tcPr>
+            <w:tcW w:w="1280" w:type="dxa"/>
+          </w:tcPr>
+          <w:p>
+            <w:pPr>
+              <w:jc w:val="right"/>
+              <w:rPr>
+                <w:rFonts w:asciiTheme="minorHAnsi" w:hAnsiTheme="minorHAnsi" w:cstheme="minorHAnsi"/>
+              </w:rPr>
+            </w:pPr>
+            <w:r>
+              <w:rPr>
+                <w:rFonts w:asciiTheme="minorHAnsi" w:hAnsiTheme="minorHAnsi" w:cstheme="minorHAnsi"/>
+              </w:rPr>
+              <w:t>44.9535387135151</w:t>
+            </w:r>
+          </w:p>
+        </w:tc>
+        <w:tc>
+          <w:tcPr>
+            <w:tcW w:w="3056" w:type="dxa"/>
+          </w:tcPr>
+          <w:p>
+            <w:pPr>
+              <w:jc w:val="right"/>
+              <w:rPr>
+                <w:rFonts w:asciiTheme="minorHAnsi" w:hAnsiTheme="minorHAnsi" w:cstheme="minorHAnsi"/>
+              </w:rPr>
+            </w:pPr>
+            <w:r>
+              <w:rPr>
+                <w:rFonts w:asciiTheme="minorHAnsi" w:hAnsiTheme="minorHAnsi" w:cstheme="minorHAnsi"/>
+              </w:rPr>
+              <w:t>0.1660445864013643</w:t>
+            </w:r>
+          </w:p>
+        </w:tc>
+        <w:tc>
+          <w:tcPr>
+            <w:tcW w:w="2365" w:type="dxa"/>
+          </w:tcPr>
+          <w:p>
+            <w:pPr>
+              <w:jc w:val="right"/>
+              <w:rPr>
+                <w:rFonts w:asciiTheme="minorHAnsi" w:hAnsiTheme="minorHAnsi" w:cstheme="minorHAnsi"/>
+              </w:rPr>
+            </w:pPr>
+            <w:r>
+              <w:rPr>
+                <w:rFonts w:asciiTheme="minorHAnsi" w:hAnsiTheme="minorHAnsi" w:cstheme="minorHAnsi"/>
+              </w:rPr>
+              <w:t>0.1657787009989</w:t>
+            </w:r>
+          </w:p>
+        </w:tc>
+      </w:tr>
+      <w:tr>
+        <w:tc>
+          <w:tcPr>
+            <w:tcW w:w="710" w:type="dxa"/>
+          </w:tcPr>
+          <w:p>
+            <w:pPr>
+              <w:jc w:val="right"/>
+              <w:rPr>
+                <w:rFonts w:asciiTheme="minorHAnsi" w:hAnsiTheme="minorHAnsi" w:cstheme="minorHAnsi"/>
+              </w:rPr>
+            </w:pPr>
+            <w:r>
+              <w:rPr>
+                <w:rFonts w:asciiTheme="minorHAnsi" w:hAnsiTheme="minorHAnsi" w:cstheme="minorHAnsi"/>
+              </w:rPr>
+              <w:t>1.3</w:t>
+            </w:r>
+          </w:p>
+        </w:tc>
+        <w:tc>
+          <w:tcPr>
+            <w:tcW w:w="3024" w:type="dxa"/>
+          </w:tcPr>
+          <w:p>
+            <w:pPr>
+              <w:jc w:val="right"/>
+              <w:rPr>
+                <w:rFonts w:asciiTheme="minorHAnsi" w:hAnsiTheme="minorHAnsi" w:cstheme="minorHAnsi"/>
+              </w:rPr>
+            </w:pPr>
+            <w:r>
+              <w:rPr>
+                <w:rFonts w:asciiTheme="minorHAnsi" w:hAnsiTheme="minorHAnsi" w:cstheme="minorHAnsi"/>
+              </w:rPr>
+              <w:t>46.677456722470154</w:t>
+            </w:r>
+          </w:p>
+        </w:tc>
+        <w:tc>
+          <w:tcPr>
+            <w:tcW w:w="1280" w:type="dxa"/>
+          </w:tcPr>
+          <w:p>
+            <w:pPr>
+              <w:jc w:val="right"/>
+              <w:rPr>
+                <w:rFonts w:asciiTheme="minorHAnsi" w:hAnsiTheme="minorHAnsi" w:cstheme="minorHAnsi"/>
+              </w:rPr>
+            </w:pPr>
+            <w:r>
+              <w:rPr>
+                <w:rFonts w:asciiTheme="minorHAnsi" w:hAnsiTheme="minorHAnsi" w:cstheme="minorHAnsi"/>
+              </w:rPr>
+              <w:t>46.6256808873909</w:t>
+            </w:r>
+          </w:p>
+        </w:tc>
+        <w:tc>
+          <w:tcPr>
+            <w:tcW w:w="3056" w:type="dxa"/>
+          </w:tcPr>
+          <w:p>
+            <w:pPr>
+              <w:jc w:val="right"/>
+              <w:rPr>
+                <w:rFonts w:asciiTheme="minorHAnsi" w:hAnsiTheme="minorHAnsi" w:cstheme="minorHAnsi"/>
+              </w:rPr>
+            </w:pPr>
+            <w:r>
+              <w:rPr>
+                <w:rFonts w:asciiTheme="minorHAnsi" w:hAnsiTheme="minorHAnsi" w:cstheme="minorHAnsi"/>
+              </w:rPr>
+              <w:t>0.23211153731803086</w:t>
+            </w:r>
+          </w:p>
+        </w:tc>
+        <w:tc>
+          <w:tcPr>
+            <w:tcW w:w="2365" w:type="dxa"/>
+          </w:tcPr>
+          <w:p>
+            <w:pPr>
+              <w:jc w:val="right"/>
+              <w:rPr>
+                <w:rFonts w:asciiTheme="minorHAnsi" w:hAnsiTheme="minorHAnsi" w:cstheme="minorHAnsi"/>
+              </w:rPr>
+            </w:pPr>
+            <w:r>
+              <w:rPr>
+                <w:rFonts w:asciiTheme="minorHAnsi" w:hAnsiTheme="minorHAnsi" w:cstheme="minorHAnsi"/>
+              </w:rPr>
+              <w:t>0.2299841543781</w:t>
+            </w:r>
+          </w:p>
+        </w:tc>
+      </w:tr>
+      <w:tr>
+        <w:tc>
+          <w:tcPr>
+            <w:tcW w:w="710" w:type="dxa"/>
+          </w:tcPr>
+          <w:p>
+            <w:pPr>
+              <w:jc w:val="right"/>
+              <w:rPr>
+                <w:rFonts w:asciiTheme="minorHAnsi" w:hAnsiTheme="minorHAnsi" w:cstheme="minorHAnsi"/>
+              </w:rPr>
+            </w:pPr>
+            <w:r>
+              <w:rPr>
+                <w:rFonts w:asciiTheme="minorHAnsi" w:hAnsiTheme="minorHAnsi" w:cstheme="minorHAnsi"/>
+              </w:rPr>
+              <w:t>1.4</w:t>
+            </w:r>
+          </w:p>
+        </w:tc>
+        <w:tc>
+          <w:tcPr>
+            <w:tcW w:w="3024" w:type="dxa"/>
+          </w:tcPr>
+          <w:p>
+            <w:pPr>
+              <w:jc w:val="right"/>
+              <w:rPr>
+                <w:rFonts w:asciiTheme="minorHAnsi" w:hAnsiTheme="minorHAnsi" w:cstheme="minorHAnsi"/>
+              </w:rPr>
+            </w:pPr>
+            <w:r>
+              <w:rPr>
+                <w:rFonts w:asciiTheme="minorHAnsi" w:hAnsiTheme="minorHAnsi" w:cstheme="minorHAnsi"/>
+              </w:rPr>
+              <w:t>47.51144678111257</w:t>
+            </w:r>
+          </w:p>
+        </w:tc>
+        <w:tc>
+          <w:tcPr>
+            <w:tcW w:w="1280" w:type="dxa"/>
+          </w:tcPr>
+          <w:p>
+            <w:pPr>
+              <w:jc w:val="right"/>
+              <w:rPr>
+                <w:rFonts w:asciiTheme="minorHAnsi" w:hAnsiTheme="minorHAnsi" w:cstheme="minorHAnsi"/>
+              </w:rPr>
+            </w:pPr>
+            <w:r>
+              <w:rPr>
+                <w:rFonts w:asciiTheme="minorHAnsi" w:hAnsiTheme="minorHAnsi" w:cstheme="minorHAnsi"/>
+              </w:rPr>
+              <w:t>47.4960495082207</w:t>
+            </w:r>
+          </w:p>
+        </w:tc>
+        <w:tc>
+          <w:tcPr>
+            <w:tcW w:w="3056" w:type="dxa"/>
+          </w:tcPr>
+          <w:p>
+            <w:pPr>
+              <w:jc w:val="right"/>
+              <w:rPr>
+                <w:rFonts w:asciiTheme="minorHAnsi" w:hAnsiTheme="minorHAnsi" w:cstheme="minorHAnsi"/>
+              </w:rPr>
+            </w:pPr>
+            <w:r>
+              <w:rPr>
+                <w:rFonts w:asciiTheme="minorHAnsi" w:hAnsiTheme="minorHAnsi" w:cstheme="minorHAnsi"/>
+              </w:rPr>
+              <w:t>0.2859072132757028</w:t>
+            </w:r>
+          </w:p>
+        </w:tc>
+        <w:tc>
+          <w:tcPr>
+            <w:tcW w:w="2365" w:type="dxa"/>
+          </w:tcPr>
+          <w:p>
+            <w:pPr>
+              <w:jc w:val="right"/>
+              <w:rPr>
+                <w:rFonts w:asciiTheme="minorHAnsi" w:hAnsiTheme="minorHAnsi" w:cstheme="minorHAnsi"/>
+              </w:rPr>
+            </w:pPr>
+            <w:r>
+              <w:rPr>
+                <w:rFonts w:asciiTheme="minorHAnsi" w:hAnsiTheme="minorHAnsi" w:cstheme="minorHAnsi"/>
+              </w:rPr>
+              <w:t>0.2855645942959</w:t>
+            </w:r>
+          </w:p>
+        </w:tc>
+      </w:tr>
+      <w:tr>
+        <w:tc>
+          <w:tcPr>
+            <w:tcW w:w="710" w:type="dxa"/>
+          </w:tcPr>
+          <w:p>
+            <w:pPr>
+              <w:jc w:val="right"/>
+              <w:rPr>
+                <w:rFonts w:asciiTheme="minorHAnsi" w:hAnsiTheme="minorHAnsi" w:cstheme="minorHAnsi"/>
+              </w:rPr>
+            </w:pPr>
+            <w:r>
+              <w:rPr>
+                <w:rFonts w:asciiTheme="minorHAnsi" w:hAnsiTheme="minorHAnsi" w:cstheme="minorHAnsi"/>
+              </w:rPr>
+              <w:t>1.5</w:t>
+            </w:r>
+          </w:p>
+        </w:tc>
+        <w:tc>
+          <w:tcPr>
+            <w:tcW w:w="3024" w:type="dxa"/>
+          </w:tcPr>
+          <w:p>
+            <w:pPr>
+              <w:jc w:val="right"/>
+              <w:rPr>
+                <w:rFonts w:asciiTheme="minorHAnsi" w:hAnsiTheme="minorHAnsi" w:cstheme="minorHAnsi"/>
+              </w:rPr>
+            </w:pPr>
+            <w:r>
+              <w:rPr>
+                <w:rFonts w:asciiTheme="minorHAnsi" w:hAnsiTheme="minorHAnsi" w:cstheme="minorHAnsi"/>
+              </w:rPr>
+              <w:t>48.0040840591172</w:t>
+            </w:r>
+          </w:p>
+        </w:tc>
+        <w:tc>
+          <w:tcPr>
+            <w:tcW w:w="1280" w:type="dxa"/>
+          </w:tcPr>
+          <w:p>
+            <w:pPr>
+              <w:jc w:val="right"/>
+              <w:rPr>
+                <w:rFonts w:asciiTheme="minorHAnsi" w:hAnsiTheme="minorHAnsi" w:cstheme="minorHAnsi"/>
+              </w:rPr>
+            </w:pPr>
+            <w:r>
+              <w:rPr>
+                <w:rFonts w:asciiTheme="minorHAnsi" w:hAnsiTheme="minorHAnsi" w:cstheme="minorHAnsi"/>
+              </w:rPr>
+              <w:t>47.9740095148468</w:t>
+            </w:r>
+          </w:p>
+        </w:tc>
+        <w:tc>
+          <w:tcPr>
+            <w:tcW w:w="3056" w:type="dxa"/>
+          </w:tcPr>
+          <w:p>
+            <w:pPr>
+              <w:jc w:val="right"/>
+              <w:rPr>
+                <w:rFonts w:asciiTheme="minorHAnsi" w:hAnsiTheme="minorHAnsi" w:cstheme="minorHAnsi"/>
+              </w:rPr>
+            </w:pPr>
+            <w:r>
+              <w:rPr>
+                <w:rFonts w:asciiTheme="minorHAnsi" w:hAnsiTheme="minorHAnsi" w:cstheme="minorHAnsi"/>
+              </w:rPr>
+              <w:t>0.33322695370953964</w:t>
+            </w:r>
+          </w:p>
+        </w:tc>
+        <w:tc>
+          <w:tcPr>
+            <w:tcW w:w="2365" w:type="dxa"/>
+          </w:tcPr>
+          <w:p>
+            <w:pPr>
+              <w:jc w:val="right"/>
+              <w:rPr>
+                <w:rFonts w:asciiTheme="minorHAnsi" w:hAnsiTheme="minorHAnsi" w:cstheme="minorHAnsi"/>
+              </w:rPr>
+            </w:pPr>
+            <w:r>
+              <w:rPr>
+                <w:rFonts w:asciiTheme="minorHAnsi" w:hAnsiTheme="minorHAnsi" w:cstheme="minorHAnsi"/>
+              </w:rPr>
+              <w:t>0.3328599928098</w:t>
+            </w:r>
+          </w:p>
+        </w:tc>
+      </w:tr>
+    </w:tbl>
+    <w:p>
+      <w:pPr>
+        <w:rPr>
+          <w:rFonts w:asciiTheme="minorHAnsi" w:hAnsiTheme="minorHAnsi" w:cstheme="minorHAnsi"/>
+        </w:rPr>
+      </w:pPr>
+    </w:p>
+    <w:p>
+      <w:pPr>
+        <w:rPr>
+          <w:rFonts w:asciiTheme="minorHAnsi" w:hAnsiTheme="minorHAnsi" w:cstheme="minorHAnsi"/>
+        </w:rPr>
+      </w:pPr>
+      <w:r>
+        <w:rPr>
+          <w:rFonts w:asciiTheme="minorHAnsi" w:hAnsiTheme="minorHAnsi" w:cstheme="minorHAnsi"/>
+        </w:rPr>
+        <w:tab/>
+        <w:t>The results for the simulations are to be expected. In the first graph of figure 10, E[n] vs rho,</w:t>
+      </w:r>
+      <w:r>
+        <w:rPr>
+          <w:rFonts w:asciiTheme="minorHAnsi" w:hAnsiTheme="minorHAnsi" w:cstheme="minorHAnsi"/>
+        </w:rPr>
+        <w:t xml:space="preserve"> when K = 10 the average number of packets in the buffer/queue is a smooth curve because the queue is only a size of 10 and therefore as rho increases the E[n] approaches 10. Once K is increased to 25, the average number of packets in the buffer/queue curve rises at a faster rate for larger values of rho and eventually approaches the max buffer size number of 25. And finally, when K = 50, the curve of E[n] rises exponentially for values of rho and approaches </w:t>
+      </w:r>
+      <w:r>
+        <w:rPr>
+          <w:rFonts w:asciiTheme="minorHAnsi" w:hAnsiTheme="minorHAnsi" w:cstheme="minorHAnsi"/>
+        </w:rPr>
+        <w:t>its</w:t>
+      </w:r>
+      <w:r>
+        <w:rPr>
+          <w:rFonts w:asciiTheme="minorHAnsi" w:hAnsiTheme="minorHAnsi" w:cstheme="minorHAnsi"/>
+        </w:rPr>
+        <w:t xml:space="preserve"> max size. This is because, the average number of packets per second generated is derived from the rho value and as it rises, the packets generated per second rises while the service time is still the same. </w:t>
+      </w:r>
+      <w:r>
+        <w:rPr>
+          <w:rFonts w:asciiTheme="minorHAnsi" w:hAnsiTheme="minorHAnsi" w:cstheme="minorHAnsi"/>
+        </w:rPr>
+        <w:t>Therefore,</w:t>
+      </w:r>
+      <w:r>
+        <w:rPr>
+          <w:rFonts w:asciiTheme="minorHAnsi" w:hAnsiTheme="minorHAnsi" w:cstheme="minorHAnsi"/>
+        </w:rPr>
+        <w:t xml:space="preserve"> at larger rho values the number of packets in the queue will rise too. And this also explains the curves for the P</w:t>
+      </w:r>
+      <w:r>
+        <w:rPr>
+          <w:rFonts w:asciiTheme="minorHAnsi" w:hAnsiTheme="minorHAnsi" w:cstheme="minorHAnsi"/>
+          <w:vertAlign w:val="subscript"/>
+        </w:rPr>
+        <w:t>LOSS</w:t>
+      </w:r>
+      <w:r>
+        <w:rPr>
+          <w:rFonts w:asciiTheme="minorHAnsi" w:hAnsiTheme="minorHAnsi" w:cstheme="minorHAnsi"/>
+        </w:rPr>
+        <w:t xml:space="preserve"> vs rho graph. As the </w:t>
+      </w:r>
+      <w:r>
+        <w:rPr>
+          <w:rFonts w:asciiTheme="minorHAnsi" w:hAnsiTheme="minorHAnsi" w:cstheme="minorHAnsi"/>
+        </w:rPr>
+        <w:t xml:space="preserve">rho value increases, the number of packets that are lost from the queue being full will increase exponentially as well. </w:t>
       </w:r>
     </w:p>
     <w:sectPr>

</xml_diff>

<commit_message>
Adding PDF version of report
</commit_message>
<xml_diff>
--- a/Lab1-Report.docx
+++ b/Lab1-Report.docx
@@ -214,6 +214,18 @@
             <w:pPr>
               <w:jc w:val="center"/>
             </w:pPr>
+            <w:r>
+              <w:t>Friday October 14</w:t>
+            </w:r>
+            <w:r>
+              <w:rPr>
+                <w:vertAlign w:val="superscript"/>
+              </w:rPr>
+              <w:t>th</w:t>
+            </w:r>
+            <w:r>
+              <w:t xml:space="preserve"> 2022</w:t>
+            </w:r>
           </w:p>
         </w:tc>
       </w:tr>
@@ -1082,7 +1094,7 @@
                 <w:noProof/>
                 <w:webHidden/>
               </w:rPr>
-              <w:t>9</w:t>
+              <w:t>12</w:t>
             </w:r>
             <w:r>
               <w:rPr>
@@ -1838,6 +1850,7 @@
         </w:rPr>
         <w:t xml:space="preserve">(lamb), </w:t>
       </w:r>
+      <w:proofErr w:type="gramStart"/>
       <w:r>
         <w:rPr>
           <w:rFonts w:asciiTheme="minorHAnsi" w:hAnsiTheme="minorHAnsi" w:cstheme="minorHAnsi"/>
@@ -1850,7 +1863,14 @@
         <w:rPr>
           <w:rFonts w:asciiTheme="minorHAnsi" w:hAnsiTheme="minorHAnsi" w:cstheme="minorHAnsi"/>
         </w:rPr>
-        <w:t xml:space="preserve">(lamb, lambL, C, T), </w:t>
+        <w:t>(</w:t>
+      </w:r>
+      <w:proofErr w:type="gramEnd"/>
+      <w:r>
+        <w:rPr>
+          <w:rFonts w:asciiTheme="minorHAnsi" w:hAnsiTheme="minorHAnsi" w:cstheme="minorHAnsi"/>
+        </w:rPr>
+        <w:t xml:space="preserve">lamb, lambL, C, T), </w:t>
       </w:r>
       <w:r>
         <w:rPr>
@@ -2070,6 +2090,7 @@
         </w:rPr>
         <w:tab/>
       </w:r>
+      <w:proofErr w:type="gramStart"/>
       <w:r>
         <w:rPr>
           <w:rFonts w:asciiTheme="minorHAnsi" w:hAnsiTheme="minorHAnsi" w:cstheme="minorHAnsi"/>
@@ -2082,7 +2103,28 @@
         <w:rPr>
           <w:rFonts w:asciiTheme="minorHAnsi" w:hAnsiTheme="minorHAnsi" w:cstheme="minorHAnsi"/>
         </w:rPr>
-        <w:t xml:space="preserve">(lamb, lambL, C, T) generates the multiples arrays that contain packet arrival times, packet departure times, as well observation times. Since this is an infinite queue, all these values are pre-generated and thus, this function is able to return packet departure times as well as the other two (which is not the case for finite queue). </w:t>
+        <w:t>(</w:t>
+      </w:r>
+      <w:proofErr w:type="gramEnd"/>
+      <w:r>
+        <w:rPr>
+          <w:rFonts w:asciiTheme="minorHAnsi" w:hAnsiTheme="minorHAnsi" w:cstheme="minorHAnsi"/>
+        </w:rPr>
+        <w:t xml:space="preserve">lamb, lambL, C, T) generates the multiples arrays that contain packet arrival times, packet departure times, as well observation times. Since this is an infinite queue, all these values are pre-generated and thus, this function </w:t>
+      </w:r>
+      <w:proofErr w:type="gramStart"/>
+      <w:r>
+        <w:rPr>
+          <w:rFonts w:asciiTheme="minorHAnsi" w:hAnsiTheme="minorHAnsi" w:cstheme="minorHAnsi"/>
+        </w:rPr>
+        <w:t>is able to</w:t>
+      </w:r>
+      <w:proofErr w:type="gramEnd"/>
+      <w:r>
+        <w:rPr>
+          <w:rFonts w:asciiTheme="minorHAnsi" w:hAnsiTheme="minorHAnsi" w:cstheme="minorHAnsi"/>
+        </w:rPr>
+        <w:t xml:space="preserve"> return packet departure times as well as the other two (which is not the case for finite queue). </w:t>
       </w:r>
     </w:p>
     <w:p>
@@ -2097,7 +2139,20 @@
           <w:rFonts w:asciiTheme="minorHAnsi" w:hAnsiTheme="minorHAnsi" w:cstheme="minorHAnsi"/>
         </w:rPr>
         <w:tab/>
-        <w:t xml:space="preserve">In order to generate inter-arrival times, inter-observation times, as well as packet length, we specify the necessary lambda and run this through the previous function, </w:t>
+      </w:r>
+      <w:proofErr w:type="gramStart"/>
+      <w:r>
+        <w:rPr>
+          <w:rFonts w:asciiTheme="minorHAnsi" w:hAnsiTheme="minorHAnsi" w:cstheme="minorHAnsi"/>
+        </w:rPr>
+        <w:t>In order to</w:t>
+      </w:r>
+      <w:proofErr w:type="gramEnd"/>
+      <w:r>
+        <w:rPr>
+          <w:rFonts w:asciiTheme="minorHAnsi" w:hAnsiTheme="minorHAnsi" w:cstheme="minorHAnsi"/>
+        </w:rPr>
+        <w:t xml:space="preserve"> generate inter-arrival times, inter-observation times, as well as packet length, we specify the necessary lambda and run this through the previous function, </w:t>
       </w:r>
       <w:r>
         <w:rPr>
@@ -2246,7 +2301,21 @@
         <w:rPr>
           <w:rFonts w:asciiTheme="minorHAnsi" w:hAnsiTheme="minorHAnsi" w:cstheme="minorHAnsi"/>
         </w:rPr>
-        <w:t xml:space="preserve">. This means the departure time will actually be the sum of the previous departure time and the current packet service time. </w:t>
+        <w:t xml:space="preserve">. This means the departure time will </w:t>
+      </w:r>
+      <w:proofErr w:type="gramStart"/>
+      <w:r>
+        <w:rPr>
+          <w:rFonts w:asciiTheme="minorHAnsi" w:hAnsiTheme="minorHAnsi" w:cstheme="minorHAnsi"/>
+        </w:rPr>
+        <w:t>actually be</w:t>
+      </w:r>
+      <w:proofErr w:type="gramEnd"/>
+      <w:r>
+        <w:rPr>
+          <w:rFonts w:asciiTheme="minorHAnsi" w:hAnsiTheme="minorHAnsi" w:cstheme="minorHAnsi"/>
+        </w:rPr>
+        <w:t xml:space="preserve"> the sum of the previous departure time and the current packet service time. </w:t>
       </w:r>
       <w:r>
         <w:rPr>
@@ -2354,6 +2423,7 @@
           <w:rFonts w:asciiTheme="minorHAnsi" w:hAnsiTheme="minorHAnsi" w:cstheme="minorHAnsi"/>
         </w:rPr>
       </w:pPr>
+      <w:proofErr w:type="gramStart"/>
       <w:r>
         <w:rPr>
           <w:rFonts w:asciiTheme="minorHAnsi" w:hAnsiTheme="minorHAnsi" w:cstheme="minorHAnsi"/>
@@ -2366,7 +2436,14 @@
         <w:rPr>
           <w:rFonts w:asciiTheme="minorHAnsi" w:hAnsiTheme="minorHAnsi" w:cstheme="minorHAnsi"/>
         </w:rPr>
-        <w:t>(p_a, p_d, o) is the function used to create a combined list of Arrivals, Departures, and Observations, sorted by the time of the event. The inputs this function take are the 3 arrays that contain packet arrival times, packet departure times, and observation times. The output of this function</w:t>
+        <w:t>(</w:t>
+      </w:r>
+      <w:proofErr w:type="gramEnd"/>
+      <w:r>
+        <w:rPr>
+          <w:rFonts w:asciiTheme="minorHAnsi" w:hAnsiTheme="minorHAnsi" w:cstheme="minorHAnsi"/>
+        </w:rPr>
+        <w:t>p_a, p_d, o) is the function used to create a combined list of Arrivals, Departures, and Observations, sorted by the time of the event. The inputs this function take are the 3 arrays that contain packet arrival times, packet departure times, and observation times. The output of this function</w:t>
       </w:r>
       <w:r>
         <w:rPr>
@@ -2527,6 +2604,7 @@
         <w:tab/>
         <w:t xml:space="preserve">The final function </w:t>
       </w:r>
+      <w:proofErr w:type="gramStart"/>
       <w:r>
         <w:rPr>
           <w:rFonts w:asciiTheme="minorHAnsi" w:hAnsiTheme="minorHAnsi" w:cstheme="minorHAnsi"/>
@@ -2539,7 +2617,14 @@
         <w:rPr>
           <w:rFonts w:asciiTheme="minorHAnsi" w:hAnsiTheme="minorHAnsi" w:cstheme="minorHAnsi"/>
         </w:rPr>
-        <w:t>(eventTypes, DES, T) performs the calculations needed to find the E[N] and the P</w:t>
+        <w:t>(</w:t>
+      </w:r>
+      <w:proofErr w:type="gramEnd"/>
+      <w:r>
+        <w:rPr>
+          <w:rFonts w:asciiTheme="minorHAnsi" w:hAnsiTheme="minorHAnsi" w:cstheme="minorHAnsi"/>
+        </w:rPr>
+        <w:t>eventTypes, DES, T) performs the calculations needed to find the E[N] and the P</w:t>
       </w:r>
       <w:r>
         <w:rPr>
@@ -2664,7 +2749,21 @@
         <w:rPr>
           <w:rFonts w:asciiTheme="minorHAnsi" w:hAnsiTheme="minorHAnsi" w:cstheme="minorHAnsi"/>
         </w:rPr>
-        <w:t>. During an observation, the number of packets in the queue will also be added to a total packet count which will be used to calculate E[N]. Finally, the function will actually calculate and return E[N] and P</w:t>
+        <w:t xml:space="preserve">. During an observation, the number of packets in the queue will also be added to a total packet count which will be used to calculate E[N]. Finally, the function will </w:t>
+      </w:r>
+      <w:proofErr w:type="gramStart"/>
+      <w:r>
+        <w:rPr>
+          <w:rFonts w:asciiTheme="minorHAnsi" w:hAnsiTheme="minorHAnsi" w:cstheme="minorHAnsi"/>
+        </w:rPr>
+        <w:t>actually calculate</w:t>
+      </w:r>
+      <w:proofErr w:type="gramEnd"/>
+      <w:r>
+        <w:rPr>
+          <w:rFonts w:asciiTheme="minorHAnsi" w:hAnsiTheme="minorHAnsi" w:cstheme="minorHAnsi"/>
+        </w:rPr>
+        <w:t xml:space="preserve"> and return E[N] and P</w:t>
       </w:r>
       <w:r>
         <w:rPr>
@@ -3925,7 +4024,14 @@
         <w:rPr>
           <w:rFonts w:asciiTheme="minorHAnsi" w:hAnsiTheme="minorHAnsi" w:cstheme="minorHAnsi"/>
         </w:rPr>
-        <w:t>idle time as 100% - rho (utilization) = P</w:t>
+        <w:t xml:space="preserve">idle time as 100% - rho (utilization) = </w:t>
+      </w:r>
+      <w:proofErr w:type="gramStart"/>
+      <w:r>
+        <w:rPr>
+          <w:rFonts w:asciiTheme="minorHAnsi" w:hAnsiTheme="minorHAnsi" w:cstheme="minorHAnsi"/>
+        </w:rPr>
+        <w:t>P</w:t>
       </w:r>
       <w:r>
         <w:rPr>
@@ -3938,7 +4044,14 @@
         <w:rPr>
           <w:rFonts w:asciiTheme="minorHAnsi" w:hAnsiTheme="minorHAnsi" w:cstheme="minorHAnsi"/>
         </w:rPr>
-        <w:t>(idle time). Since rho is linear, P</w:t>
+        <w:t>(</w:t>
+      </w:r>
+      <w:proofErr w:type="gramEnd"/>
+      <w:r>
+        <w:rPr>
+          <w:rFonts w:asciiTheme="minorHAnsi" w:hAnsiTheme="minorHAnsi" w:cstheme="minorHAnsi"/>
+        </w:rPr>
+        <w:t>idle time). Since rho is linear, P</w:t>
       </w:r>
       <w:r>
         <w:rPr>
@@ -5243,7 +5356,21 @@
         <w:rPr>
           <w:rFonts w:asciiTheme="minorHAnsi" w:hAnsiTheme="minorHAnsi" w:cstheme="minorHAnsi"/>
         </w:rPr>
-        <w:t xml:space="preserve"> Observation times are also generated the same way as the M/M/1 simulator. The function then iterates through all of the possible arrival times and generate a departure time through the service time. Once the departure time is generated, it will be added into the </w:t>
+        <w:t xml:space="preserve"> Observation times are also generated the same way as the M/M/1 simulator. The function then iterates through </w:t>
+      </w:r>
+      <w:proofErr w:type="gramStart"/>
+      <w:r>
+        <w:rPr>
+          <w:rFonts w:asciiTheme="minorHAnsi" w:hAnsiTheme="minorHAnsi" w:cstheme="minorHAnsi"/>
+        </w:rPr>
+        <w:t>all of</w:t>
+      </w:r>
+      <w:proofErr w:type="gramEnd"/>
+      <w:r>
+        <w:rPr>
+          <w:rFonts w:asciiTheme="minorHAnsi" w:hAnsiTheme="minorHAnsi" w:cstheme="minorHAnsi"/>
+        </w:rPr>
+        <w:t xml:space="preserve"> the possible arrival times and generate a departure time through the service time. Once the departure time is generated, it will be added into the </w:t>
       </w:r>
       <w:proofErr w:type="spellStart"/>
       <w:r>
@@ -5655,16 +5782,7 @@
         </w:rPr>
       </w:pPr>
       <w:r>
-        <w:t xml:space="preserve">Figure </w:t>
-      </w:r>
-      <w:r>
-        <w:t>8</w:t>
-      </w:r>
-      <w:r>
-        <w:t xml:space="preserve">. </w:t>
-      </w:r>
-      <w:r>
-        <w:t>Calculations for the performance metrics</w:t>
+        <w:t>Figure 8. Calculations for the performance metrics</w:t>
       </w:r>
     </w:p>
     <w:p>
@@ -6123,6 +6241,9 @@
     </w:p>
     <w:p>
       <w:r>
+        <w:rPr>
+          <w:noProof/>
+        </w:rPr>
         <w:drawing>
           <wp:inline distT="0" distB="0" distL="0" distR="0" wp14:anchorId="36D207C5" wp14:editId="676CD1EF">
             <wp:extent cx="4838700" cy="3629025"/>
@@ -7533,13 +7654,7 @@
         <w:rPr>
           <w:rFonts w:asciiTheme="minorHAnsi" w:hAnsiTheme="minorHAnsi" w:cstheme="minorHAnsi"/>
         </w:rPr>
-        <w:t xml:space="preserve">Table below is outlining the performance metrics for K = </w:t>
-      </w:r>
-      <w:r>
-        <w:rPr>
-          <w:rFonts w:asciiTheme="minorHAnsi" w:hAnsiTheme="minorHAnsi" w:cstheme="minorHAnsi"/>
-        </w:rPr>
-        <w:t>25</w:t>
+        <w:t>Table below is outlining the performance metrics for K = 25</w:t>
       </w:r>
     </w:p>
     <w:tbl>
@@ -8831,13 +8946,7 @@
         <w:rPr>
           <w:rFonts w:asciiTheme="minorHAnsi" w:hAnsiTheme="minorHAnsi" w:cstheme="minorHAnsi"/>
         </w:rPr>
-        <w:t xml:space="preserve">Table below is outlining the performance metrics for K = </w:t>
-      </w:r>
-      <w:r>
-        <w:rPr>
-          <w:rFonts w:asciiTheme="minorHAnsi" w:hAnsiTheme="minorHAnsi" w:cstheme="minorHAnsi"/>
-        </w:rPr>
-        <w:t>50</w:t>
+        <w:t>Table below is outlining the performance metrics for K = 50</w:t>
       </w:r>
     </w:p>
     <w:tbl>

</xml_diff>